<commit_message>
Removed extra page from psifiaka electronica.
</commit_message>
<xml_diff>
--- a/Επαναληπτικές Σημειώσεις/Ψηφιακά Ηλεκτρονικά/Εξετάσεις [2024-25] Επανάληψη Ψηφιακά Ηλεκτρονικά.docx
+++ b/Επαναληπτικές Σημειώσεις/Ψηφιακά Ηλεκτρονικά/Εξετάσεις [2024-25] Επανάληψη Ψηφιακά Ηλεκτρονικά.docx
@@ -167,7 +167,7 @@
                 <w:sz w:val="28"/>
                 <w:szCs w:val="28"/>
               </w:rPr>
-              <w:t>2</w:t>
+              <w:t>3</w:t>
             </w:r>
             <w:r>
               <w:rPr>
@@ -255,7 +255,7 @@
                 <w:sz w:val="28"/>
                 <w:szCs w:val="28"/>
               </w:rPr>
-              <w:t>2</w:t>
+              <w:t>3</w:t>
             </w:r>
             <w:r>
               <w:rPr>
@@ -343,7 +343,7 @@
                 <w:sz w:val="28"/>
                 <w:szCs w:val="28"/>
               </w:rPr>
-              <w:t>3</w:t>
+              <w:t>4</w:t>
             </w:r>
             <w:r>
               <w:rPr>
@@ -431,7 +431,7 @@
                 <w:sz w:val="28"/>
                 <w:szCs w:val="28"/>
               </w:rPr>
-              <w:t>4</w:t>
+              <w:t>5</w:t>
             </w:r>
             <w:r>
               <w:rPr>
@@ -531,7 +531,7 @@
                 <w:sz w:val="28"/>
                 <w:szCs w:val="28"/>
               </w:rPr>
-              <w:t>5</w:t>
+              <w:t>6</w:t>
             </w:r>
             <w:r>
               <w:rPr>
@@ -619,7 +619,7 @@
                 <w:sz w:val="28"/>
                 <w:szCs w:val="28"/>
               </w:rPr>
-              <w:t>6</w:t>
+              <w:t>7</w:t>
             </w:r>
             <w:r>
               <w:rPr>
@@ -707,7 +707,7 @@
                 <w:sz w:val="28"/>
                 <w:szCs w:val="28"/>
               </w:rPr>
-              <w:t>7</w:t>
+              <w:t>8</w:t>
             </w:r>
             <w:r>
               <w:rPr>
@@ -795,7 +795,7 @@
                 <w:sz w:val="28"/>
                 <w:szCs w:val="28"/>
               </w:rPr>
-              <w:t>7</w:t>
+              <w:t>8</w:t>
             </w:r>
             <w:r>
               <w:rPr>
@@ -883,7 +883,7 @@
                 <w:sz w:val="28"/>
                 <w:szCs w:val="28"/>
               </w:rPr>
-              <w:t>7</w:t>
+              <w:t>8</w:t>
             </w:r>
             <w:r>
               <w:rPr>
@@ -971,7 +971,7 @@
                 <w:sz w:val="28"/>
                 <w:szCs w:val="28"/>
               </w:rPr>
-              <w:t>8</w:t>
+              <w:t>9</w:t>
             </w:r>
             <w:r>
               <w:rPr>
@@ -1059,7 +1059,7 @@
                 <w:sz w:val="28"/>
                 <w:szCs w:val="28"/>
               </w:rPr>
-              <w:t>8</w:t>
+              <w:t>9</w:t>
             </w:r>
             <w:r>
               <w:rPr>
@@ -1239,7 +1239,7 @@
                 <w:sz w:val="28"/>
                 <w:szCs w:val="28"/>
               </w:rPr>
-              <w:t>8</w:t>
+              <w:t>9</w:t>
             </w:r>
             <w:r>
               <w:rPr>
@@ -1327,7 +1327,7 @@
                 <w:sz w:val="28"/>
                 <w:szCs w:val="28"/>
               </w:rPr>
-              <w:t>9</w:t>
+              <w:t>10</w:t>
             </w:r>
             <w:r>
               <w:rPr>
@@ -1423,7 +1423,7 @@
                 <w:sz w:val="28"/>
                 <w:szCs w:val="28"/>
               </w:rPr>
-              <w:t>11</w:t>
+              <w:t>12</w:t>
             </w:r>
             <w:r>
               <w:rPr>
@@ -1510,7 +1510,7 @@
                 <w:sz w:val="28"/>
                 <w:szCs w:val="28"/>
               </w:rPr>
-              <w:t>11</w:t>
+              <w:t>12</w:t>
             </w:r>
             <w:r>
               <w:rPr>
@@ -1597,7 +1597,7 @@
                 <w:sz w:val="28"/>
                 <w:szCs w:val="28"/>
               </w:rPr>
-              <w:t>11</w:t>
+              <w:t>12</w:t>
             </w:r>
             <w:r>
               <w:rPr>
@@ -1712,7 +1712,7 @@
                 <w:sz w:val="28"/>
                 <w:szCs w:val="28"/>
               </w:rPr>
-              <w:t>12</w:t>
+              <w:t>13</w:t>
             </w:r>
             <w:r>
               <w:rPr>
@@ -1799,7 +1799,7 @@
                 <w:sz w:val="28"/>
                 <w:szCs w:val="28"/>
               </w:rPr>
-              <w:t>12</w:t>
+              <w:t>13</w:t>
             </w:r>
             <w:r>
               <w:rPr>
@@ -1886,7 +1886,7 @@
                 <w:sz w:val="28"/>
                 <w:szCs w:val="28"/>
               </w:rPr>
-              <w:t>12</w:t>
+              <w:t>13</w:t>
             </w:r>
             <w:r>
               <w:rPr>
@@ -1992,7 +1992,7 @@
                 <w:sz w:val="28"/>
                 <w:szCs w:val="28"/>
               </w:rPr>
-              <w:t>13</w:t>
+              <w:t>14</w:t>
             </w:r>
             <w:r>
               <w:rPr>
@@ -2019,12 +2019,6 @@
       </w:sdtContent>
     </w:sdt>
     <w:p/>
-    <w:p>
-      <w:r>
-        <w:lastRenderedPageBreak/>
-        <w:br w:type="page"/>
-      </w:r>
-    </w:p>
     <w:p>
       <w:pPr>
         <w:pStyle w:val="Heading1"/>
@@ -2329,7 +2323,7 @@
                 </mc:Choice>
                 <mc:Fallback>
                   <w:pict>
-                    <v:shapetype w14:anchorId="02250190" id="_x0000_t32" coordsize="21600,21600" o:spt="32" o:oned="t" path="m,l21600,21600e" filled="f">
+                    <v:shapetype w14:anchorId="0017B6D7" id="_x0000_t32" coordsize="21600,21600" o:spt="32" o:oned="t" path="m,l21600,21600e" filled="f">
                       <v:path arrowok="t" fillok="f" o:connecttype="none"/>
                       <o:lock v:ext="edit" shapetype="t"/>
                     </v:shapetype>
@@ -3893,7 +3887,7 @@
                 </mc:Choice>
                 <mc:Fallback>
                   <w:pict>
-                    <v:shape w14:anchorId="36A67C1E" id="Straight Arrow Connector 10" o:spid="_x0000_s1026" type="#_x0000_t32" style="position:absolute;margin-left:7.65pt;margin-top:6.5pt;width:24.1pt;height:16.35pt;z-index:251661312;visibility:visible;mso-wrap-style:square;mso-width-percent:0;mso-height-percent:0;mso-wrap-distance-left:9pt;mso-wrap-distance-top:0;mso-wrap-distance-right:9pt;mso-wrap-distance-bottom:0;mso-position-horizontal:absolute;mso-position-horizontal-relative:text;mso-position-vertical:absolute;mso-position-vertical-relative:text;mso-width-percent:0;mso-height-percent:0;mso-width-relative:margin;mso-height-relative:margin" o:gfxdata="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" strokecolor="#ffc000" strokeweight="1.5pt">
+                    <v:shape w14:anchorId="126B805C" id="Straight Arrow Connector 10" o:spid="_x0000_s1026" type="#_x0000_t32" style="position:absolute;margin-left:7.65pt;margin-top:6.5pt;width:24.1pt;height:16.35pt;z-index:251661312;visibility:visible;mso-wrap-style:square;mso-width-percent:0;mso-height-percent:0;mso-wrap-distance-left:9pt;mso-wrap-distance-top:0;mso-wrap-distance-right:9pt;mso-wrap-distance-bottom:0;mso-position-horizontal:absolute;mso-position-horizontal-relative:text;mso-position-vertical:absolute;mso-position-vertical-relative:text;mso-width-percent:0;mso-height-percent:0;mso-width-relative:margin;mso-height-relative:margin" o:gfxdata="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" strokecolor="#ffc000" strokeweight="1.5pt">
                       <v:stroke endarrow="block" joinstyle="miter"/>
                     </v:shape>
                   </w:pict>
@@ -4119,7 +4113,7 @@
                 </mc:Choice>
                 <mc:Fallback>
                   <w:pict>
-                    <v:shape w14:anchorId="05D0A901" id="Straight Arrow Connector 10" o:spid="_x0000_s1026" type="#_x0000_t32" style="position:absolute;margin-left:7.65pt;margin-top:3.25pt;width:24.1pt;height:16.35pt;flip:y;z-index:251660288;visibility:visible;mso-wrap-style:square;mso-width-percent:0;mso-height-percent:0;mso-wrap-distance-left:9pt;mso-wrap-distance-top:0;mso-wrap-distance-right:9pt;mso-wrap-distance-bottom:0;mso-position-horizontal:absolute;mso-position-horizontal-relative:text;mso-position-vertical:absolute;mso-position-vertical-relative:text;mso-width-percent:0;mso-height-percent:0;mso-width-relative:margin;mso-height-relative:margin" o:gfxdata="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" strokecolor="#0f9ed5 [3207]" strokeweight="1.5pt">
+                    <v:shape w14:anchorId="0191F4F2" id="Straight Arrow Connector 10" o:spid="_x0000_s1026" type="#_x0000_t32" style="position:absolute;margin-left:7.65pt;margin-top:3.25pt;width:24.1pt;height:16.35pt;flip:y;z-index:251660288;visibility:visible;mso-wrap-style:square;mso-width-percent:0;mso-height-percent:0;mso-wrap-distance-left:9pt;mso-wrap-distance-top:0;mso-wrap-distance-right:9pt;mso-wrap-distance-bottom:0;mso-position-horizontal:absolute;mso-position-horizontal-relative:text;mso-position-vertical:absolute;mso-position-vertical-relative:text;mso-width-percent:0;mso-height-percent:0;mso-width-relative:margin;mso-height-relative:margin" o:gfxdata="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" strokecolor="#0f9ed5 [3207]" strokeweight="1.5pt">
                       <v:stroke endarrow="block" joinstyle="miter"/>
                     </v:shape>
                   </w:pict>
@@ -6949,7 +6943,7 @@
           </mc:Choice>
           <mc:Fallback>
             <w:pict>
-              <v:shape w14:anchorId="151503EB" id="Straight Arrow Connector 5" o:spid="_x0000_s1026" type="#_x0000_t32" style="position:absolute;margin-left:255.55pt;margin-top:38.4pt;width:0;height:20pt;flip:y;z-index:251663360;visibility:visible;mso-wrap-style:square;mso-wrap-distance-left:9pt;mso-wrap-distance-top:0;mso-wrap-distance-right:9pt;mso-wrap-distance-bottom:0;mso-position-horizontal:absolute;mso-position-horizontal-relative:text;mso-position-vertical:absolute;mso-position-vertical-relative:text" o:gfxdata="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" strokecolor="#156082 [3204]" strokeweight="1.5pt">
+              <v:shape w14:anchorId="0B318010" id="Straight Arrow Connector 5" o:spid="_x0000_s1026" type="#_x0000_t32" style="position:absolute;margin-left:255.55pt;margin-top:38.4pt;width:0;height:20pt;flip:y;z-index:251663360;visibility:visible;mso-wrap-style:square;mso-wrap-distance-left:9pt;mso-wrap-distance-top:0;mso-wrap-distance-right:9pt;mso-wrap-distance-bottom:0;mso-position-horizontal:absolute;mso-position-horizontal-relative:text;mso-position-vertical:absolute;mso-position-vertical-relative:text" o:gfxdata="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" strokecolor="#156082 [3204]" strokeweight="1.5pt">
                 <v:stroke endarrow="block" joinstyle="miter"/>
               </v:shape>
             </w:pict>
@@ -7865,7 +7859,7 @@
                 </mc:Choice>
                 <mc:Fallback>
                   <w:pict>
-                    <v:shape w14:anchorId="1115ABA6" id="Straight Arrow Connector 5" o:spid="_x0000_s1026" type="#_x0000_t32" style="position:absolute;margin-left:48.45pt;margin-top:15.75pt;width:0;height:20pt;flip:y;z-index:251665408;visibility:visible;mso-wrap-style:square;mso-wrap-distance-left:9pt;mso-wrap-distance-top:0;mso-wrap-distance-right:9pt;mso-wrap-distance-bottom:0;mso-position-horizontal:absolute;mso-position-horizontal-relative:text;mso-position-vertical:absolute;mso-position-vertical-relative:text" o:gfxdata="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" strokecolor="#156082 [3204]" strokeweight="1.5pt">
+                    <v:shape w14:anchorId="0CF8536E" id="Straight Arrow Connector 5" o:spid="_x0000_s1026" type="#_x0000_t32" style="position:absolute;margin-left:48.45pt;margin-top:15.75pt;width:0;height:20pt;flip:y;z-index:251665408;visibility:visible;mso-wrap-style:square;mso-wrap-distance-left:9pt;mso-wrap-distance-top:0;mso-wrap-distance-right:9pt;mso-wrap-distance-bottom:0;mso-position-horizontal:absolute;mso-position-horizontal-relative:text;mso-position-vertical:absolute;mso-position-vertical-relative:text" o:gfxdata="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" strokecolor="#156082 [3204]" strokeweight="1.5pt">
                       <v:stroke endarrow="block" joinstyle="miter"/>
                     </v:shape>
                   </w:pict>
@@ -12382,7 +12376,7 @@
                       </mc:Choice>
                       <mc:Fallback>
                         <w:pict>
-                          <v:shapetype w14:anchorId="7A2B27EC" id="_x0000_t88" coordsize="21600,21600" o:spt="88" adj="1800,10800" path="m,qx10800@0l10800@2qy21600@11,10800@3l10800@1qy,21600e" filled="f">
+                          <v:shapetype w14:anchorId="12FCAEBD" id="_x0000_t88" coordsize="21600,21600" o:spt="88" adj="1800,10800" path="m,qx10800@0l10800@2qy21600@11,10800@3l10800@1qy,21600e" filled="f">
                             <v:formulas>
                               <v:f eqn="val #0"/>
                               <v:f eqn="sum 21600 0 #0"/>
@@ -13688,7 +13682,7 @@
                       </mc:Choice>
                       <mc:Fallback>
                         <w:pict>
-                          <v:shape w14:anchorId="202A6846" id="Right Brace 13" o:spid="_x0000_s1026" type="#_x0000_t88" style="position:absolute;margin-left:-.8pt;margin-top:-23.35pt;width:7.5pt;height:57.3pt;z-index:251669504;visibility:visible;mso-wrap-style:square;mso-height-percent:0;mso-wrap-distance-left:9pt;mso-wrap-distance-top:0;mso-wrap-distance-right:9pt;mso-wrap-distance-bottom:0;mso-position-horizontal:absolute;mso-position-horizontal-relative:text;mso-position-vertical:absolute;mso-position-vertical-relative:text;mso-height-percent:0;mso-height-relative:margin;v-text-anchor:middle" o:gfxdata="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" adj="236" strokecolor="#0f9ed5 [3207]" strokeweight="1.5pt">
+                          <v:shape w14:anchorId="32BE8E00" id="Right Brace 13" o:spid="_x0000_s1026" type="#_x0000_t88" style="position:absolute;margin-left:-.8pt;margin-top:-23.35pt;width:7.5pt;height:57.3pt;z-index:251669504;visibility:visible;mso-wrap-style:square;mso-height-percent:0;mso-wrap-distance-left:9pt;mso-wrap-distance-top:0;mso-wrap-distance-right:9pt;mso-wrap-distance-bottom:0;mso-position-horizontal:absolute;mso-position-horizontal-relative:text;mso-position-vertical:absolute;mso-position-vertical-relative:text;mso-height-percent:0;mso-height-relative:margin;v-text-anchor:middle" o:gfxdata="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" adj="236" strokecolor="#0f9ed5 [3207]" strokeweight="1.5pt">
                             <v:stroke joinstyle="miter"/>
                           </v:shape>
                         </w:pict>
@@ -14136,7 +14130,7 @@
                       </mc:Choice>
                       <mc:Fallback>
                         <w:pict>
-                          <v:shapetype w14:anchorId="37CF73EE" id="_x0000_t34" coordsize="21600,21600" o:spt="34" o:oned="t" adj="10800" path="m,l@0,0@0,21600,21600,21600e" filled="f">
+                          <v:shapetype w14:anchorId="1E9367D3" id="_x0000_t34" coordsize="21600,21600" o:spt="34" o:oned="t" adj="10800" path="m,l@0,0@0,21600,21600,21600e" filled="f">
                             <v:stroke joinstyle="miter"/>
                             <v:formulas>
                               <v:f eqn="val #0"/>
@@ -14654,7 +14648,7 @@
                       </mc:Choice>
                       <mc:Fallback>
                         <w:pict>
-                          <v:shape w14:anchorId="0C4C3DE7" id="Right Brace 13" o:spid="_x0000_s1026" type="#_x0000_t88" style="position:absolute;margin-left:-1.85pt;margin-top:2.45pt;width:7.5pt;height:57.3pt;z-index:251670528;visibility:visible;mso-wrap-style:square;mso-height-percent:0;mso-wrap-distance-left:9pt;mso-wrap-distance-top:0;mso-wrap-distance-right:9pt;mso-wrap-distance-bottom:0;mso-position-horizontal:absolute;mso-position-horizontal-relative:text;mso-position-vertical:absolute;mso-position-vertical-relative:text;mso-height-percent:0;mso-height-relative:margin;v-text-anchor:middle" o:gfxdata="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" adj="236" strokecolor="#0f9ed5 [3207]" strokeweight="1.5pt">
+                          <v:shape w14:anchorId="609BF692" id="Right Brace 13" o:spid="_x0000_s1026" type="#_x0000_t88" style="position:absolute;margin-left:-1.85pt;margin-top:2.45pt;width:7.5pt;height:57.3pt;z-index:251670528;visibility:visible;mso-wrap-style:square;mso-height-percent:0;mso-wrap-distance-left:9pt;mso-wrap-distance-top:0;mso-wrap-distance-right:9pt;mso-wrap-distance-bottom:0;mso-position-horizontal:absolute;mso-position-horizontal-relative:text;mso-position-vertical:absolute;mso-position-vertical-relative:text;mso-height-percent:0;mso-height-relative:margin;v-text-anchor:middle" o:gfxdata="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" adj="236" strokecolor="#0f9ed5 [3207]" strokeweight="1.5pt">
                             <v:stroke joinstyle="miter"/>
                           </v:shape>
                         </w:pict>
@@ -16480,7 +16474,7 @@
                       </mc:Choice>
                       <mc:Fallback>
                         <w:pict>
-                          <v:shape w14:anchorId="74DAE572" id="Right Brace 13" o:spid="_x0000_s1026" type="#_x0000_t88" style="position:absolute;margin-left:-.8pt;margin-top:-23.35pt;width:7.5pt;height:57.3pt;z-index:251671552;visibility:visible;mso-wrap-style:square;mso-height-percent:0;mso-wrap-distance-left:9pt;mso-wrap-distance-top:0;mso-wrap-distance-right:9pt;mso-wrap-distance-bottom:0;mso-position-horizontal:absolute;mso-position-horizontal-relative:text;mso-position-vertical:absolute;mso-position-vertical-relative:text;mso-height-percent:0;mso-height-relative:margin;v-text-anchor:middle" o:gfxdata="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" adj="236" strokecolor="#0f9ed5 [3207]" strokeweight="1.5pt">
+                          <v:shape w14:anchorId="68DD3E6C" id="Right Brace 13" o:spid="_x0000_s1026" type="#_x0000_t88" style="position:absolute;margin-left:-.8pt;margin-top:-23.35pt;width:7.5pt;height:57.3pt;z-index:251671552;visibility:visible;mso-wrap-style:square;mso-height-percent:0;mso-wrap-distance-left:9pt;mso-wrap-distance-top:0;mso-wrap-distance-right:9pt;mso-wrap-distance-bottom:0;mso-position-horizontal:absolute;mso-position-horizontal-relative:text;mso-position-vertical:absolute;mso-position-vertical-relative:text;mso-height-percent:0;mso-height-relative:margin;v-text-anchor:middle" o:gfxdata="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" adj="236" strokecolor="#0f9ed5 [3207]" strokeweight="1.5pt">
                             <v:stroke joinstyle="miter"/>
                           </v:shape>
                         </w:pict>
@@ -28070,7 +28064,7 @@
                       </mc:Choice>
                       <mc:Fallback>
                         <w:pict>
-                          <v:roundrect w14:anchorId="4C85042F" id="Rectangle: Rounded Corners 1" o:spid="_x0000_s1026" style="position:absolute;margin-left:-3.8pt;margin-top:1.5pt;width:41.3pt;height:10.35pt;z-index:251673600;visibility:visible;mso-wrap-style:square;mso-width-percent:0;mso-height-percent:0;mso-wrap-distance-left:9pt;mso-wrap-distance-top:0;mso-wrap-distance-right:9pt;mso-wrap-distance-bottom:0;mso-position-horizontal:absolute;mso-position-horizontal-relative:text;mso-position-vertical:absolute;mso-position-vertical-relative:text;mso-width-percent:0;mso-height-percent:0;mso-width-relative:margin;mso-height-relative:margin;v-text-anchor:middle" arcsize="10923f" o:gfxdata="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" filled="f" strokecolor="#47d459 [1942]" strokeweight="1.5pt">
+                          <v:roundrect w14:anchorId="54792343" id="Rectangle: Rounded Corners 1" o:spid="_x0000_s1026" style="position:absolute;margin-left:-3.8pt;margin-top:1.5pt;width:41.3pt;height:10.35pt;z-index:251673600;visibility:visible;mso-wrap-style:square;mso-width-percent:0;mso-height-percent:0;mso-wrap-distance-left:9pt;mso-wrap-distance-top:0;mso-wrap-distance-right:9pt;mso-wrap-distance-bottom:0;mso-position-horizontal:absolute;mso-position-horizontal-relative:text;mso-position-vertical:absolute;mso-position-vertical-relative:text;mso-width-percent:0;mso-height-percent:0;mso-width-relative:margin;mso-height-relative:margin;v-text-anchor:middle" arcsize="10923f" o:gfxdata="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" filled="f" strokecolor="#47d459 [1942]" strokeweight="1.5pt">
                             <v:stroke joinstyle="miter"/>
                           </v:roundrect>
                         </w:pict>
@@ -28273,7 +28267,7 @@
                       </mc:Choice>
                       <mc:Fallback>
                         <w:pict>
-                          <v:roundrect w14:anchorId="7C4C4F25" id="Rectangle: Rounded Corners 1" o:spid="_x0000_s1026" style="position:absolute;margin-left:-25.85pt;margin-top:1.7pt;width:41.3pt;height:10.35pt;z-index:251674624;visibility:visible;mso-wrap-style:square;mso-width-percent:0;mso-height-percent:0;mso-wrap-distance-left:9pt;mso-wrap-distance-top:0;mso-wrap-distance-right:9pt;mso-wrap-distance-bottom:0;mso-position-horizontal:absolute;mso-position-horizontal-relative:text;mso-position-vertical:absolute;mso-position-vertical-relative:text;mso-width-percent:0;mso-height-percent:0;mso-width-relative:margin;mso-height-relative:margin;v-text-anchor:middle" arcsize="10923f" o:gfxdata="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" filled="f" strokecolor="#47d459 [1942]" strokeweight="1.5pt">
+                          <v:roundrect w14:anchorId="542F821F" id="Rectangle: Rounded Corners 1" o:spid="_x0000_s1026" style="position:absolute;margin-left:-25.85pt;margin-top:1.7pt;width:41.3pt;height:10.35pt;z-index:251674624;visibility:visible;mso-wrap-style:square;mso-width-percent:0;mso-height-percent:0;mso-wrap-distance-left:9pt;mso-wrap-distance-top:0;mso-wrap-distance-right:9pt;mso-wrap-distance-bottom:0;mso-position-horizontal:absolute;mso-position-horizontal-relative:text;mso-position-vertical:absolute;mso-position-vertical-relative:text;mso-width-percent:0;mso-height-percent:0;mso-width-relative:margin;mso-height-relative:margin;v-text-anchor:middle" arcsize="10923f" o:gfxdata="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" filled="f" strokecolor="#47d459 [1942]" strokeweight="1.5pt">
                             <v:stroke joinstyle="miter"/>
                           </v:roundrect>
                         </w:pict>
@@ -28499,7 +28493,7 @@
                       </mc:Choice>
                       <mc:Fallback>
                         <w:pict>
-                          <v:shapetype w14:anchorId="5C994366" id="_x0000_t86" coordsize="21600,21600" o:spt="86" adj="1800" path="m,qx21600@0l21600@1qy,21600e" filled="f">
+                          <v:shapetype w14:anchorId="14A4E4D8" id="_x0000_t86" coordsize="21600,21600" o:spt="86" adj="1800" path="m,qx21600@0l21600@1qy,21600e" filled="f">
                             <v:formulas>
                               <v:f eqn="val #0"/>
                               <v:f eqn="sum 21600 0 #0"/>
@@ -28805,7 +28799,7 @@
                       </mc:Choice>
                       <mc:Fallback>
                         <w:pict>
-                          <v:roundrect w14:anchorId="01514812" id="Rectangle: Rounded Corners 1" o:spid="_x0000_s1026" style="position:absolute;margin-left:-3.7pt;margin-top:1.3pt;width:41.3pt;height:27.9pt;z-index:251675648;visibility:visible;mso-wrap-style:square;mso-width-percent:0;mso-height-percent:0;mso-wrap-distance-left:9pt;mso-wrap-distance-top:0;mso-wrap-distance-right:9pt;mso-wrap-distance-bottom:0;mso-position-horizontal:absolute;mso-position-horizontal-relative:text;mso-position-vertical:absolute;mso-position-vertical-relative:text;mso-width-percent:0;mso-height-percent:0;mso-width-relative:margin;mso-height-relative:margin;v-text-anchor:middle" arcsize="10923f" o:gfxdata="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" filled="f" strokecolor="#47d459 [1942]" strokeweight="1.5pt">
+                          <v:roundrect w14:anchorId="5F5E93D4" id="Rectangle: Rounded Corners 1" o:spid="_x0000_s1026" style="position:absolute;margin-left:-3.7pt;margin-top:1.3pt;width:41.3pt;height:27.9pt;z-index:251675648;visibility:visible;mso-wrap-style:square;mso-width-percent:0;mso-height-percent:0;mso-wrap-distance-left:9pt;mso-wrap-distance-top:0;mso-wrap-distance-right:9pt;mso-wrap-distance-bottom:0;mso-position-horizontal:absolute;mso-position-horizontal-relative:text;mso-position-vertical:absolute;mso-position-vertical-relative:text;mso-width-percent:0;mso-height-percent:0;mso-width-relative:margin;mso-height-relative:margin;v-text-anchor:middle" arcsize="10923f" o:gfxdata="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" filled="f" strokecolor="#47d459 [1942]" strokeweight="1.5pt">
                             <v:stroke joinstyle="miter"/>
                           </v:roundrect>
                         </w:pict>
@@ -28985,7 +28979,7 @@
                       </mc:Choice>
                       <mc:Fallback>
                         <w:pict>
-                          <v:roundrect w14:anchorId="5C32F746" id="Rectangle: Rounded Corners 1" o:spid="_x0000_s1026" style="position:absolute;margin-left:-2.4pt;margin-top:.9pt;width:85.35pt;height:28.95pt;z-index:251678720;visibility:visible;mso-wrap-style:square;mso-width-percent:0;mso-height-percent:0;mso-wrap-distance-left:9pt;mso-wrap-distance-top:0;mso-wrap-distance-right:9pt;mso-wrap-distance-bottom:0;mso-position-horizontal:absolute;mso-position-horizontal-relative:text;mso-position-vertical:absolute;mso-position-vertical-relative:text;mso-width-percent:0;mso-height-percent:0;mso-width-relative:margin;mso-height-relative:margin;v-text-anchor:middle" arcsize="10923f" o:gfxdata="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" filled="f" strokecolor="#d86dcb [1944]" strokeweight="1.5pt">
+                          <v:roundrect w14:anchorId="33ED329E" id="Rectangle: Rounded Corners 1" o:spid="_x0000_s1026" style="position:absolute;margin-left:-2.4pt;margin-top:.9pt;width:85.35pt;height:28.95pt;z-index:251678720;visibility:visible;mso-wrap-style:square;mso-width-percent:0;mso-height-percent:0;mso-wrap-distance-left:9pt;mso-wrap-distance-top:0;mso-wrap-distance-right:9pt;mso-wrap-distance-bottom:0;mso-position-horizontal:absolute;mso-position-horizontal-relative:text;mso-position-vertical:absolute;mso-position-vertical-relative:text;mso-width-percent:0;mso-height-percent:0;mso-width-relative:margin;mso-height-relative:margin;v-text-anchor:middle" arcsize="10923f" o:gfxdata="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" filled="f" strokecolor="#d86dcb [1944]" strokeweight="1.5pt">
                             <v:stroke joinstyle="miter"/>
                           </v:roundrect>
                         </w:pict>
@@ -29116,7 +29110,7 @@
                       </mc:Choice>
                       <mc:Fallback>
                         <w:pict>
-                          <v:shape w14:anchorId="12A3C8B2" id="Right Bracket 2" o:spid="_x0000_s1026" type="#_x0000_t86" style="position:absolute;margin-left:9.95pt;margin-top:5.2pt;width:14.25pt;height:36.15pt;rotation:-90;z-index:251677696;visibility:visible;mso-wrap-style:square;mso-width-percent:0;mso-height-percent:0;mso-wrap-distance-left:9pt;mso-wrap-distance-top:0;mso-wrap-distance-right:9pt;mso-wrap-distance-bottom:0;mso-position-horizontal:absolute;mso-position-horizontal-relative:text;mso-position-vertical:absolute;mso-position-vertical-relative:text;mso-width-percent:0;mso-height-percent:0;mso-width-relative:margin;mso-height-relative:margin;v-text-anchor:middle" o:gfxdata="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" adj="2078" strokecolor="#47d459 [1942]" strokeweight="1.5pt">
+                          <v:shape w14:anchorId="1506C297" id="Right Bracket 2" o:spid="_x0000_s1026" type="#_x0000_t86" style="position:absolute;margin-left:9.95pt;margin-top:5.2pt;width:14.25pt;height:36.15pt;rotation:-90;z-index:251677696;visibility:visible;mso-wrap-style:square;mso-width-percent:0;mso-height-percent:0;mso-wrap-distance-left:9pt;mso-wrap-distance-top:0;mso-wrap-distance-right:9pt;mso-wrap-distance-bottom:0;mso-position-horizontal:absolute;mso-position-horizontal-relative:text;mso-position-vertical:absolute;mso-position-vertical-relative:text;mso-width-percent:0;mso-height-percent:0;mso-width-relative:margin;mso-height-relative:margin;v-text-anchor:middle" o:gfxdata="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" adj="2078" strokecolor="#47d459 [1942]" strokeweight="1.5pt">
                             <v:stroke joinstyle="miter"/>
                           </v:shape>
                         </w:pict>
@@ -29813,7 +29807,7 @@
                 </mc:Choice>
                 <mc:Fallback>
                   <w:pict>
-                    <v:shape w14:anchorId="6E8D82AB" id="Right Bracket 2" o:spid="_x0000_s1026" type="#_x0000_t86" style="position:absolute;margin-left:1.65pt;margin-top:1pt;width:10.7pt;height:11.75pt;rotation:30;z-index:251682816;visibility:visible;mso-wrap-style:square;mso-wrap-distance-left:9pt;mso-wrap-distance-top:0;mso-wrap-distance-right:9pt;mso-wrap-distance-bottom:0;mso-position-horizontal:absolute;mso-position-horizontal-relative:text;mso-position-vertical:absolute;mso-position-vertical-relative:text;v-text-anchor:middle" o:gfxdata="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" adj="4808" strokecolor="#47d459 [1942]" strokeweight="1.5pt">
+                    <v:shape w14:anchorId="195CF7C4" id="Right Bracket 2" o:spid="_x0000_s1026" type="#_x0000_t86" style="position:absolute;margin-left:1.65pt;margin-top:1pt;width:10.7pt;height:11.75pt;rotation:30;z-index:251682816;visibility:visible;mso-wrap-style:square;mso-wrap-distance-left:9pt;mso-wrap-distance-top:0;mso-wrap-distance-right:9pt;mso-wrap-distance-bottom:0;mso-position-horizontal:absolute;mso-position-horizontal-relative:text;mso-position-vertical:absolute;mso-position-vertical-relative:text;v-text-anchor:middle" o:gfxdata="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" adj="4808" strokecolor="#47d459 [1942]" strokeweight="1.5pt">
                       <v:stroke joinstyle="miter"/>
                     </v:shape>
                   </w:pict>
@@ -29956,7 +29950,7 @@
                 </mc:Choice>
                 <mc:Fallback>
                   <w:pict>
-                    <v:shape w14:anchorId="58F63C31" id="Right Bracket 2" o:spid="_x0000_s1026" type="#_x0000_t86" style="position:absolute;margin-left:1.65pt;margin-top:1.6pt;width:10.75pt;height:11.75pt;rotation:150;z-index:251679744;visibility:visible;mso-wrap-style:square;mso-wrap-distance-left:9pt;mso-wrap-distance-top:0;mso-wrap-distance-right:9pt;mso-wrap-distance-bottom:0;mso-position-horizontal:absolute;mso-position-horizontal-relative:text;mso-position-vertical:absolute;mso-position-vertical-relative:text;v-text-anchor:middle" o:gfxdata="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" adj="4822" strokecolor="#47d459 [1942]" strokeweight="1.5pt">
+                    <v:shape w14:anchorId="228929E5" id="Right Bracket 2" o:spid="_x0000_s1026" type="#_x0000_t86" style="position:absolute;margin-left:1.65pt;margin-top:1.6pt;width:10.75pt;height:11.75pt;rotation:150;z-index:251679744;visibility:visible;mso-wrap-style:square;mso-wrap-distance-left:9pt;mso-wrap-distance-top:0;mso-wrap-distance-right:9pt;mso-wrap-distance-bottom:0;mso-position-horizontal:absolute;mso-position-horizontal-relative:text;mso-position-vertical:absolute;mso-position-vertical-relative:text;v-text-anchor:middle" o:gfxdata="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" adj="4822" strokecolor="#47d459 [1942]" strokeweight="1.5pt">
                       <v:stroke joinstyle="miter"/>
                     </v:shape>
                   </w:pict>
@@ -30189,7 +30183,7 @@
                 </mc:Choice>
                 <mc:Fallback>
                   <w:pict>
-                    <v:shape w14:anchorId="678E68EB" id="Right Bracket 2" o:spid="_x0000_s1026" type="#_x0000_t86" style="position:absolute;margin-left:-.3pt;margin-top:15.4pt;width:10.7pt;height:11.75pt;rotation:-30;z-index:251680768;visibility:visible;mso-wrap-style:square;mso-wrap-distance-left:9pt;mso-wrap-distance-top:0;mso-wrap-distance-right:9pt;mso-wrap-distance-bottom:0;mso-position-horizontal:absolute;mso-position-horizontal-relative:text;mso-position-vertical:absolute;mso-position-vertical-relative:text;v-text-anchor:middle" o:gfxdata="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" adj="4808" strokecolor="#47d459 [1942]" strokeweight="1.5pt">
+                    <v:shape w14:anchorId="5C3B0A60" id="Right Bracket 2" o:spid="_x0000_s1026" type="#_x0000_t86" style="position:absolute;margin-left:-.3pt;margin-top:15.4pt;width:10.7pt;height:11.75pt;rotation:-30;z-index:251680768;visibility:visible;mso-wrap-style:square;mso-wrap-distance-left:9pt;mso-wrap-distance-top:0;mso-wrap-distance-right:9pt;mso-wrap-distance-bottom:0;mso-position-horizontal:absolute;mso-position-horizontal-relative:text;mso-position-vertical:absolute;mso-position-vertical-relative:text;v-text-anchor:middle" o:gfxdata="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" adj="4808" strokecolor="#47d459 [1942]" strokeweight="1.5pt">
                       <v:stroke joinstyle="miter"/>
                     </v:shape>
                   </w:pict>
@@ -30335,7 +30329,7 @@
                 </mc:Choice>
                 <mc:Fallback>
                   <w:pict>
-                    <v:shape w14:anchorId="691D3E1B" id="Right Bracket 2" o:spid="_x0000_s1026" type="#_x0000_t86" style="position:absolute;margin-left:1.6pt;margin-top:15.25pt;width:10.7pt;height:11.75pt;rotation:-150;z-index:251681792;visibility:visible;mso-wrap-style:square;mso-wrap-distance-left:9pt;mso-wrap-distance-top:0;mso-wrap-distance-right:9pt;mso-wrap-distance-bottom:0;mso-position-horizontal:absolute;mso-position-horizontal-relative:text;mso-position-vertical:absolute;mso-position-vertical-relative:text;v-text-anchor:middle" o:gfxdata="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" adj="4808" strokecolor="#47d459 [1942]" strokeweight="1.5pt">
+                    <v:shape w14:anchorId="4B47136A" id="Right Bracket 2" o:spid="_x0000_s1026" type="#_x0000_t86" style="position:absolute;margin-left:1.6pt;margin-top:15.25pt;width:10.7pt;height:11.75pt;rotation:-150;z-index:251681792;visibility:visible;mso-wrap-style:square;mso-wrap-distance-left:9pt;mso-wrap-distance-top:0;mso-wrap-distance-right:9pt;mso-wrap-distance-bottom:0;mso-position-horizontal:absolute;mso-position-horizontal-relative:text;mso-position-vertical:absolute;mso-position-vertical-relative:text;v-text-anchor:middle" o:gfxdata="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" adj="4808" strokecolor="#47d459 [1942]" strokeweight="1.5pt">
                       <v:stroke joinstyle="miter"/>
                     </v:shape>
                   </w:pict>

</xml_diff>

<commit_message>
Added breadboard explanation to psifiaka electronica
</commit_message>
<xml_diff>
--- a/Επαναληπτικές Σημειώσεις/Ψηφιακά Ηλεκτρονικά/Εξετάσεις [2024-25] Επανάληψη Ψηφιακά Ηλεκτρονικά.docx
+++ b/Επαναληπτικές Σημειώσεις/Ψηφιακά Ηλεκτρονικά/Εξετάσεις [2024-25] Επανάληψη Ψηφιακά Ηλεκτρονικά.docx
@@ -2022,6 +2022,9 @@
     <w:p>
       <w:pPr>
         <w:pStyle w:val="Heading1"/>
+        <w:rPr>
+          <w:lang w:val="el-GR"/>
+        </w:rPr>
       </w:pPr>
       <w:bookmarkStart w:id="0" w:name="_Toc197466428"/>
       <w:r>
@@ -2265,13 +2268,13 @@
             </w:pPr>
             <w:r>
               <w:rPr>
-                <w:rFonts w:ascii="Arial" w:eastAsia="Times New Roman" w:hAnsi="Arial" w:cs="Arial"/>
+                <w:rFonts w:eastAsia="Times New Roman" w:cs="Arial"/>
                 <w:noProof/>
               </w:rPr>
               <mc:AlternateContent>
                 <mc:Choice Requires="wps">
                   <w:drawing>
-                    <wp:anchor distT="0" distB="0" distL="114300" distR="114300" simplePos="0" relativeHeight="251662336" behindDoc="0" locked="0" layoutInCell="1" allowOverlap="1" wp14:anchorId="1B3D8671" wp14:editId="0A0FFD4F">
+                    <wp:anchor distT="0" distB="0" distL="114300" distR="114300" simplePos="0" relativeHeight="251661312" behindDoc="0" locked="0" layoutInCell="1" allowOverlap="1" wp14:anchorId="1B3D8671" wp14:editId="7142E4FE">
                       <wp:simplePos x="0" y="0"/>
                       <wp:positionH relativeFrom="column">
                         <wp:posOffset>501015</wp:posOffset>
@@ -2323,11 +2326,11 @@
                 </mc:Choice>
                 <mc:Fallback>
                   <w:pict>
-                    <v:shapetype w14:anchorId="335830D3" id="_x0000_t32" coordsize="21600,21600" o:spt="32" o:oned="t" path="m,l21600,21600e" filled="f">
+                    <v:shapetype w14:anchorId="6A957931" id="_x0000_t32" coordsize="21600,21600" o:spt="32" o:oned="t" path="m,l21600,21600e" filled="f">
                       <v:path arrowok="t" fillok="f" o:connecttype="none"/>
                       <o:lock v:ext="edit" shapetype="t"/>
                     </v:shapetype>
-                    <v:shape id="Straight Arrow Connector 3" o:spid="_x0000_s1026" type="#_x0000_t32" style="position:absolute;margin-left:39.45pt;margin-top:3.75pt;width:0;height:94.8pt;flip:y;z-index:251662336;visibility:visible;mso-wrap-style:square;mso-wrap-distance-left:9pt;mso-wrap-distance-top:0;mso-wrap-distance-right:9pt;mso-wrap-distance-bottom:0;mso-position-horizontal:absolute;mso-position-horizontal-relative:text;mso-position-vertical:absolute;mso-position-vertical-relative:text" o:gfxdata="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" strokecolor="#156082 [3204]" strokeweight="2.25pt">
+                    <v:shape id="Straight Arrow Connector 3" o:spid="_x0000_s1026" type="#_x0000_t32" style="position:absolute;margin-left:39.45pt;margin-top:3.75pt;width:0;height:94.8pt;flip:y;z-index:251661312;visibility:visible;mso-wrap-style:square;mso-wrap-distance-left:9pt;mso-wrap-distance-top:0;mso-wrap-distance-right:9pt;mso-wrap-distance-bottom:0;mso-position-horizontal:absolute;mso-position-horizontal-relative:text;mso-position-vertical:absolute;mso-position-vertical-relative:text" o:gfxdata="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" strokecolor="#156082 [3204]" strokeweight="2.25pt">
                       <v:stroke endarrow="block" joinstyle="miter"/>
                     </v:shape>
                   </w:pict>
@@ -2878,6 +2881,7 @@
         <w:rPr>
           <w:rFonts w:eastAsiaTheme="minorEastAsia" w:cs="Arial"/>
           <w:color w:val="FF0000"/>
+          <w:lang w:val="el-GR"/>
         </w:rPr>
       </w:pPr>
       <w:r>
@@ -3441,12 +3445,14 @@
         <w:rPr>
           <w:rFonts w:eastAsiaTheme="minorEastAsia" w:cs="Arial"/>
           <w:color w:val="FF0000"/>
+          <w:lang w:val="el-GR"/>
         </w:rPr>
       </w:pPr>
       <w:r>
         <w:rPr>
           <w:rFonts w:eastAsiaTheme="minorEastAsia" w:cs="Arial"/>
           <w:color w:val="FF0000"/>
+          <w:lang w:val="el-GR"/>
         </w:rPr>
         <w:br w:type="page"/>
       </w:r>
@@ -3512,7 +3518,7 @@
         <mc:AlternateContent>
           <mc:Choice Requires="wps">
             <w:drawing>
-              <wp:anchor distT="45720" distB="45720" distL="114300" distR="114300" simplePos="0" relativeHeight="251659264" behindDoc="0" locked="0" layoutInCell="1" allowOverlap="1" wp14:anchorId="7F635D26" wp14:editId="21F966B4">
+              <wp:anchor distT="45720" distB="45720" distL="114300" distR="114300" simplePos="0" relativeHeight="251658240" behindDoc="0" locked="0" layoutInCell="1" allowOverlap="1" wp14:anchorId="7F635D26" wp14:editId="0897C85B">
                 <wp:simplePos x="0" y="0"/>
                 <wp:positionH relativeFrom="column">
                   <wp:posOffset>1498766</wp:posOffset>
@@ -3589,7 +3595,7 @@
                 <v:stroke joinstyle="miter"/>
                 <v:path gradientshapeok="t" o:connecttype="rect"/>
               </v:shapetype>
-              <v:shape id="Text Box 2" o:spid="_x0000_s1026" type="#_x0000_t202" style="position:absolute;margin-left:118pt;margin-top:50.95pt;width:115.8pt;height:24.55pt;z-index:251659264;visibility:visible;mso-wrap-style:square;mso-width-percent:0;mso-height-percent:0;mso-wrap-distance-left:9pt;mso-wrap-distance-top:3.6pt;mso-wrap-distance-right:9pt;mso-wrap-distance-bottom:3.6pt;mso-position-horizontal:absolute;mso-position-horizontal-relative:text;mso-position-vertical:absolute;mso-position-vertical-relative:text;mso-width-percent:0;mso-height-percent:0;mso-width-relative:margin;mso-height-relative:margin;v-text-anchor:middle" o:gfxdata="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" filled="f" stroked="f">
+              <v:shape id="Text Box 2" o:spid="_x0000_s1026" type="#_x0000_t202" style="position:absolute;margin-left:118pt;margin-top:50.95pt;width:115.8pt;height:24.55pt;z-index:251658240;visibility:visible;mso-wrap-style:square;mso-width-percent:0;mso-height-percent:0;mso-wrap-distance-left:9pt;mso-wrap-distance-top:3.6pt;mso-wrap-distance-right:9pt;mso-wrap-distance-bottom:3.6pt;mso-position-horizontal:absolute;mso-position-horizontal-relative:text;mso-position-vertical:absolute;mso-position-vertical-relative:text;mso-width-percent:0;mso-height-percent:0;mso-width-relative:margin;mso-height-relative:margin;v-text-anchor:middle" o:gfxdata="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" filled="f" stroked="f">
                 <v:textbox>
                   <w:txbxContent>
                     <w:p>
@@ -3819,14 +3825,14 @@
             </w:pPr>
             <w:r>
               <w:rPr>
-                <w:rFonts w:ascii="Arial" w:eastAsiaTheme="majorEastAsia" w:hAnsi="Arial" w:cs="Arial"/>
+                <w:rFonts w:eastAsiaTheme="majorEastAsia" w:cs="Arial"/>
                 <w:iCs/>
                 <w:noProof/>
               </w:rPr>
               <mc:AlternateContent>
                 <mc:Choice Requires="wps">
                   <w:drawing>
-                    <wp:anchor distT="0" distB="0" distL="114300" distR="114300" simplePos="0" relativeHeight="251661312" behindDoc="0" locked="0" layoutInCell="1" allowOverlap="1" wp14:anchorId="77E5D071" wp14:editId="467A8313">
+                    <wp:anchor distT="0" distB="0" distL="114300" distR="114300" simplePos="0" relativeHeight="251660288" behindDoc="0" locked="0" layoutInCell="1" allowOverlap="1" wp14:anchorId="77E5D071" wp14:editId="64642741">
                       <wp:simplePos x="0" y="0"/>
                       <wp:positionH relativeFrom="column">
                         <wp:posOffset>97155</wp:posOffset>
@@ -3887,7 +3893,7 @@
                 </mc:Choice>
                 <mc:Fallback>
                   <w:pict>
-                    <v:shape w14:anchorId="30BF4C17" id="Straight Arrow Connector 10" o:spid="_x0000_s1026" type="#_x0000_t32" style="position:absolute;margin-left:7.65pt;margin-top:6.5pt;width:24.1pt;height:16.35pt;z-index:251661312;visibility:visible;mso-wrap-style:square;mso-width-percent:0;mso-height-percent:0;mso-wrap-distance-left:9pt;mso-wrap-distance-top:0;mso-wrap-distance-right:9pt;mso-wrap-distance-bottom:0;mso-position-horizontal:absolute;mso-position-horizontal-relative:text;mso-position-vertical:absolute;mso-position-vertical-relative:text;mso-width-percent:0;mso-height-percent:0;mso-width-relative:margin;mso-height-relative:margin" o:gfxdata="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" strokecolor="#ffc000" strokeweight="1.5pt">
+                    <v:shape w14:anchorId="132FE124" id="Straight Arrow Connector 10" o:spid="_x0000_s1026" type="#_x0000_t32" style="position:absolute;margin-left:7.65pt;margin-top:6.5pt;width:24.1pt;height:16.35pt;z-index:251660288;visibility:visible;mso-wrap-style:square;mso-width-percent:0;mso-height-percent:0;mso-wrap-distance-left:9pt;mso-wrap-distance-top:0;mso-wrap-distance-right:9pt;mso-wrap-distance-bottom:0;mso-position-horizontal:absolute;mso-position-horizontal-relative:text;mso-position-vertical:absolute;mso-position-vertical-relative:text;mso-width-percent:0;mso-height-percent:0;mso-width-relative:margin;mso-height-relative:margin" o:gfxdata="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" strokecolor="#ffc000" strokeweight="1.5pt">
                       <v:stroke endarrow="block" joinstyle="miter"/>
                     </v:shape>
                   </w:pict>
@@ -4048,14 +4054,14 @@
             </w:pPr>
             <w:r>
               <w:rPr>
-                <w:rFonts w:ascii="Arial" w:eastAsiaTheme="majorEastAsia" w:hAnsi="Arial" w:cs="Arial"/>
+                <w:rFonts w:eastAsiaTheme="majorEastAsia" w:cs="Arial"/>
                 <w:iCs/>
                 <w:noProof/>
               </w:rPr>
               <mc:AlternateContent>
                 <mc:Choice Requires="wps">
                   <w:drawing>
-                    <wp:anchor distT="0" distB="0" distL="114300" distR="114300" simplePos="0" relativeHeight="251660288" behindDoc="0" locked="0" layoutInCell="1" allowOverlap="1" wp14:anchorId="65034BD6" wp14:editId="4A814C13">
+                    <wp:anchor distT="0" distB="0" distL="114300" distR="114300" simplePos="0" relativeHeight="251659264" behindDoc="0" locked="0" layoutInCell="1" allowOverlap="1" wp14:anchorId="65034BD6" wp14:editId="41EE0C8C">
                       <wp:simplePos x="0" y="0"/>
                       <wp:positionH relativeFrom="column">
                         <wp:posOffset>97155</wp:posOffset>
@@ -4113,7 +4119,7 @@
                 </mc:Choice>
                 <mc:Fallback>
                   <w:pict>
-                    <v:shape w14:anchorId="31EF6604" id="Straight Arrow Connector 10" o:spid="_x0000_s1026" type="#_x0000_t32" style="position:absolute;margin-left:7.65pt;margin-top:3.25pt;width:24.1pt;height:16.35pt;flip:y;z-index:251660288;visibility:visible;mso-wrap-style:square;mso-width-percent:0;mso-height-percent:0;mso-wrap-distance-left:9pt;mso-wrap-distance-top:0;mso-wrap-distance-right:9pt;mso-wrap-distance-bottom:0;mso-position-horizontal:absolute;mso-position-horizontal-relative:text;mso-position-vertical:absolute;mso-position-vertical-relative:text;mso-width-percent:0;mso-height-percent:0;mso-width-relative:margin;mso-height-relative:margin" o:gfxdata="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" strokecolor="#0f9ed5 [3207]" strokeweight="1.5pt">
+                    <v:shape w14:anchorId="7380964E" id="Straight Arrow Connector 10" o:spid="_x0000_s1026" type="#_x0000_t32" style="position:absolute;margin-left:7.65pt;margin-top:3.25pt;width:24.1pt;height:16.35pt;flip:y;z-index:251659264;visibility:visible;mso-wrap-style:square;mso-width-percent:0;mso-height-percent:0;mso-wrap-distance-left:9pt;mso-wrap-distance-top:0;mso-wrap-distance-right:9pt;mso-wrap-distance-bottom:0;mso-position-horizontal:absolute;mso-position-horizontal-relative:text;mso-position-vertical:absolute;mso-position-vertical-relative:text;mso-width-percent:0;mso-height-percent:0;mso-width-relative:margin;mso-height-relative:margin" o:gfxdata="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" strokecolor="#0f9ed5 [3207]" strokeweight="1.5pt">
                       <v:stroke endarrow="block" joinstyle="miter"/>
                     </v:shape>
                   </w:pict>
@@ -4448,6 +4454,7 @@
         <w:rPr>
           <w:rFonts w:eastAsiaTheme="majorEastAsia" w:cs="Arial"/>
           <w:color w:val="FF0000"/>
+          <w:lang w:val="el-GR"/>
         </w:rPr>
       </w:pPr>
       <w:r>
@@ -4834,12 +4841,14 @@
         <w:rPr>
           <w:rFonts w:eastAsiaTheme="majorEastAsia" w:cs="Arial"/>
           <w:color w:val="FF0000"/>
+          <w:lang w:val="el-GR"/>
         </w:rPr>
       </w:pPr>
       <w:r>
         <w:rPr>
           <w:rFonts w:eastAsiaTheme="majorEastAsia" w:cs="Arial"/>
           <w:color w:val="FF0000"/>
+          <w:lang w:val="el-GR"/>
         </w:rPr>
         <w:br w:type="page"/>
       </w:r>
@@ -4877,15 +4886,7 @@
           <w:iCs/>
           <w:lang w:val="el-GR"/>
         </w:rPr>
-        <w:t>Για να μετατρέψουμε άλλα συστήματα στο δυαδικό σύστημα, παίρνουμε το κάθε ψηφίο και το μετατρέπουμε στην δυαδική του μορφή</w:t>
-      </w:r>
-      <w:r>
-        <w:rPr>
-          <w:i/>
-          <w:iCs/>
-          <w:lang w:val="el-GR"/>
-        </w:rPr>
-        <w:t>.</w:t>
+        <w:t>Για να μετατρέψουμε άλλα συστήματα στο δυαδικό σύστημα, παίρνουμε το κάθε ψηφίο και το μετατρέπουμε στην δυαδική του μορφή.</w:t>
       </w:r>
     </w:p>
     <w:p>
@@ -5116,6 +5117,7 @@
         <w:rPr>
           <w:rFonts w:eastAsiaTheme="minorEastAsia" w:cs="Arial"/>
           <w:color w:val="FF0000"/>
+          <w:lang w:val="el-GR"/>
         </w:rPr>
       </w:pPr>
       <w:r>
@@ -5302,6 +5304,7 @@
         <w:rPr>
           <w:rFonts w:eastAsiaTheme="minorEastAsia" w:cs="Arial"/>
           <w:color w:val="FF0000"/>
+          <w:lang w:val="el-GR"/>
         </w:rPr>
       </w:pPr>
     </w:p>
@@ -6735,6 +6738,7 @@
       <w:pPr>
         <w:rPr>
           <w:rFonts w:cs="Arial"/>
+          <w:lang w:val="el-GR"/>
         </w:rPr>
       </w:pPr>
       <w:r>
@@ -6765,6 +6769,7 @@
       <w:pPr>
         <w:rPr>
           <w:rFonts w:cs="Arial"/>
+          <w:lang w:val="el-GR"/>
         </w:rPr>
       </w:pPr>
     </w:p>
@@ -6891,7 +6896,7 @@
         <mc:AlternateContent>
           <mc:Choice Requires="wps">
             <w:drawing>
-              <wp:anchor distT="0" distB="0" distL="114300" distR="114300" simplePos="0" relativeHeight="251663360" behindDoc="0" locked="0" layoutInCell="1" allowOverlap="1" wp14:anchorId="490F85E0" wp14:editId="74A1015B">
+              <wp:anchor distT="0" distB="0" distL="114300" distR="114300" simplePos="0" relativeHeight="251662336" behindDoc="0" locked="0" layoutInCell="1" allowOverlap="1" wp14:anchorId="490F85E0" wp14:editId="2E57D232">
                 <wp:simplePos x="0" y="0"/>
                 <wp:positionH relativeFrom="column">
                   <wp:posOffset>3245414</wp:posOffset>
@@ -6943,7 +6948,7 @@
           </mc:Choice>
           <mc:Fallback>
             <w:pict>
-              <v:shape w14:anchorId="1DF76653" id="Straight Arrow Connector 5" o:spid="_x0000_s1026" type="#_x0000_t32" style="position:absolute;margin-left:255.55pt;margin-top:38.4pt;width:0;height:20pt;flip:y;z-index:251663360;visibility:visible;mso-wrap-style:square;mso-wrap-distance-left:9pt;mso-wrap-distance-top:0;mso-wrap-distance-right:9pt;mso-wrap-distance-bottom:0;mso-position-horizontal:absolute;mso-position-horizontal-relative:text;mso-position-vertical:absolute;mso-position-vertical-relative:text" o:gfxdata="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" strokecolor="#156082 [3204]" strokeweight="1.5pt">
+              <v:shape w14:anchorId="25C795CE" id="Straight Arrow Connector 5" o:spid="_x0000_s1026" type="#_x0000_t32" style="position:absolute;margin-left:255.55pt;margin-top:38.4pt;width:0;height:20pt;flip:y;z-index:251662336;visibility:visible;mso-wrap-style:square;mso-wrap-distance-left:9pt;mso-wrap-distance-top:0;mso-wrap-distance-right:9pt;mso-wrap-distance-bottom:0;mso-position-horizontal:absolute;mso-position-horizontal-relative:text;mso-position-vertical:absolute;mso-position-vertical-relative:text" o:gfxdata="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" strokecolor="#156082 [3204]" strokeweight="1.5pt">
                 <v:stroke endarrow="block" joinstyle="miter"/>
               </v:shape>
             </w:pict>
@@ -7504,14 +7509,7 @@
             <w:rFonts w:ascii="Cambria Math" w:hAnsi="Cambria Math" w:cs="Arial"/>
             <w:lang w:val="el-GR"/>
           </w:rPr>
-          <m:t>254÷8</m:t>
-        </m:r>
-        <m:r>
-          <w:rPr>
-            <w:rFonts w:ascii="Cambria Math" w:hAnsi="Cambria Math" w:cs="Arial"/>
-            <w:lang w:val="el-GR"/>
-          </w:rPr>
-          <m:t>=31</m:t>
+          <m:t>254÷8=31</m:t>
         </m:r>
         <m:f>
           <m:fPr>
@@ -7807,7 +7805,7 @@
               <mc:AlternateContent>
                 <mc:Choice Requires="wps">
                   <w:drawing>
-                    <wp:anchor distT="0" distB="0" distL="114300" distR="114300" simplePos="0" relativeHeight="251665408" behindDoc="0" locked="0" layoutInCell="1" allowOverlap="1" wp14:anchorId="55DFCF8C" wp14:editId="4C2F65CD">
+                    <wp:anchor distT="0" distB="0" distL="114300" distR="114300" simplePos="0" relativeHeight="251664384" behindDoc="0" locked="0" layoutInCell="1" allowOverlap="1" wp14:anchorId="55DFCF8C" wp14:editId="7A278D9F">
                       <wp:simplePos x="0" y="0"/>
                       <wp:positionH relativeFrom="column">
                         <wp:posOffset>615536</wp:posOffset>
@@ -7859,7 +7857,7 @@
                 </mc:Choice>
                 <mc:Fallback>
                   <w:pict>
-                    <v:shape w14:anchorId="661F93BA" id="Straight Arrow Connector 5" o:spid="_x0000_s1026" type="#_x0000_t32" style="position:absolute;margin-left:48.45pt;margin-top:15.75pt;width:0;height:20pt;flip:y;z-index:251665408;visibility:visible;mso-wrap-style:square;mso-wrap-distance-left:9pt;mso-wrap-distance-top:0;mso-wrap-distance-right:9pt;mso-wrap-distance-bottom:0;mso-position-horizontal:absolute;mso-position-horizontal-relative:text;mso-position-vertical:absolute;mso-position-vertical-relative:text" o:gfxdata="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" strokecolor="#156082 [3204]" strokeweight="1.5pt">
+                    <v:shape w14:anchorId="6AC5F176" id="Straight Arrow Connector 5" o:spid="_x0000_s1026" type="#_x0000_t32" style="position:absolute;margin-left:48.45pt;margin-top:15.75pt;width:0;height:20pt;flip:y;z-index:251664384;visibility:visible;mso-wrap-style:square;mso-wrap-distance-left:9pt;mso-wrap-distance-top:0;mso-wrap-distance-right:9pt;mso-wrap-distance-bottom:0;mso-position-horizontal:absolute;mso-position-horizontal-relative:text;mso-position-vertical:absolute;mso-position-vertical-relative:text" o:gfxdata="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" strokecolor="#156082 [3204]" strokeweight="1.5pt">
                       <v:stroke endarrow="block" joinstyle="miter"/>
                     </v:shape>
                   </w:pict>
@@ -8192,19 +8190,7 @@
         <w:rPr>
           <w:lang w:val="el-GR"/>
         </w:rPr>
-        <w:t>τέσσερις-</w:t>
-      </w:r>
-      <w:r>
-        <w:rPr>
-          <w:lang w:val="el-GR"/>
-        </w:rPr>
-        <w:t>τέσσερις</w:t>
-      </w:r>
-      <w:r>
-        <w:rPr>
-          <w:lang w:val="el-GR"/>
-        </w:rPr>
-        <w:t xml:space="preserve"> τους δυαδικούς και τους μετατρέπουμε σε ένα δεκαεξαδικό ψηφίο</w:t>
+        <w:t>τέσσερις-τέσσερις τους δυαδικούς και τους μετατρέπουμε σε ένα δεκαεξαδικό ψηφίο</w:t>
       </w:r>
       <w:r>
         <w:rPr>
@@ -8246,28 +8232,7 @@
             <w:rFonts w:ascii="Cambria Math" w:hAnsi="Cambria Math"/>
             <w:lang w:val="el-GR"/>
           </w:rPr>
-          <m:t>11001→</m:t>
-        </m:r>
-        <m:r>
-          <w:rPr>
-            <w:rFonts w:ascii="Cambria Math" w:hAnsi="Cambria Math"/>
-            <w:lang w:val="el-GR"/>
-          </w:rPr>
-          <m:t>1</m:t>
-        </m:r>
-        <m:r>
-          <w:rPr>
-            <w:rFonts w:ascii="Cambria Math" w:hAnsi="Cambria Math"/>
-            <w:lang w:val="el-GR"/>
-          </w:rPr>
-          <m:t xml:space="preserve"> </m:t>
-        </m:r>
-        <m:r>
-          <w:rPr>
-            <w:rFonts w:ascii="Cambria Math" w:hAnsi="Cambria Math"/>
-            <w:lang w:val="el-GR"/>
-          </w:rPr>
-          <m:t xml:space="preserve"> 1001→</m:t>
+          <m:t>11001→1  1001→</m:t>
         </m:r>
         <m:r>
           <w:rPr>
@@ -8282,21 +8247,7 @@
             <w:rFonts w:ascii="Cambria Math" w:hAnsi="Cambria Math"/>
             <w:lang w:val="el-GR"/>
           </w:rPr>
-          <m:t xml:space="preserve">1 </m:t>
-        </m:r>
-        <m:r>
-          <w:rPr>
-            <w:rFonts w:ascii="Cambria Math" w:hAnsi="Cambria Math"/>
-            <w:lang w:val="el-GR"/>
-          </w:rPr>
-          <m:t xml:space="preserve"> </m:t>
-        </m:r>
-        <m:r>
-          <w:rPr>
-            <w:rFonts w:ascii="Cambria Math" w:hAnsi="Cambria Math"/>
-            <w:lang w:val="el-GR"/>
-          </w:rPr>
-          <m:t>1001</m:t>
+          <m:t>1  1001</m:t>
         </m:r>
       </m:oMath>
     </w:p>
@@ -8310,6 +8261,9 @@
       <m:oMathPara>
         <m:oMath>
           <m:r>
+            <m:rPr>
+              <m:sty m:val="p"/>
+            </m:rPr>
             <w:rPr>
               <w:rFonts w:ascii="Cambria Math" w:hAnsi="Cambria Math"/>
               <w:lang w:val="el-GR"/>
@@ -8331,37 +8285,12 @@
             <w:rFonts w:ascii="Cambria Math" w:eastAsiaTheme="minorEastAsia" w:hAnsi="Cambria Math"/>
             <w:lang w:val="el-GR"/>
           </w:rPr>
-          <m:t>0001=1,</m:t>
+          <m:t>0001=1,    1001=9</m:t>
         </m:r>
         <m:r>
-          <w:rPr>
-            <w:rFonts w:ascii="Cambria Math" w:eastAsiaTheme="minorEastAsia" w:hAnsi="Cambria Math"/>
-            <w:lang w:val="el-GR"/>
-          </w:rPr>
-          <m:t xml:space="preserve">  </m:t>
-        </m:r>
-        <m:r>
-          <w:rPr>
-            <w:rFonts w:ascii="Cambria Math" w:eastAsiaTheme="minorEastAsia" w:hAnsi="Cambria Math"/>
-            <w:lang w:val="el-GR"/>
-          </w:rPr>
-          <m:t xml:space="preserve"> </m:t>
-        </m:r>
-        <m:r>
-          <w:rPr>
-            <w:rFonts w:ascii="Cambria Math" w:eastAsiaTheme="minorEastAsia" w:hAnsi="Cambria Math"/>
-            <w:lang w:val="el-GR"/>
-          </w:rPr>
-          <m:t xml:space="preserve"> </m:t>
-        </m:r>
-        <m:r>
-          <w:rPr>
-            <w:rFonts w:ascii="Cambria Math" w:eastAsiaTheme="minorEastAsia" w:hAnsi="Cambria Math"/>
-            <w:lang w:val="el-GR"/>
-          </w:rPr>
-          <m:t>1001=9</m:t>
-        </m:r>
-        <m:r>
+          <m:rPr>
+            <m:sty m:val="p"/>
+          </m:rPr>
           <w:rPr>
             <w:rFonts w:ascii="Cambria Math" w:eastAsiaTheme="minorEastAsia" w:hAnsi="Cambria Math"/>
             <w:lang w:val="el-GR"/>
@@ -8462,31 +8391,7 @@
         <w:rPr>
           <w:lang w:val="el-GR"/>
         </w:rPr>
-        <w:t>Από δεκαεξαδικό</w:t>
-      </w:r>
-      <w:r>
-        <w:rPr>
-          <w:lang w:val="el-GR"/>
-        </w:rPr>
-        <w:t xml:space="preserve"> </w:t>
-      </w:r>
-      <w:r>
-        <w:rPr>
-          <w:lang w:val="el-GR"/>
-        </w:rPr>
-        <w:t>σε</w:t>
-      </w:r>
-      <w:r>
-        <w:rPr>
-          <w:lang w:val="el-GR"/>
-        </w:rPr>
-        <w:t xml:space="preserve"> δυαδικό</w:t>
-      </w:r>
-      <w:r>
-        <w:rPr>
-          <w:lang w:val="el-GR"/>
-        </w:rPr>
-        <w:t>:</w:t>
+        <w:t>Από δεκαεξαδικό σε δυαδικό:</w:t>
       </w:r>
     </w:p>
     <w:p>
@@ -8511,6 +8416,7 @@
       <w:r>
         <w:rPr>
           <w:rFonts w:eastAsiaTheme="minorEastAsia"/>
+          <w:lang w:val="el-GR"/>
         </w:rPr>
         <w:t xml:space="preserve"> </w:t>
       </w:r>
@@ -8533,14 +8439,7 @@
             <w:rFonts w:ascii="Cambria Math" w:hAnsi="Cambria Math"/>
             <w:lang w:val="el-GR"/>
           </w:rPr>
-          <m:t>→</m:t>
-        </m:r>
-        <m:r>
-          <w:rPr>
-            <w:rFonts w:ascii="Cambria Math" w:hAnsi="Cambria Math"/>
-            <w:lang w:val="el-GR"/>
-          </w:rPr>
-          <m:t>1</m:t>
+          <m:t>→1</m:t>
         </m:r>
         <m:r>
           <w:rPr>
@@ -8553,14 +8452,7 @@
             <w:rFonts w:ascii="Cambria Math" w:hAnsi="Cambria Math"/>
             <w:lang w:val="el-GR"/>
           </w:rPr>
-          <m:t>→</m:t>
-        </m:r>
-        <m:r>
-          <w:rPr>
-            <w:rFonts w:ascii="Cambria Math" w:hAnsi="Cambria Math"/>
-            <w:lang w:val="el-GR"/>
-          </w:rPr>
-          <m:t>1</m:t>
+          <m:t>→1</m:t>
         </m:r>
         <m:r>
           <w:rPr>
@@ -8573,14 +8465,7 @@
             <w:rFonts w:ascii="Cambria Math" w:hAnsi="Cambria Math"/>
             <w:lang w:val="el-GR"/>
           </w:rPr>
-          <m:t>1  1</m:t>
-        </m:r>
-        <m:r>
-          <w:rPr>
-            <w:rFonts w:ascii="Cambria Math" w:hAnsi="Cambria Math"/>
-            <w:lang w:val="el-GR"/>
-          </w:rPr>
-          <m:t>1</m:t>
+          <m:t>1  11</m:t>
         </m:r>
         <m:r>
           <w:rPr>
@@ -8593,14 +8478,7 @@
             <w:rFonts w:ascii="Cambria Math" w:hAnsi="Cambria Math"/>
             <w:lang w:val="el-GR"/>
           </w:rPr>
-          <m:t>1</m:t>
-        </m:r>
-        <m:r>
-          <w:rPr>
-            <w:rFonts w:ascii="Cambria Math" w:hAnsi="Cambria Math"/>
-            <w:lang w:val="el-GR"/>
-          </w:rPr>
-          <m:t xml:space="preserve"> </m:t>
+          <m:t xml:space="preserve">1 </m:t>
         </m:r>
         <m:r>
           <w:rPr>
@@ -8700,6 +8578,12 @@
                 <w:rFonts w:ascii="Cambria Math" w:hAnsi="Cambria Math"/>
                 <w:lang w:val="el-GR"/>
               </w:rPr>
+              <m:t>1  11</m:t>
+            </m:r>
+            <m:r>
+              <w:rPr>
+                <w:rFonts w:ascii="Cambria Math" w:hAnsi="Cambria Math"/>
+              </w:rPr>
               <m:t>1</m:t>
             </m:r>
             <m:r>
@@ -8707,52 +8591,13 @@
                 <w:rFonts w:ascii="Cambria Math" w:hAnsi="Cambria Math"/>
                 <w:lang w:val="el-GR"/>
               </w:rPr>
-              <m:t xml:space="preserve"> </m:t>
+              <m:t xml:space="preserve">1  </m:t>
             </m:r>
             <m:r>
               <w:rPr>
                 <w:rFonts w:ascii="Cambria Math" w:hAnsi="Cambria Math"/>
-                <w:lang w:val="el-GR"/>
-              </w:rPr>
-              <m:t xml:space="preserve"> 11</m:t>
-            </m:r>
-            <m:r>
-              <w:rPr>
-                <w:rFonts w:ascii="Cambria Math" w:hAnsi="Cambria Math"/>
-              </w:rPr>
-              <m:t>1</m:t>
-            </m:r>
-            <m:r>
-              <w:rPr>
-                <w:rFonts w:ascii="Cambria Math" w:hAnsi="Cambria Math"/>
-                <w:lang w:val="el-GR"/>
-              </w:rPr>
-              <m:t xml:space="preserve">1 </m:t>
-            </m:r>
-            <m:r>
-              <w:rPr>
-                <w:rFonts w:ascii="Cambria Math" w:hAnsi="Cambria Math"/>
-                <w:lang w:val="el-GR"/>
-              </w:rPr>
-              <m:t xml:space="preserve"> </m:t>
-            </m:r>
-            <m:r>
-              <w:rPr>
-                <w:rFonts w:ascii="Cambria Math" w:hAnsi="Cambria Math"/>
-              </w:rPr>
-              <m:t xml:space="preserve">1010 </m:t>
-            </m:r>
-            <m:r>
-              <w:rPr>
-                <w:rFonts w:ascii="Cambria Math" w:hAnsi="Cambria Math"/>
-              </w:rPr>
-              <m:t xml:space="preserve"> </m:t>
-            </m:r>
-            <m:r>
-              <w:rPr>
-                <w:rFonts w:ascii="Cambria Math" w:hAnsi="Cambria Math"/>
-              </w:rPr>
-              <m:t>0011</m:t>
+              </w:rPr>
+              <m:t>1010  0011</m:t>
             </m:r>
           </m:e>
           <m:sub>
@@ -12312,14 +12157,14 @@
                   </w:pPr>
                   <w:r>
                     <w:rPr>
-                      <w:rFonts w:ascii="Arial" w:hAnsi="Arial" w:cs="Arial"/>
+                      <w:rFonts w:cs="Arial"/>
                       <w:noProof/>
                       <w:lang w:val="el-GR"/>
                     </w:rPr>
                     <mc:AlternateContent>
                       <mc:Choice Requires="wps">
                         <w:drawing>
-                          <wp:anchor distT="0" distB="0" distL="114300" distR="114300" simplePos="0" relativeHeight="251668480" behindDoc="0" locked="0" layoutInCell="1" allowOverlap="1" wp14:anchorId="3A6AED74" wp14:editId="33244552">
+                          <wp:anchor distT="0" distB="0" distL="114300" distR="114300" simplePos="0" relativeHeight="251667456" behindDoc="0" locked="0" layoutInCell="1" allowOverlap="1" wp14:anchorId="3A6AED74" wp14:editId="3A7BFA8D">
                             <wp:simplePos x="0" y="0"/>
                             <wp:positionH relativeFrom="column">
                               <wp:posOffset>-23302</wp:posOffset>
@@ -12376,7 +12221,7 @@
                       </mc:Choice>
                       <mc:Fallback>
                         <w:pict>
-                          <v:shapetype w14:anchorId="587B90D8" id="_x0000_t88" coordsize="21600,21600" o:spt="88" adj="1800,10800" path="m,qx10800@0l10800@2qy21600@11,10800@3l10800@1qy,21600e" filled="f">
+                          <v:shapetype w14:anchorId="5D3E41BE" id="_x0000_t88" coordsize="21600,21600" o:spt="88" adj="1800,10800" path="m,qx10800@0l10800@2qy21600@11,10800@3l10800@1qy,21600e" filled="f">
                             <v:formulas>
                               <v:f eqn="val #0"/>
                               <v:f eqn="sum 21600 0 #0"/>
@@ -12397,7 +12242,7 @@
                               <v:h position="bottomRight,#1" yrange="@9,@10"/>
                             </v:handles>
                           </v:shapetype>
-                          <v:shape id="Right Brace 13" o:spid="_x0000_s1026" type="#_x0000_t88" style="position:absolute;margin-left:-1.85pt;margin-top:2.45pt;width:7.5pt;height:57.3pt;z-index:251668480;visibility:visible;mso-wrap-style:square;mso-height-percent:0;mso-wrap-distance-left:9pt;mso-wrap-distance-top:0;mso-wrap-distance-right:9pt;mso-wrap-distance-bottom:0;mso-position-horizontal:absolute;mso-position-horizontal-relative:text;mso-position-vertical:absolute;mso-position-vertical-relative:text;mso-height-percent:0;mso-height-relative:margin;v-text-anchor:middle" o:gfxdata="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" adj="236" strokecolor="#0f9ed5 [3207]" strokeweight="1.5pt">
+                          <v:shape id="Right Brace 13" o:spid="_x0000_s1026" type="#_x0000_t88" style="position:absolute;margin-left:-1.85pt;margin-top:2.45pt;width:7.5pt;height:57.3pt;z-index:251667456;visibility:visible;mso-wrap-style:square;mso-height-percent:0;mso-wrap-distance-left:9pt;mso-wrap-distance-top:0;mso-wrap-distance-right:9pt;mso-wrap-distance-bottom:0;mso-position-horizontal:absolute;mso-position-horizontal-relative:text;mso-position-vertical:absolute;mso-position-vertical-relative:text;mso-height-percent:0;mso-height-relative:margin;v-text-anchor:middle" o:gfxdata="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" adj="236" strokecolor="#0f9ed5 [3207]" strokeweight="1.5pt">
                             <v:stroke joinstyle="miter"/>
                           </v:shape>
                         </w:pict>
@@ -13618,14 +13463,14 @@
                   </w:pPr>
                   <w:r>
                     <w:rPr>
-                      <w:rFonts w:ascii="Arial" w:hAnsi="Arial" w:cs="Arial"/>
+                      <w:rFonts w:cs="Arial"/>
                       <w:noProof/>
                       <w:lang w:val="el-GR"/>
                     </w:rPr>
                     <mc:AlternateContent>
                       <mc:Choice Requires="wps">
                         <w:drawing>
-                          <wp:anchor distT="0" distB="0" distL="114300" distR="114300" simplePos="0" relativeHeight="251669504" behindDoc="0" locked="0" layoutInCell="1" allowOverlap="1" wp14:anchorId="11842DE3" wp14:editId="16E121CD">
+                          <wp:anchor distT="0" distB="0" distL="114300" distR="114300" simplePos="0" relativeHeight="251668480" behindDoc="0" locked="0" layoutInCell="1" allowOverlap="1" wp14:anchorId="11842DE3" wp14:editId="4147B635">
                             <wp:simplePos x="0" y="0"/>
                             <wp:positionH relativeFrom="column">
                               <wp:posOffset>-9871</wp:posOffset>
@@ -13682,7 +13527,7 @@
                       </mc:Choice>
                       <mc:Fallback>
                         <w:pict>
-                          <v:shape w14:anchorId="4DEA3620" id="Right Brace 13" o:spid="_x0000_s1026" type="#_x0000_t88" style="position:absolute;margin-left:-.8pt;margin-top:-23.35pt;width:7.5pt;height:57.3pt;z-index:251669504;visibility:visible;mso-wrap-style:square;mso-height-percent:0;mso-wrap-distance-left:9pt;mso-wrap-distance-top:0;mso-wrap-distance-right:9pt;mso-wrap-distance-bottom:0;mso-position-horizontal:absolute;mso-position-horizontal-relative:text;mso-position-vertical:absolute;mso-position-vertical-relative:text;mso-height-percent:0;mso-height-relative:margin;v-text-anchor:middle" o:gfxdata="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" adj="236" strokecolor="#0f9ed5 [3207]" strokeweight="1.5pt">
+                          <v:shape w14:anchorId="289DA662" id="Right Brace 13" o:spid="_x0000_s1026" type="#_x0000_t88" style="position:absolute;margin-left:-.8pt;margin-top:-23.35pt;width:7.5pt;height:57.3pt;z-index:251668480;visibility:visible;mso-wrap-style:square;mso-height-percent:0;mso-wrap-distance-left:9pt;mso-wrap-distance-top:0;mso-wrap-distance-right:9pt;mso-wrap-distance-bottom:0;mso-position-horizontal:absolute;mso-position-horizontal-relative:text;mso-position-vertical:absolute;mso-position-vertical-relative:text;mso-height-percent:0;mso-height-relative:margin;v-text-anchor:middle" o:gfxdata="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" adj="236" strokecolor="#0f9ed5 [3207]" strokeweight="1.5pt">
                             <v:stroke joinstyle="miter"/>
                           </v:shape>
                         </w:pict>
@@ -14059,7 +13904,7 @@
                   </w:pPr>
                   <w:r>
                     <w:rPr>
-                      <w:rFonts w:ascii="Arial" w:hAnsi="Arial" w:cs="Arial"/>
+                      <w:rFonts w:cs="Arial"/>
                       <w:strike/>
                       <w:noProof/>
                       <w:color w:val="FF0000"/>
@@ -14067,7 +13912,7 @@
                     <mc:AlternateContent>
                       <mc:Choice Requires="wps">
                         <w:drawing>
-                          <wp:anchor distT="0" distB="0" distL="114300" distR="114300" simplePos="0" relativeHeight="251667456" behindDoc="0" locked="0" layoutInCell="1" allowOverlap="1" wp14:anchorId="55DA8220" wp14:editId="3ABED87F">
+                          <wp:anchor distT="0" distB="0" distL="114300" distR="114300" simplePos="0" relativeHeight="251666432" behindDoc="0" locked="0" layoutInCell="1" allowOverlap="1" wp14:anchorId="55DA8220" wp14:editId="5A70F536">
                             <wp:simplePos x="0" y="0"/>
                             <wp:positionH relativeFrom="column">
                               <wp:posOffset>41438</wp:posOffset>
@@ -14130,7 +13975,7 @@
                       </mc:Choice>
                       <mc:Fallback>
                         <w:pict>
-                          <v:shapetype w14:anchorId="10BABAEB" id="_x0000_t34" coordsize="21600,21600" o:spt="34" o:oned="t" adj="10800" path="m,l@0,0@0,21600,21600,21600e" filled="f">
+                          <v:shapetype w14:anchorId="052F6564" id="_x0000_t34" coordsize="21600,21600" o:spt="34" o:oned="t" adj="10800" path="m,l@0,0@0,21600,21600,21600e" filled="f">
                             <v:stroke joinstyle="miter"/>
                             <v:formulas>
                               <v:f eqn="val #0"/>
@@ -14141,7 +13986,7 @@
                             </v:handles>
                             <o:lock v:ext="edit" shapetype="t"/>
                           </v:shapetype>
-                          <v:shape id="Connector: Elbow 12" o:spid="_x0000_s1026" type="#_x0000_t34" style="position:absolute;margin-left:3.25pt;margin-top:-.55pt;width:77.55pt;height:5.95pt;z-index:251667456;visibility:visible;mso-wrap-style:square;mso-width-percent:0;mso-height-percent:0;mso-wrap-distance-left:9pt;mso-wrap-distance-top:0;mso-wrap-distance-right:9pt;mso-wrap-distance-bottom:0;mso-position-horizontal:absolute;mso-position-horizontal-relative:text;mso-position-vertical:absolute;mso-position-vertical-relative:text;mso-width-percent:0;mso-height-percent:0;mso-width-relative:margin;mso-height-relative:margin" o:gfxdata="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" adj="44" strokecolor="red" strokeweight=".5pt">
+                          <v:shape id="Connector: Elbow 12" o:spid="_x0000_s1026" type="#_x0000_t34" style="position:absolute;margin-left:3.25pt;margin-top:-.55pt;width:77.55pt;height:5.95pt;z-index:251666432;visibility:visible;mso-wrap-style:square;mso-width-percent:0;mso-height-percent:0;mso-wrap-distance-left:9pt;mso-wrap-distance-top:0;mso-wrap-distance-right:9pt;mso-wrap-distance-bottom:0;mso-position-horizontal:absolute;mso-position-horizontal-relative:text;mso-position-vertical:absolute;mso-position-vertical-relative:text;mso-width-percent:0;mso-height-percent:0;mso-width-relative:margin;mso-height-relative:margin" o:gfxdata="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" adj="44" strokecolor="red" strokeweight=".5pt">
                             <v:stroke endarrow="block"/>
                           </v:shape>
                         </w:pict>
@@ -14584,14 +14429,14 @@
                   </w:pPr>
                   <w:r>
                     <w:rPr>
-                      <w:rFonts w:ascii="Arial" w:hAnsi="Arial" w:cs="Arial"/>
+                      <w:rFonts w:cs="Arial"/>
                       <w:noProof/>
                       <w:lang w:val="el-GR"/>
                     </w:rPr>
                     <mc:AlternateContent>
                       <mc:Choice Requires="wps">
                         <w:drawing>
-                          <wp:anchor distT="0" distB="0" distL="114300" distR="114300" simplePos="0" relativeHeight="251670528" behindDoc="0" locked="0" layoutInCell="1" allowOverlap="1" wp14:anchorId="468455EE" wp14:editId="5DE16479">
+                          <wp:anchor distT="0" distB="0" distL="114300" distR="114300" simplePos="0" relativeHeight="251669504" behindDoc="0" locked="0" layoutInCell="1" allowOverlap="1" wp14:anchorId="468455EE" wp14:editId="7725F7ED">
                             <wp:simplePos x="0" y="0"/>
                             <wp:positionH relativeFrom="column">
                               <wp:posOffset>-23302</wp:posOffset>
@@ -14648,7 +14493,7 @@
                       </mc:Choice>
                       <mc:Fallback>
                         <w:pict>
-                          <v:shape w14:anchorId="504A4901" id="Right Brace 13" o:spid="_x0000_s1026" type="#_x0000_t88" style="position:absolute;margin-left:-1.85pt;margin-top:2.45pt;width:7.5pt;height:57.3pt;z-index:251670528;visibility:visible;mso-wrap-style:square;mso-height-percent:0;mso-wrap-distance-left:9pt;mso-wrap-distance-top:0;mso-wrap-distance-right:9pt;mso-wrap-distance-bottom:0;mso-position-horizontal:absolute;mso-position-horizontal-relative:text;mso-position-vertical:absolute;mso-position-vertical-relative:text;mso-height-percent:0;mso-height-relative:margin;v-text-anchor:middle" o:gfxdata="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" adj="236" strokecolor="#0f9ed5 [3207]" strokeweight="1.5pt">
+                          <v:shape w14:anchorId="3093B038" id="Right Brace 13" o:spid="_x0000_s1026" type="#_x0000_t88" style="position:absolute;margin-left:-1.85pt;margin-top:2.45pt;width:7.5pt;height:57.3pt;z-index:251669504;visibility:visible;mso-wrap-style:square;mso-height-percent:0;mso-wrap-distance-left:9pt;mso-wrap-distance-top:0;mso-wrap-distance-right:9pt;mso-wrap-distance-bottom:0;mso-position-horizontal:absolute;mso-position-horizontal-relative:text;mso-position-vertical:absolute;mso-position-vertical-relative:text;mso-height-percent:0;mso-height-relative:margin;v-text-anchor:middle" o:gfxdata="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" adj="236" strokecolor="#0f9ed5 [3207]" strokeweight="1.5pt">
                             <v:stroke joinstyle="miter"/>
                           </v:shape>
                         </w:pict>
@@ -16410,14 +16255,14 @@
                   </w:pPr>
                   <w:r>
                     <w:rPr>
-                      <w:rFonts w:ascii="Arial" w:hAnsi="Arial" w:cs="Arial"/>
+                      <w:rFonts w:cs="Arial"/>
                       <w:noProof/>
                       <w:lang w:val="el-GR"/>
                     </w:rPr>
                     <mc:AlternateContent>
                       <mc:Choice Requires="wps">
                         <w:drawing>
-                          <wp:anchor distT="0" distB="0" distL="114300" distR="114300" simplePos="0" relativeHeight="251671552" behindDoc="0" locked="0" layoutInCell="1" allowOverlap="1" wp14:anchorId="2AD86E12" wp14:editId="4C036288">
+                          <wp:anchor distT="0" distB="0" distL="114300" distR="114300" simplePos="0" relativeHeight="251670528" behindDoc="0" locked="0" layoutInCell="1" allowOverlap="1" wp14:anchorId="2AD86E12" wp14:editId="06A535CA">
                             <wp:simplePos x="0" y="0"/>
                             <wp:positionH relativeFrom="column">
                               <wp:posOffset>-9871</wp:posOffset>
@@ -16474,7 +16319,7 @@
                       </mc:Choice>
                       <mc:Fallback>
                         <w:pict>
-                          <v:shape w14:anchorId="22416EB2" id="Right Brace 13" o:spid="_x0000_s1026" type="#_x0000_t88" style="position:absolute;margin-left:-.8pt;margin-top:-23.35pt;width:7.5pt;height:57.3pt;z-index:251671552;visibility:visible;mso-wrap-style:square;mso-height-percent:0;mso-wrap-distance-left:9pt;mso-wrap-distance-top:0;mso-wrap-distance-right:9pt;mso-wrap-distance-bottom:0;mso-position-horizontal:absolute;mso-position-horizontal-relative:text;mso-position-vertical:absolute;mso-position-vertical-relative:text;mso-height-percent:0;mso-height-relative:margin;v-text-anchor:middle" o:gfxdata="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" adj="236" strokecolor="#0f9ed5 [3207]" strokeweight="1.5pt">
+                          <v:shape w14:anchorId="041A5872" id="Right Brace 13" o:spid="_x0000_s1026" type="#_x0000_t88" style="position:absolute;margin-left:-.8pt;margin-top:-23.35pt;width:7.5pt;height:57.3pt;z-index:251670528;visibility:visible;mso-wrap-style:square;mso-height-percent:0;mso-wrap-distance-left:9pt;mso-wrap-distance-top:0;mso-wrap-distance-right:9pt;mso-wrap-distance-bottom:0;mso-position-horizontal:absolute;mso-position-horizontal-relative:text;mso-position-vertical:absolute;mso-position-vertical-relative:text;mso-height-percent:0;mso-height-relative:margin;v-text-anchor:middle" o:gfxdata="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" adj="236" strokecolor="#0f9ed5 [3207]" strokeweight="1.5pt">
                             <v:stroke joinstyle="miter"/>
                           </v:shape>
                         </w:pict>
@@ -17675,7 +17520,7 @@
             </w:pPr>
             <w:r>
               <w:rPr>
-                <w:rFonts w:ascii="Arial" w:hAnsi="Arial" w:cs="Arial"/>
+                <w:rFonts w:cs="Arial"/>
                 <w:noProof/>
               </w:rPr>
               <w:drawing>
@@ -17743,7 +17588,7 @@
             </w:pPr>
             <w:r>
               <w:rPr>
-                <w:rFonts w:ascii="Arial" w:hAnsi="Arial" w:cs="Arial"/>
+                <w:rFonts w:cs="Arial"/>
                 <w:noProof/>
               </w:rPr>
               <w:drawing>
@@ -17811,7 +17656,7 @@
             </w:pPr>
             <w:r>
               <w:rPr>
-                <w:rFonts w:ascii="Arial" w:hAnsi="Arial" w:cs="Arial"/>
+                <w:rFonts w:cs="Arial"/>
                 <w:noProof/>
               </w:rPr>
               <w:drawing>
@@ -17901,7 +17746,7 @@
             </w:pPr>
             <w:r>
               <w:rPr>
-                <w:rFonts w:ascii="Arial" w:hAnsi="Arial" w:cs="Arial"/>
+                <w:rFonts w:cs="Arial"/>
                 <w:noProof/>
               </w:rPr>
               <w:drawing>
@@ -17969,7 +17814,7 @@
             </w:pPr>
             <w:r>
               <w:rPr>
-                <w:rFonts w:ascii="Arial" w:hAnsi="Arial" w:cs="Arial"/>
+                <w:rFonts w:cs="Arial"/>
                 <w:noProof/>
               </w:rPr>
               <w:drawing>
@@ -18037,7 +17882,7 @@
             </w:pPr>
             <w:r>
               <w:rPr>
-                <w:rFonts w:ascii="Arial" w:hAnsi="Arial" w:cs="Arial"/>
+                <w:rFonts w:cs="Arial"/>
                 <w:noProof/>
               </w:rPr>
               <w:drawing>
@@ -18127,7 +17972,7 @@
             </w:pPr>
             <w:r>
               <w:rPr>
-                <w:rFonts w:ascii="Arial" w:hAnsi="Arial" w:cs="Arial"/>
+                <w:rFonts w:cs="Arial"/>
                 <w:noProof/>
               </w:rPr>
               <w:drawing>
@@ -18195,7 +18040,7 @@
             </w:pPr>
             <w:r>
               <w:rPr>
-                <w:rFonts w:ascii="Arial" w:hAnsi="Arial" w:cs="Arial"/>
+                <w:rFonts w:cs="Arial"/>
                 <w:noProof/>
               </w:rPr>
               <w:drawing>
@@ -18263,7 +18108,7 @@
             </w:pPr>
             <w:r>
               <w:rPr>
-                <w:rFonts w:ascii="Arial" w:hAnsi="Arial" w:cs="Arial"/>
+                <w:rFonts w:cs="Arial"/>
                 <w:noProof/>
               </w:rPr>
               <w:drawing>
@@ -18353,7 +18198,7 @@
             </w:pPr>
             <w:r>
               <w:rPr>
-                <w:rFonts w:ascii="Arial" w:hAnsi="Arial" w:cs="Arial"/>
+                <w:rFonts w:cs="Arial"/>
                 <w:noProof/>
               </w:rPr>
               <w:drawing>
@@ -18421,7 +18266,7 @@
             </w:pPr>
             <w:r>
               <w:rPr>
-                <w:rFonts w:ascii="Arial" w:hAnsi="Arial" w:cs="Arial"/>
+                <w:rFonts w:cs="Arial"/>
                 <w:noProof/>
               </w:rPr>
               <w:drawing>
@@ -18489,7 +18334,7 @@
             </w:pPr>
             <w:r>
               <w:rPr>
-                <w:rFonts w:ascii="Arial" w:hAnsi="Arial" w:cs="Arial"/>
+                <w:rFonts w:cs="Arial"/>
                 <w:noProof/>
               </w:rPr>
               <w:drawing>
@@ -18579,7 +18424,7 @@
             </w:pPr>
             <w:r>
               <w:rPr>
-                <w:rFonts w:ascii="Arial" w:hAnsi="Arial" w:cs="Arial"/>
+                <w:rFonts w:cs="Arial"/>
                 <w:noProof/>
               </w:rPr>
               <w:drawing>
@@ -18647,7 +18492,7 @@
             </w:pPr>
             <w:r>
               <w:rPr>
-                <w:rFonts w:ascii="Arial" w:hAnsi="Arial" w:cs="Arial"/>
+                <w:rFonts w:cs="Arial"/>
                 <w:noProof/>
               </w:rPr>
               <w:drawing>
@@ -18715,7 +18560,7 @@
             </w:pPr>
             <w:r>
               <w:rPr>
-                <w:rFonts w:ascii="Arial" w:hAnsi="Arial" w:cs="Arial"/>
+                <w:rFonts w:cs="Arial"/>
                 <w:noProof/>
               </w:rPr>
               <w:drawing>
@@ -18805,7 +18650,7 @@
             </w:pPr>
             <w:r>
               <w:rPr>
-                <w:rFonts w:ascii="Arial" w:hAnsi="Arial" w:cs="Arial"/>
+                <w:rFonts w:cs="Arial"/>
                 <w:noProof/>
               </w:rPr>
               <w:drawing>
@@ -18873,7 +18718,7 @@
             </w:pPr>
             <w:r>
               <w:rPr>
-                <w:rFonts w:ascii="Arial" w:hAnsi="Arial" w:cs="Arial"/>
+                <w:rFonts w:cs="Arial"/>
                 <w:noProof/>
               </w:rPr>
               <w:drawing>
@@ -18941,7 +18786,7 @@
             </w:pPr>
             <w:r>
               <w:rPr>
-                <w:rFonts w:ascii="Arial" w:hAnsi="Arial" w:cs="Arial"/>
+                <w:rFonts w:cs="Arial"/>
                 <w:noProof/>
               </w:rPr>
               <w:drawing>
@@ -19031,7 +18876,7 @@
             </w:pPr>
             <w:r>
               <w:rPr>
-                <w:rFonts w:ascii="Arial" w:hAnsi="Arial" w:cs="Arial"/>
+                <w:rFonts w:cs="Arial"/>
                 <w:noProof/>
               </w:rPr>
               <w:drawing>
@@ -19099,7 +18944,7 @@
             </w:pPr>
             <w:r>
               <w:rPr>
-                <w:rFonts w:ascii="Arial" w:hAnsi="Arial" w:cs="Arial"/>
+                <w:rFonts w:cs="Arial"/>
                 <w:noProof/>
               </w:rPr>
               <w:drawing>
@@ -19167,7 +19012,7 @@
             </w:pPr>
             <w:r>
               <w:rPr>
-                <w:rFonts w:ascii="Arial" w:hAnsi="Arial" w:cs="Arial"/>
+                <w:rFonts w:cs="Arial"/>
                 <w:noProof/>
               </w:rPr>
               <w:drawing>
@@ -19429,7 +19274,7 @@
             </w:pPr>
             <w:r>
               <w:rPr>
-                <w:rFonts w:ascii="Arial" w:hAnsi="Arial" w:cs="Arial"/>
+                <w:rFonts w:cs="Arial"/>
                 <w:noProof/>
               </w:rPr>
               <w:drawing>
@@ -19754,7 +19599,7 @@
             </w:pPr>
             <w:r>
               <w:rPr>
-                <w:rFonts w:ascii="Arial" w:hAnsi="Arial" w:cs="Arial"/>
+                <w:rFonts w:cs="Arial"/>
                 <w:noProof/>
               </w:rPr>
               <w:drawing>
@@ -19821,9 +19666,9 @@
               <w:tblLook w:val="04A0" w:firstRow="1" w:lastRow="0" w:firstColumn="1" w:lastColumn="0" w:noHBand="0" w:noVBand="1"/>
             </w:tblPr>
             <w:tblGrid>
-              <w:gridCol w:w="447"/>
-              <w:gridCol w:w="447"/>
-              <w:gridCol w:w="447"/>
+              <w:gridCol w:w="495"/>
+              <w:gridCol w:w="496"/>
+              <w:gridCol w:w="496"/>
             </w:tblGrid>
             <w:tr>
               <w:trPr>
@@ -20219,23 +20064,7 @@
                 <w:rFonts w:ascii="Arial" w:eastAsia="Times New Roman" w:hAnsi="Arial" w:cs="Arial"/>
                 <w:lang w:val="el-GR"/>
               </w:rPr>
-              <w:t xml:space="preserve">Η έξοδος θα είναι αληθής αν και οι δύο </w:t>
-            </w:r>
-            <w:proofErr w:type="spellStart"/>
-            <w:r>
-              <w:rPr>
-                <w:rFonts w:ascii="Arial" w:eastAsia="Times New Roman" w:hAnsi="Arial" w:cs="Arial"/>
-                <w:lang w:val="el-GR"/>
-              </w:rPr>
-              <w:t>εισόδοι</w:t>
-            </w:r>
-            <w:proofErr w:type="spellEnd"/>
-            <w:r>
-              <w:rPr>
-                <w:rFonts w:ascii="Arial" w:eastAsia="Times New Roman" w:hAnsi="Arial" w:cs="Arial"/>
-                <w:lang w:val="el-GR"/>
-              </w:rPr>
-              <w:t xml:space="preserve"> είναι αληθής.</w:t>
+              <w:t>Η έξοδος θα είναι αληθής αν και οι δύο εισόδοι είναι αληθής.</w:t>
             </w:r>
           </w:p>
         </w:tc>
@@ -20278,7 +20107,7 @@
             </w:pPr>
             <w:r>
               <w:rPr>
-                <w:rFonts w:ascii="Arial" w:hAnsi="Arial" w:cs="Arial"/>
+                <w:rFonts w:cs="Arial"/>
                 <w:noProof/>
               </w:rPr>
               <w:drawing>
@@ -20345,9 +20174,9 @@
               <w:tblLook w:val="04A0" w:firstRow="1" w:lastRow="0" w:firstColumn="1" w:lastColumn="0" w:noHBand="0" w:noVBand="1"/>
             </w:tblPr>
             <w:tblGrid>
-              <w:gridCol w:w="447"/>
-              <w:gridCol w:w="447"/>
-              <w:gridCol w:w="447"/>
+              <w:gridCol w:w="495"/>
+              <w:gridCol w:w="496"/>
+              <w:gridCol w:w="496"/>
             </w:tblGrid>
             <w:tr>
               <w:trPr>
@@ -20764,23 +20593,7 @@
                 <w:rFonts w:ascii="Arial" w:eastAsia="Times New Roman" w:hAnsi="Arial" w:cs="Arial"/>
                 <w:lang w:val="el-GR"/>
               </w:rPr>
-              <w:t xml:space="preserve">Η έξοδος θα είναι ψευδής αν και οι δύο </w:t>
-            </w:r>
-            <w:proofErr w:type="spellStart"/>
-            <w:r>
-              <w:rPr>
-                <w:rFonts w:ascii="Arial" w:eastAsia="Times New Roman" w:hAnsi="Arial" w:cs="Arial"/>
-                <w:lang w:val="el-GR"/>
-              </w:rPr>
-              <w:t>εισόδοι</w:t>
-            </w:r>
-            <w:proofErr w:type="spellEnd"/>
-            <w:r>
-              <w:rPr>
-                <w:rFonts w:ascii="Arial" w:eastAsia="Times New Roman" w:hAnsi="Arial" w:cs="Arial"/>
-                <w:lang w:val="el-GR"/>
-              </w:rPr>
-              <w:t xml:space="preserve"> είναι ψευδής.</w:t>
+              <w:t>Η έξοδος θα είναι ψευδής αν και οι δύο εισόδοι είναι ψευδής.</w:t>
             </w:r>
           </w:p>
         </w:tc>
@@ -20823,7 +20636,7 @@
             </w:pPr>
             <w:r>
               <w:rPr>
-                <w:rFonts w:ascii="Arial" w:hAnsi="Arial" w:cs="Arial"/>
+                <w:rFonts w:cs="Arial"/>
                 <w:noProof/>
               </w:rPr>
               <w:drawing>
@@ -20890,9 +20703,9 @@
               <w:tblLook w:val="04A0" w:firstRow="1" w:lastRow="0" w:firstColumn="1" w:lastColumn="0" w:noHBand="0" w:noVBand="1"/>
             </w:tblPr>
             <w:tblGrid>
-              <w:gridCol w:w="447"/>
-              <w:gridCol w:w="447"/>
-              <w:gridCol w:w="447"/>
+              <w:gridCol w:w="495"/>
+              <w:gridCol w:w="496"/>
+              <w:gridCol w:w="496"/>
             </w:tblGrid>
             <w:tr>
               <w:trPr>
@@ -21331,7 +21144,7 @@
             </w:pPr>
             <w:r>
               <w:rPr>
-                <w:rFonts w:ascii="Arial" w:hAnsi="Arial" w:cs="Arial"/>
+                <w:rFonts w:cs="Arial"/>
                 <w:noProof/>
               </w:rPr>
               <w:drawing>
@@ -21398,9 +21211,9 @@
               <w:tblLook w:val="04A0" w:firstRow="1" w:lastRow="0" w:firstColumn="1" w:lastColumn="0" w:noHBand="0" w:noVBand="1"/>
             </w:tblPr>
             <w:tblGrid>
-              <w:gridCol w:w="447"/>
-              <w:gridCol w:w="447"/>
-              <w:gridCol w:w="447"/>
+              <w:gridCol w:w="495"/>
+              <w:gridCol w:w="496"/>
+              <w:gridCol w:w="496"/>
             </w:tblGrid>
             <w:tr>
               <w:trPr>
@@ -21860,7 +21673,7 @@
             </w:pPr>
             <w:r>
               <w:rPr>
-                <w:rFonts w:ascii="Arial" w:hAnsi="Arial" w:cs="Arial"/>
+                <w:rFonts w:cs="Arial"/>
                 <w:noProof/>
               </w:rPr>
               <w:drawing>
@@ -21927,9 +21740,9 @@
               <w:tblLook w:val="04A0" w:firstRow="1" w:lastRow="0" w:firstColumn="1" w:lastColumn="0" w:noHBand="0" w:noVBand="1"/>
             </w:tblPr>
             <w:tblGrid>
-              <w:gridCol w:w="447"/>
-              <w:gridCol w:w="447"/>
-              <w:gridCol w:w="447"/>
+              <w:gridCol w:w="495"/>
+              <w:gridCol w:w="496"/>
+              <w:gridCol w:w="496"/>
             </w:tblGrid>
             <w:tr>
               <w:trPr>
@@ -22348,6 +22161,9 @@
                   </m:e>
                 </m:acc>
                 <m:r>
+                  <m:rPr>
+                    <m:sty m:val="p"/>
+                  </m:rPr>
                   <w:rPr>
                     <w:rFonts w:ascii="Cambria Math" w:hAnsi="Cambria Math" w:cs="Arial"/>
                   </w:rPr>
@@ -22427,7 +22243,7 @@
             </w:pPr>
             <w:r>
               <w:rPr>
-                <w:rFonts w:ascii="Arial" w:hAnsi="Arial" w:cs="Arial"/>
+                <w:rFonts w:cs="Arial"/>
                 <w:noProof/>
               </w:rPr>
               <w:drawing>
@@ -22494,9 +22310,9 @@
               <w:tblLook w:val="04A0" w:firstRow="1" w:lastRow="0" w:firstColumn="1" w:lastColumn="0" w:noHBand="0" w:noVBand="1"/>
             </w:tblPr>
             <w:tblGrid>
-              <w:gridCol w:w="447"/>
-              <w:gridCol w:w="447"/>
-              <w:gridCol w:w="447"/>
+              <w:gridCol w:w="495"/>
+              <w:gridCol w:w="496"/>
+              <w:gridCol w:w="496"/>
             </w:tblGrid>
             <w:tr>
               <w:trPr>
@@ -22939,23 +22755,7 @@
                 <w:rFonts w:ascii="Arial" w:eastAsia="Times New Roman" w:hAnsi="Arial" w:cs="Arial"/>
                 <w:lang w:val="el-GR"/>
               </w:rPr>
-              <w:t xml:space="preserve">Η έξοδος θα είναι αληθής αν και οι δύο </w:t>
-            </w:r>
-            <w:proofErr w:type="spellStart"/>
-            <w:r>
-              <w:rPr>
-                <w:rFonts w:ascii="Arial" w:eastAsia="Times New Roman" w:hAnsi="Arial" w:cs="Arial"/>
-                <w:lang w:val="el-GR"/>
-              </w:rPr>
-              <w:t>εισόδοι</w:t>
-            </w:r>
-            <w:proofErr w:type="spellEnd"/>
-            <w:r>
-              <w:rPr>
-                <w:rFonts w:ascii="Arial" w:eastAsia="Times New Roman" w:hAnsi="Arial" w:cs="Arial"/>
-                <w:lang w:val="el-GR"/>
-              </w:rPr>
-              <w:t xml:space="preserve"> ισούνται.</w:t>
+              <w:t>Η έξοδος θα είναι αληθής αν και οι δύο εισόδοι ισούνται.</w:t>
             </w:r>
           </w:p>
         </w:tc>
@@ -27993,7 +27793,7 @@
                     <mc:AlternateContent>
                       <mc:Choice Requires="wps">
                         <w:drawing>
-                          <wp:anchor distT="0" distB="0" distL="114300" distR="114300" simplePos="0" relativeHeight="251673600" behindDoc="0" locked="0" layoutInCell="1" allowOverlap="1" wp14:anchorId="45C1C99F" wp14:editId="3660BEAA">
+                          <wp:anchor distT="0" distB="0" distL="114300" distR="114300" simplePos="0" relativeHeight="251672576" behindDoc="0" locked="0" layoutInCell="1" allowOverlap="1" wp14:anchorId="45C1C99F" wp14:editId="0B0D2F13">
                             <wp:simplePos x="0" y="0"/>
                             <wp:positionH relativeFrom="column">
                               <wp:posOffset>-48260</wp:posOffset>
@@ -28064,7 +27864,7 @@
                       </mc:Choice>
                       <mc:Fallback>
                         <w:pict>
-                          <v:roundrect w14:anchorId="0CF5A493" id="Rectangle: Rounded Corners 1" o:spid="_x0000_s1026" style="position:absolute;margin-left:-3.8pt;margin-top:1.5pt;width:41.3pt;height:10.35pt;z-index:251673600;visibility:visible;mso-wrap-style:square;mso-width-percent:0;mso-height-percent:0;mso-wrap-distance-left:9pt;mso-wrap-distance-top:0;mso-wrap-distance-right:9pt;mso-wrap-distance-bottom:0;mso-position-horizontal:absolute;mso-position-horizontal-relative:text;mso-position-vertical:absolute;mso-position-vertical-relative:text;mso-width-percent:0;mso-height-percent:0;mso-width-relative:margin;mso-height-relative:margin;v-text-anchor:middle" arcsize="10923f" o:gfxdata="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" filled="f" strokecolor="#47d459 [1942]" strokeweight="1.5pt">
+                          <v:roundrect w14:anchorId="1C6C28E1" id="Rectangle: Rounded Corners 1" o:spid="_x0000_s1026" style="position:absolute;margin-left:-3.8pt;margin-top:1.5pt;width:41.3pt;height:10.35pt;z-index:251672576;visibility:visible;mso-wrap-style:square;mso-width-percent:0;mso-height-percent:0;mso-wrap-distance-left:9pt;mso-wrap-distance-top:0;mso-wrap-distance-right:9pt;mso-wrap-distance-bottom:0;mso-position-horizontal:absolute;mso-position-horizontal-relative:text;mso-position-vertical:absolute;mso-position-vertical-relative:text;mso-width-percent:0;mso-height-percent:0;mso-width-relative:margin;mso-height-relative:margin;v-text-anchor:middle" arcsize="10923f" o:gfxdata="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" filled="f" strokecolor="#47d459 [1942]" strokeweight="1.5pt">
                             <v:stroke joinstyle="miter"/>
                           </v:roundrect>
                         </w:pict>
@@ -28196,7 +27996,7 @@
                     <mc:AlternateContent>
                       <mc:Choice Requires="wps">
                         <w:drawing>
-                          <wp:anchor distT="0" distB="0" distL="114300" distR="114300" simplePos="0" relativeHeight="251674624" behindDoc="0" locked="0" layoutInCell="1" allowOverlap="1" wp14:anchorId="387F5ACC" wp14:editId="08CB1230">
+                          <wp:anchor distT="0" distB="0" distL="114300" distR="114300" simplePos="0" relativeHeight="251673600" behindDoc="0" locked="0" layoutInCell="1" allowOverlap="1" wp14:anchorId="387F5ACC" wp14:editId="13D39138">
                             <wp:simplePos x="0" y="0"/>
                             <wp:positionH relativeFrom="column">
                               <wp:posOffset>-328295</wp:posOffset>
@@ -28267,7 +28067,7 @@
                       </mc:Choice>
                       <mc:Fallback>
                         <w:pict>
-                          <v:roundrect w14:anchorId="2E02E379" id="Rectangle: Rounded Corners 1" o:spid="_x0000_s1026" style="position:absolute;margin-left:-25.85pt;margin-top:1.7pt;width:41.3pt;height:10.35pt;z-index:251674624;visibility:visible;mso-wrap-style:square;mso-width-percent:0;mso-height-percent:0;mso-wrap-distance-left:9pt;mso-wrap-distance-top:0;mso-wrap-distance-right:9pt;mso-wrap-distance-bottom:0;mso-position-horizontal:absolute;mso-position-horizontal-relative:text;mso-position-vertical:absolute;mso-position-vertical-relative:text;mso-width-percent:0;mso-height-percent:0;mso-width-relative:margin;mso-height-relative:margin;v-text-anchor:middle" arcsize="10923f" o:gfxdata="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" filled="f" strokecolor="#47d459 [1942]" strokeweight="1.5pt">
+                          <v:roundrect w14:anchorId="54EA4D54" id="Rectangle: Rounded Corners 1" o:spid="_x0000_s1026" style="position:absolute;margin-left:-25.85pt;margin-top:1.7pt;width:41.3pt;height:10.35pt;z-index:251673600;visibility:visible;mso-wrap-style:square;mso-width-percent:0;mso-height-percent:0;mso-wrap-distance-left:9pt;mso-wrap-distance-top:0;mso-wrap-distance-right:9pt;mso-wrap-distance-bottom:0;mso-position-horizontal:absolute;mso-position-horizontal-relative:text;mso-position-vertical:absolute;mso-position-vertical-relative:text;mso-width-percent:0;mso-height-percent:0;mso-width-relative:margin;mso-height-relative:margin;v-text-anchor:middle" arcsize="10923f" o:gfxdata="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" filled="f" strokecolor="#47d459 [1942]" strokeweight="1.5pt">
                             <v:stroke joinstyle="miter"/>
                           </v:roundrect>
                         </w:pict>
@@ -28423,7 +28223,7 @@
                     <mc:AlternateContent>
                       <mc:Choice Requires="wps">
                         <w:drawing>
-                          <wp:anchor distT="0" distB="0" distL="114300" distR="114300" simplePos="0" relativeHeight="251676672" behindDoc="0" locked="0" layoutInCell="1" allowOverlap="1" wp14:anchorId="71857940" wp14:editId="288986D6">
+                          <wp:anchor distT="0" distB="0" distL="114300" distR="114300" simplePos="0" relativeHeight="251675648" behindDoc="0" locked="0" layoutInCell="1" allowOverlap="1" wp14:anchorId="71857940" wp14:editId="080A1FB4">
                             <wp:simplePos x="0" y="0"/>
                             <wp:positionH relativeFrom="column">
                               <wp:posOffset>135255</wp:posOffset>
@@ -28493,7 +28293,7 @@
                       </mc:Choice>
                       <mc:Fallback>
                         <w:pict>
-                          <v:shapetype w14:anchorId="48C42C6A" id="_x0000_t86" coordsize="21600,21600" o:spt="86" adj="1800" path="m,qx21600@0l21600@1qy,21600e" filled="f">
+                          <v:shapetype w14:anchorId="4511CFC9" id="_x0000_t86" coordsize="21600,21600" o:spt="86" adj="1800" path="m,qx21600@0l21600@1qy,21600e" filled="f">
                             <v:formulas>
                               <v:f eqn="val #0"/>
                               <v:f eqn="sum 21600 0 #0"/>
@@ -28505,7 +28305,7 @@
                               <v:h position="bottomRight,#0" yrange="0,10800"/>
                             </v:handles>
                           </v:shapetype>
-                          <v:shape id="Right Bracket 2" o:spid="_x0000_s1026" type="#_x0000_t86" style="position:absolute;margin-left:10.65pt;margin-top:3.75pt;width:12.35pt;height:36.15pt;rotation:90;z-index:251676672;visibility:visible;mso-wrap-style:square;mso-width-percent:0;mso-height-percent:0;mso-wrap-distance-left:9pt;mso-wrap-distance-top:0;mso-wrap-distance-right:9pt;mso-wrap-distance-bottom:0;mso-position-horizontal:absolute;mso-position-horizontal-relative:text;mso-position-vertical:absolute;mso-position-vertical-relative:text;mso-width-percent:0;mso-height-percent:0;mso-width-relative:margin;mso-height-relative:margin;v-text-anchor:middle" o:gfxdata="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" adj="1804" strokecolor="#47d459 [1942]" strokeweight="1.5pt">
+                          <v:shape id="Right Bracket 2" o:spid="_x0000_s1026" type="#_x0000_t86" style="position:absolute;margin-left:10.65pt;margin-top:3.75pt;width:12.35pt;height:36.15pt;rotation:90;z-index:251675648;visibility:visible;mso-wrap-style:square;mso-width-percent:0;mso-height-percent:0;mso-wrap-distance-left:9pt;mso-wrap-distance-top:0;mso-wrap-distance-right:9pt;mso-wrap-distance-bottom:0;mso-position-horizontal:absolute;mso-position-horizontal-relative:text;mso-position-vertical:absolute;mso-position-vertical-relative:text;mso-width-percent:0;mso-height-percent:0;mso-width-relative:margin;mso-height-relative:margin;v-text-anchor:middle" o:gfxdata="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" adj="1804" strokecolor="#47d459 [1942]" strokeweight="1.5pt">
                             <v:stroke joinstyle="miter"/>
                           </v:shape>
                         </w:pict>
@@ -28728,7 +28528,7 @@
                     <mc:AlternateContent>
                       <mc:Choice Requires="wps">
                         <w:drawing>
-                          <wp:anchor distT="0" distB="0" distL="114300" distR="114300" simplePos="0" relativeHeight="251675648" behindDoc="0" locked="0" layoutInCell="1" allowOverlap="1" wp14:anchorId="3F067983" wp14:editId="76707226">
+                          <wp:anchor distT="0" distB="0" distL="114300" distR="114300" simplePos="0" relativeHeight="251674624" behindDoc="0" locked="0" layoutInCell="1" allowOverlap="1" wp14:anchorId="3F067983" wp14:editId="3676D65B">
                             <wp:simplePos x="0" y="0"/>
                             <wp:positionH relativeFrom="column">
                               <wp:posOffset>-46990</wp:posOffset>
@@ -28799,7 +28599,7 @@
                       </mc:Choice>
                       <mc:Fallback>
                         <w:pict>
-                          <v:roundrect w14:anchorId="5C722DEB" id="Rectangle: Rounded Corners 1" o:spid="_x0000_s1026" style="position:absolute;margin-left:-3.7pt;margin-top:1.3pt;width:41.3pt;height:27.9pt;z-index:251675648;visibility:visible;mso-wrap-style:square;mso-width-percent:0;mso-height-percent:0;mso-wrap-distance-left:9pt;mso-wrap-distance-top:0;mso-wrap-distance-right:9pt;mso-wrap-distance-bottom:0;mso-position-horizontal:absolute;mso-position-horizontal-relative:text;mso-position-vertical:absolute;mso-position-vertical-relative:text;mso-width-percent:0;mso-height-percent:0;mso-width-relative:margin;mso-height-relative:margin;v-text-anchor:middle" arcsize="10923f" o:gfxdata="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" filled="f" strokecolor="#47d459 [1942]" strokeweight="1.5pt">
+                          <v:roundrect w14:anchorId="22EEFA66" id="Rectangle: Rounded Corners 1" o:spid="_x0000_s1026" style="position:absolute;margin-left:-3.7pt;margin-top:1.3pt;width:41.3pt;height:27.9pt;z-index:251674624;visibility:visible;mso-wrap-style:square;mso-width-percent:0;mso-height-percent:0;mso-wrap-distance-left:9pt;mso-wrap-distance-top:0;mso-wrap-distance-right:9pt;mso-wrap-distance-bottom:0;mso-position-horizontal:absolute;mso-position-horizontal-relative:text;mso-position-vertical:absolute;mso-position-vertical-relative:text;mso-width-percent:0;mso-height-percent:0;mso-width-relative:margin;mso-height-relative:margin;v-text-anchor:middle" arcsize="10923f" o:gfxdata="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" filled="f" strokecolor="#47d459 [1942]" strokeweight="1.5pt">
                             <v:stroke joinstyle="miter"/>
                           </v:roundrect>
                         </w:pict>
@@ -28908,7 +28708,7 @@
                     <mc:AlternateContent>
                       <mc:Choice Requires="wps">
                         <w:drawing>
-                          <wp:anchor distT="0" distB="0" distL="114300" distR="114300" simplePos="0" relativeHeight="251678720" behindDoc="0" locked="0" layoutInCell="1" allowOverlap="1" wp14:anchorId="52D81AA8" wp14:editId="47838CCD">
+                          <wp:anchor distT="0" distB="0" distL="114300" distR="114300" simplePos="0" relativeHeight="251677696" behindDoc="0" locked="0" layoutInCell="1" allowOverlap="1" wp14:anchorId="52D81AA8" wp14:editId="451A7326">
                             <wp:simplePos x="0" y="0"/>
                             <wp:positionH relativeFrom="column">
                               <wp:posOffset>-30480</wp:posOffset>
@@ -28979,7 +28779,7 @@
                       </mc:Choice>
                       <mc:Fallback>
                         <w:pict>
-                          <v:roundrect w14:anchorId="46D9218D" id="Rectangle: Rounded Corners 1" o:spid="_x0000_s1026" style="position:absolute;margin-left:-2.4pt;margin-top:.9pt;width:85.35pt;height:28.95pt;z-index:251678720;visibility:visible;mso-wrap-style:square;mso-width-percent:0;mso-height-percent:0;mso-wrap-distance-left:9pt;mso-wrap-distance-top:0;mso-wrap-distance-right:9pt;mso-wrap-distance-bottom:0;mso-position-horizontal:absolute;mso-position-horizontal-relative:text;mso-position-vertical:absolute;mso-position-vertical-relative:text;mso-width-percent:0;mso-height-percent:0;mso-width-relative:margin;mso-height-relative:margin;v-text-anchor:middle" arcsize="10923f" o:gfxdata="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" filled="f" strokecolor="#d86dcb [1944]" strokeweight="1.5pt">
+                          <v:roundrect w14:anchorId="7624D760" id="Rectangle: Rounded Corners 1" o:spid="_x0000_s1026" style="position:absolute;margin-left:-2.4pt;margin-top:.9pt;width:85.35pt;height:28.95pt;z-index:251677696;visibility:visible;mso-wrap-style:square;mso-width-percent:0;mso-height-percent:0;mso-wrap-distance-left:9pt;mso-wrap-distance-top:0;mso-wrap-distance-right:9pt;mso-wrap-distance-bottom:0;mso-position-horizontal:absolute;mso-position-horizontal-relative:text;mso-position-vertical:absolute;mso-position-vertical-relative:text;mso-width-percent:0;mso-height-percent:0;mso-width-relative:margin;mso-height-relative:margin;v-text-anchor:middle" arcsize="10923f" o:gfxdata="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" filled="f" strokecolor="#d86dcb [1944]" strokeweight="1.5pt">
                             <v:stroke joinstyle="miter"/>
                           </v:roundrect>
                         </w:pict>
@@ -29040,7 +28840,7 @@
                     <mc:AlternateContent>
                       <mc:Choice Requires="wps">
                         <w:drawing>
-                          <wp:anchor distT="0" distB="0" distL="114300" distR="114300" simplePos="0" relativeHeight="251677696" behindDoc="0" locked="0" layoutInCell="1" allowOverlap="1" wp14:anchorId="1CBD7249" wp14:editId="2AD61DE2">
+                          <wp:anchor distT="0" distB="0" distL="114300" distR="114300" simplePos="0" relativeHeight="251676672" behindDoc="0" locked="0" layoutInCell="1" allowOverlap="1" wp14:anchorId="1CBD7249" wp14:editId="076EEA2D">
                             <wp:simplePos x="0" y="0"/>
                             <wp:positionH relativeFrom="column">
                               <wp:posOffset>126048</wp:posOffset>
@@ -29110,7 +28910,7 @@
                       </mc:Choice>
                       <mc:Fallback>
                         <w:pict>
-                          <v:shape w14:anchorId="43F61C83" id="Right Bracket 2" o:spid="_x0000_s1026" type="#_x0000_t86" style="position:absolute;margin-left:9.95pt;margin-top:5.2pt;width:14.25pt;height:36.15pt;rotation:-90;z-index:251677696;visibility:visible;mso-wrap-style:square;mso-width-percent:0;mso-height-percent:0;mso-wrap-distance-left:9pt;mso-wrap-distance-top:0;mso-wrap-distance-right:9pt;mso-wrap-distance-bottom:0;mso-position-horizontal:absolute;mso-position-horizontal-relative:text;mso-position-vertical:absolute;mso-position-vertical-relative:text;mso-width-percent:0;mso-height-percent:0;mso-width-relative:margin;mso-height-relative:margin;v-text-anchor:middle" o:gfxdata="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" adj="2078" strokecolor="#47d459 [1942]" strokeweight="1.5pt">
+                          <v:shape w14:anchorId="6D100559" id="Right Bracket 2" o:spid="_x0000_s1026" type="#_x0000_t86" style="position:absolute;margin-left:9.95pt;margin-top:5.2pt;width:14.25pt;height:36.15pt;rotation:-90;z-index:251676672;visibility:visible;mso-wrap-style:square;mso-width-percent:0;mso-height-percent:0;mso-wrap-distance-left:9pt;mso-wrap-distance-top:0;mso-wrap-distance-right:9pt;mso-wrap-distance-bottom:0;mso-position-horizontal:absolute;mso-position-horizontal-relative:text;mso-position-vertical:absolute;mso-position-vertical-relative:text;mso-width-percent:0;mso-height-percent:0;mso-width-relative:margin;mso-height-relative:margin;v-text-anchor:middle" o:gfxdata="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" adj="2078" strokecolor="#47d459 [1942]" strokeweight="1.5pt">
                             <v:stroke joinstyle="miter"/>
                           </v:shape>
                         </w:pict>
@@ -29424,6 +29224,11 @@
       </w:r>
     </w:p>
     <w:p>
+      <w:pPr>
+        <w:rPr>
+          <w:lang w:val="el-GR"/>
+        </w:rPr>
+      </w:pPr>
       <w:r>
         <w:rPr>
           <w:lang w:val="el-GR"/>
@@ -29743,7 +29548,7 @@
               <mc:AlternateContent>
                 <mc:Choice Requires="wps">
                   <w:drawing>
-                    <wp:anchor distT="0" distB="0" distL="114300" distR="114300" simplePos="0" relativeHeight="251682816" behindDoc="0" locked="0" layoutInCell="1" allowOverlap="1" wp14:anchorId="734525E3" wp14:editId="3ECB7DE9">
+                    <wp:anchor distT="0" distB="0" distL="114300" distR="114300" simplePos="0" relativeHeight="251681792" behindDoc="0" locked="0" layoutInCell="1" allowOverlap="1" wp14:anchorId="734525E3" wp14:editId="1FBF30A4">
                       <wp:simplePos x="0" y="0"/>
                       <wp:positionH relativeFrom="column">
                         <wp:posOffset>20979</wp:posOffset>
@@ -29807,7 +29612,7 @@
                 </mc:Choice>
                 <mc:Fallback>
                   <w:pict>
-                    <v:shape w14:anchorId="027634DF" id="Right Bracket 2" o:spid="_x0000_s1026" type="#_x0000_t86" style="position:absolute;margin-left:1.65pt;margin-top:1pt;width:10.7pt;height:11.75pt;rotation:30;z-index:251682816;visibility:visible;mso-wrap-style:square;mso-wrap-distance-left:9pt;mso-wrap-distance-top:0;mso-wrap-distance-right:9pt;mso-wrap-distance-bottom:0;mso-position-horizontal:absolute;mso-position-horizontal-relative:text;mso-position-vertical:absolute;mso-position-vertical-relative:text;v-text-anchor:middle" o:gfxdata="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" adj="4808" strokecolor="#47d459 [1942]" strokeweight="1.5pt">
+                    <v:shape w14:anchorId="7EAC5F97" id="Right Bracket 2" o:spid="_x0000_s1026" type="#_x0000_t86" style="position:absolute;margin-left:1.65pt;margin-top:1pt;width:10.7pt;height:11.75pt;rotation:30;z-index:251681792;visibility:visible;mso-wrap-style:square;mso-wrap-distance-left:9pt;mso-wrap-distance-top:0;mso-wrap-distance-right:9pt;mso-wrap-distance-bottom:0;mso-position-horizontal:absolute;mso-position-horizontal-relative:text;mso-position-vertical:absolute;mso-position-vertical-relative:text;v-text-anchor:middle" o:gfxdata="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" adj="4808" strokecolor="#47d459 [1942]" strokeweight="1.5pt">
                       <v:stroke joinstyle="miter"/>
                     </v:shape>
                   </w:pict>
@@ -29886,7 +29691,7 @@
               <mc:AlternateContent>
                 <mc:Choice Requires="wps">
                   <w:drawing>
-                    <wp:anchor distT="0" distB="0" distL="114300" distR="114300" simplePos="0" relativeHeight="251679744" behindDoc="0" locked="0" layoutInCell="1" allowOverlap="1" wp14:anchorId="1FAA24A5" wp14:editId="5D4C8EFA">
+                    <wp:anchor distT="0" distB="0" distL="114300" distR="114300" simplePos="0" relativeHeight="251678720" behindDoc="0" locked="0" layoutInCell="1" allowOverlap="1" wp14:anchorId="1FAA24A5" wp14:editId="22C0587D">
                       <wp:simplePos x="0" y="0"/>
                       <wp:positionH relativeFrom="column">
                         <wp:posOffset>21106</wp:posOffset>
@@ -29950,7 +29755,7 @@
                 </mc:Choice>
                 <mc:Fallback>
                   <w:pict>
-                    <v:shape w14:anchorId="4C33C55C" id="Right Bracket 2" o:spid="_x0000_s1026" type="#_x0000_t86" style="position:absolute;margin-left:1.65pt;margin-top:1.6pt;width:10.75pt;height:11.75pt;rotation:150;z-index:251679744;visibility:visible;mso-wrap-style:square;mso-wrap-distance-left:9pt;mso-wrap-distance-top:0;mso-wrap-distance-right:9pt;mso-wrap-distance-bottom:0;mso-position-horizontal:absolute;mso-position-horizontal-relative:text;mso-position-vertical:absolute;mso-position-vertical-relative:text;v-text-anchor:middle" o:gfxdata="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" adj="4822" strokecolor="#47d459 [1942]" strokeweight="1.5pt">
+                    <v:shape w14:anchorId="3242A149" id="Right Bracket 2" o:spid="_x0000_s1026" type="#_x0000_t86" style="position:absolute;margin-left:1.65pt;margin-top:1.6pt;width:10.75pt;height:11.75pt;rotation:150;z-index:251678720;visibility:visible;mso-wrap-style:square;mso-wrap-distance-left:9pt;mso-wrap-distance-top:0;mso-wrap-distance-right:9pt;mso-wrap-distance-bottom:0;mso-position-horizontal:absolute;mso-position-horizontal-relative:text;mso-position-vertical:absolute;mso-position-vertical-relative:text;v-text-anchor:middle" o:gfxdata="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" adj="4822" strokecolor="#47d459 [1942]" strokeweight="1.5pt">
                       <v:stroke joinstyle="miter"/>
                     </v:shape>
                   </w:pict>
@@ -30119,7 +29924,7 @@
               <mc:AlternateContent>
                 <mc:Choice Requires="wps">
                   <w:drawing>
-                    <wp:anchor distT="0" distB="0" distL="114300" distR="114300" simplePos="0" relativeHeight="251680768" behindDoc="0" locked="0" layoutInCell="1" allowOverlap="1" wp14:anchorId="5D160022" wp14:editId="30100719">
+                    <wp:anchor distT="0" distB="0" distL="114300" distR="114300" simplePos="0" relativeHeight="251679744" behindDoc="0" locked="0" layoutInCell="1" allowOverlap="1" wp14:anchorId="5D160022" wp14:editId="480F8B87">
                       <wp:simplePos x="0" y="0"/>
                       <wp:positionH relativeFrom="column">
                         <wp:posOffset>-3581</wp:posOffset>
@@ -30183,7 +29988,7 @@
                 </mc:Choice>
                 <mc:Fallback>
                   <w:pict>
-                    <v:shape w14:anchorId="05174912" id="Right Bracket 2" o:spid="_x0000_s1026" type="#_x0000_t86" style="position:absolute;margin-left:-.3pt;margin-top:15.4pt;width:10.7pt;height:11.75pt;rotation:-30;z-index:251680768;visibility:visible;mso-wrap-style:square;mso-wrap-distance-left:9pt;mso-wrap-distance-top:0;mso-wrap-distance-right:9pt;mso-wrap-distance-bottom:0;mso-position-horizontal:absolute;mso-position-horizontal-relative:text;mso-position-vertical:absolute;mso-position-vertical-relative:text;v-text-anchor:middle" o:gfxdata="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" adj="4808" strokecolor="#47d459 [1942]" strokeweight="1.5pt">
+                    <v:shape w14:anchorId="17687F39" id="Right Bracket 2" o:spid="_x0000_s1026" type="#_x0000_t86" style="position:absolute;margin-left:-.3pt;margin-top:15.4pt;width:10.7pt;height:11.75pt;rotation:-30;z-index:251679744;visibility:visible;mso-wrap-style:square;mso-wrap-distance-left:9pt;mso-wrap-distance-top:0;mso-wrap-distance-right:9pt;mso-wrap-distance-bottom:0;mso-position-horizontal:absolute;mso-position-horizontal-relative:text;mso-position-vertical:absolute;mso-position-vertical-relative:text;v-text-anchor:middle" o:gfxdata="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" adj="4808" strokecolor="#47d459 [1942]" strokeweight="1.5pt">
                       <v:stroke joinstyle="miter"/>
                     </v:shape>
                   </w:pict>
@@ -30265,7 +30070,7 @@
               <mc:AlternateContent>
                 <mc:Choice Requires="wps">
                   <w:drawing>
-                    <wp:anchor distT="0" distB="0" distL="114300" distR="114300" simplePos="0" relativeHeight="251681792" behindDoc="0" locked="0" layoutInCell="1" allowOverlap="1" wp14:anchorId="71ED0F63" wp14:editId="2E7449D8">
+                    <wp:anchor distT="0" distB="0" distL="114300" distR="114300" simplePos="0" relativeHeight="251680768" behindDoc="0" locked="0" layoutInCell="1" allowOverlap="1" wp14:anchorId="71ED0F63" wp14:editId="176884E6">
                       <wp:simplePos x="0" y="0"/>
                       <wp:positionH relativeFrom="column">
                         <wp:posOffset>20168</wp:posOffset>
@@ -30329,7 +30134,7 @@
                 </mc:Choice>
                 <mc:Fallback>
                   <w:pict>
-                    <v:shape w14:anchorId="562CA771" id="Right Bracket 2" o:spid="_x0000_s1026" type="#_x0000_t86" style="position:absolute;margin-left:1.6pt;margin-top:15.25pt;width:10.7pt;height:11.75pt;rotation:-150;z-index:251681792;visibility:visible;mso-wrap-style:square;mso-wrap-distance-left:9pt;mso-wrap-distance-top:0;mso-wrap-distance-right:9pt;mso-wrap-distance-bottom:0;mso-position-horizontal:absolute;mso-position-horizontal-relative:text;mso-position-vertical:absolute;mso-position-vertical-relative:text;v-text-anchor:middle" o:gfxdata="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" adj="4808" strokecolor="#47d459 [1942]" strokeweight="1.5pt">
+                    <v:shape w14:anchorId="60FE1D5E" id="Right Bracket 2" o:spid="_x0000_s1026" type="#_x0000_t86" style="position:absolute;margin-left:1.6pt;margin-top:15.25pt;width:10.7pt;height:11.75pt;rotation:-150;z-index:251680768;visibility:visible;mso-wrap-style:square;mso-wrap-distance-left:9pt;mso-wrap-distance-top:0;mso-wrap-distance-right:9pt;mso-wrap-distance-bottom:0;mso-position-horizontal:absolute;mso-position-horizontal-relative:text;mso-position-vertical:absolute;mso-position-vertical-relative:text;v-text-anchor:middle" o:gfxdata="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" adj="4808" strokecolor="#47d459 [1942]" strokeweight="1.5pt">
                       <v:stroke joinstyle="miter"/>
                     </v:shape>
                   </w:pict>
@@ -30477,6 +30282,1617 @@
           <w:lang w:val="el-GR"/>
         </w:rPr>
       </w:pPr>
+      <w:r>
+        <w:rPr>
+          <w:lang w:val="el-GR"/>
+        </w:rPr>
+        <w:br w:type="page"/>
+      </w:r>
+    </w:p>
+    <w:p>
+      <w:pPr>
+        <w:pStyle w:val="Heading1"/>
+      </w:pPr>
+      <w:r>
+        <w:rPr>
+          <w:lang w:val="el-GR"/>
+        </w:rPr>
+        <w:lastRenderedPageBreak/>
+        <w:t xml:space="preserve">Χρήση </w:t>
+      </w:r>
+      <w:r>
+        <w:t>Breadboard</w:t>
+      </w:r>
+    </w:p>
+    <w:p>
+      <w:pPr>
+        <w:rPr>
+          <w:lang w:val="el-GR"/>
+        </w:rPr>
+      </w:pPr>
+      <w:r>
+        <w:rPr>
+          <w:lang w:val="el-GR"/>
+        </w:rPr>
+        <w:t xml:space="preserve">Έχουμε </w:t>
+      </w:r>
+      <w:r>
+        <w:rPr>
+          <w:lang w:val="el-GR"/>
+        </w:rPr>
+        <w:t>ένα</w:t>
+      </w:r>
+      <w:r>
+        <w:rPr>
+          <w:lang w:val="el-GR"/>
+        </w:rPr>
+        <w:t xml:space="preserve"> </w:t>
+      </w:r>
+      <w:r>
+        <w:t>breadboard</w:t>
+      </w:r>
+      <w:r>
+        <w:rPr>
+          <w:lang w:val="el-GR"/>
+        </w:rPr>
+        <w:t xml:space="preserve"> </w:t>
+      </w:r>
+      <w:r>
+        <w:rPr>
+          <w:lang w:val="el-GR"/>
+        </w:rPr>
+        <w:t>και</w:t>
+      </w:r>
+      <w:r>
+        <w:rPr>
+          <w:lang w:val="el-GR"/>
+        </w:rPr>
+        <w:t xml:space="preserve"> τα εξής εξαρτήματα:</w:t>
+      </w:r>
+    </w:p>
+    <w:p>
+      <w:pPr>
+        <w:pStyle w:val="ListParagraph"/>
+        <w:numPr>
+          <w:ilvl w:val="0"/>
+          <w:numId w:val="3"/>
+        </w:numPr>
+        <w:rPr>
+          <w:lang w:val="el-GR"/>
+        </w:rPr>
+      </w:pPr>
+      <w:r>
+        <w:rPr>
+          <w:lang w:val="el-GR"/>
+        </w:rPr>
+        <w:t>4 Διακόπτες</w:t>
+      </w:r>
+    </w:p>
+    <w:p>
+      <w:pPr>
+        <w:pStyle w:val="ListParagraph"/>
+        <w:numPr>
+          <w:ilvl w:val="0"/>
+          <w:numId w:val="3"/>
+        </w:numPr>
+        <w:rPr>
+          <w:lang w:val="el-GR"/>
+        </w:rPr>
+      </w:pPr>
+      <w:r>
+        <w:rPr>
+          <w:lang w:val="el-GR"/>
+        </w:rPr>
+        <w:t xml:space="preserve">1 </w:t>
+      </w:r>
+      <w:r>
+        <w:rPr>
+          <w:lang w:val="el-GR"/>
+        </w:rPr>
+        <w:t xml:space="preserve">τσιπ </w:t>
+      </w:r>
+      <w:r>
+        <w:rPr>
+          <w:lang w:val="el-GR"/>
+        </w:rPr>
+        <w:t>74</w:t>
+      </w:r>
+      <w:r>
+        <w:t>HC</w:t>
+      </w:r>
+      <w:r>
+        <w:rPr>
+          <w:lang w:val="el-GR"/>
+        </w:rPr>
+        <w:t xml:space="preserve">32, </w:t>
+      </w:r>
+      <w:r>
+        <w:rPr>
+          <w:lang w:val="el-GR"/>
+        </w:rPr>
+        <w:t>δηλ.</w:t>
+      </w:r>
+      <w:r>
+        <w:rPr>
+          <w:lang w:val="el-GR"/>
+        </w:rPr>
+        <w:t xml:space="preserve"> </w:t>
+      </w:r>
+      <w:r>
+        <w:rPr>
+          <w:lang w:val="el-GR"/>
+        </w:rPr>
+        <w:t xml:space="preserve">4 λογικές πύλες </w:t>
+      </w:r>
+      <w:r>
+        <w:t>OR</w:t>
+      </w:r>
+    </w:p>
+    <w:p>
+      <w:pPr>
+        <w:pStyle w:val="ListParagraph"/>
+        <w:numPr>
+          <w:ilvl w:val="0"/>
+          <w:numId w:val="3"/>
+        </w:numPr>
+        <w:rPr>
+          <w:lang w:val="el-GR"/>
+        </w:rPr>
+      </w:pPr>
+      <w:r>
+        <w:rPr>
+          <w:lang w:val="el-GR"/>
+        </w:rPr>
+        <w:t xml:space="preserve">1 </w:t>
+      </w:r>
+      <w:r>
+        <w:rPr>
+          <w:lang w:val="el-GR"/>
+        </w:rPr>
+        <w:t xml:space="preserve">τσιπ </w:t>
+      </w:r>
+      <w:r>
+        <w:rPr>
+          <w:lang w:val="el-GR"/>
+        </w:rPr>
+        <w:t>74</w:t>
+      </w:r>
+      <w:r>
+        <w:t>HC</w:t>
+      </w:r>
+      <w:r>
+        <w:rPr>
+          <w:lang w:val="el-GR"/>
+        </w:rPr>
+        <w:t>08</w:t>
+      </w:r>
+      <w:r>
+        <w:rPr>
+          <w:lang w:val="el-GR"/>
+        </w:rPr>
+        <w:t xml:space="preserve">, </w:t>
+      </w:r>
+      <w:r>
+        <w:rPr>
+          <w:lang w:val="el-GR"/>
+        </w:rPr>
+        <w:t>δηλ.</w:t>
+      </w:r>
+      <w:r>
+        <w:rPr>
+          <w:lang w:val="el-GR"/>
+        </w:rPr>
+        <w:t xml:space="preserve"> </w:t>
+      </w:r>
+      <w:r>
+        <w:rPr>
+          <w:lang w:val="el-GR"/>
+        </w:rPr>
+        <w:t xml:space="preserve">4 λογικές πύλες </w:t>
+      </w:r>
+      <w:r>
+        <w:t>AND</w:t>
+      </w:r>
+    </w:p>
+    <w:p>
+      <w:pPr>
+        <w:pStyle w:val="ListParagraph"/>
+        <w:numPr>
+          <w:ilvl w:val="0"/>
+          <w:numId w:val="3"/>
+        </w:numPr>
+        <w:rPr>
+          <w:lang w:val="el-GR"/>
+        </w:rPr>
+      </w:pPr>
+      <w:r>
+        <w:t xml:space="preserve">1 </w:t>
+      </w:r>
+      <w:r>
+        <w:rPr>
+          <w:rFonts w:eastAsiaTheme="minorEastAsia"/>
+          <w:lang w:val="el-GR"/>
+        </w:rPr>
+        <w:t>λαμπτήρα</w:t>
+      </w:r>
+      <w:r>
+        <w:rPr>
+          <w:rFonts w:eastAsiaTheme="minorEastAsia"/>
+          <w:lang w:val="el-GR"/>
+        </w:rPr>
+        <w:t>ς</w:t>
+      </w:r>
+      <w:r>
+        <w:t xml:space="preserve"> </w:t>
+      </w:r>
+      <w:r>
+        <w:t>LED</w:t>
+      </w:r>
+    </w:p>
+    <w:p>
+      <w:pPr>
+        <w:rPr>
+          <w:lang w:val="el-GR"/>
+        </w:rPr>
+      </w:pPr>
+      <w:r>
+        <w:rPr>
+          <w:lang w:val="el-GR"/>
+        </w:rPr>
+        <w:drawing>
+          <wp:inline distT="0" distB="0" distL="0" distR="0" wp14:anchorId="70B75B73" wp14:editId="667C85FB">
+            <wp:extent cx="5486400" cy="1938020"/>
+            <wp:effectExtent l="0" t="0" r="0" b="5080"/>
+            <wp:docPr id="1778940763" name="Picture 1" descr="A screenshot of a computer&#10;&#10;AI-generated content may be incorrect."/>
+            <wp:cNvGraphicFramePr>
+              <a:graphicFrameLocks xmlns:a="http://schemas.openxmlformats.org/drawingml/2006/main" noChangeAspect="1"/>
+            </wp:cNvGraphicFramePr>
+            <a:graphic xmlns:a="http://schemas.openxmlformats.org/drawingml/2006/main">
+              <a:graphicData uri="http://schemas.openxmlformats.org/drawingml/2006/picture">
+                <pic:pic xmlns:pic="http://schemas.openxmlformats.org/drawingml/2006/picture">
+                  <pic:nvPicPr>
+                    <pic:cNvPr id="1778940763" name="Picture 1" descr="A screenshot of a computer&#10;&#10;AI-generated content may be incorrect."/>
+                    <pic:cNvPicPr/>
+                  </pic:nvPicPr>
+                  <pic:blipFill>
+                    <a:blip r:embed="rId27"/>
+                    <a:stretch>
+                      <a:fillRect/>
+                    </a:stretch>
+                  </pic:blipFill>
+                  <pic:spPr>
+                    <a:xfrm>
+                      <a:off x="0" y="0"/>
+                      <a:ext cx="5486400" cy="1938020"/>
+                    </a:xfrm>
+                    <a:prstGeom prst="rect">
+                      <a:avLst/>
+                    </a:prstGeom>
+                  </pic:spPr>
+                </pic:pic>
+              </a:graphicData>
+            </a:graphic>
+          </wp:inline>
+        </w:drawing>
+      </w:r>
+    </w:p>
+    <w:p>
+      <w:pPr>
+        <w:rPr>
+          <w:lang w:val="el-GR"/>
+        </w:rPr>
+      </w:pPr>
+    </w:p>
+    <w:p>
+      <w:pPr>
+        <w:rPr>
+          <w:noProof/>
+          <w:lang w:val="el-GR"/>
+        </w:rPr>
+      </w:pPr>
+      <w:r>
+        <w:rPr>
+          <w:lang w:val="el-GR"/>
+        </w:rPr>
+        <w:t xml:space="preserve">Προτού κάνουμε οτιδήποτε, συνδέουμε το πρώτο και </w:t>
+      </w:r>
+      <w:r>
+        <w:rPr>
+          <w:lang w:val="el-GR"/>
+        </w:rPr>
+        <w:t xml:space="preserve">το </w:t>
+      </w:r>
+      <w:r>
+        <w:rPr>
+          <w:lang w:val="el-GR"/>
+        </w:rPr>
+        <w:t xml:space="preserve">τελευταίο πόδι των </w:t>
+      </w:r>
+      <w:r>
+        <w:rPr>
+          <w:lang w:val="el-GR"/>
+        </w:rPr>
+        <w:t xml:space="preserve">2 </w:t>
+      </w:r>
+      <w:r>
+        <w:rPr>
+          <w:lang w:val="el-GR"/>
+        </w:rPr>
+        <w:t>τσιπ όπως πιο κάτω:</w:t>
+      </w:r>
+      <w:r>
+        <w:rPr>
+          <w:noProof/>
+          <w:lang w:val="el-GR"/>
+        </w:rPr>
+        <w:t xml:space="preserve"> </w:t>
+      </w:r>
+      <w:r>
+        <w:rPr>
+          <w:noProof/>
+          <w:lang w:val="el-GR"/>
+        </w:rPr>
+        <w:drawing>
+          <wp:inline distT="0" distB="0" distL="0" distR="0" wp14:anchorId="6363C579" wp14:editId="73516C74">
+            <wp:extent cx="5486400" cy="1938020"/>
+            <wp:effectExtent l="0" t="0" r="0" b="5080"/>
+            <wp:docPr id="319355910" name="Picture 1" descr="A screenshot of a computer&#10;&#10;AI-generated content may be incorrect."/>
+            <wp:cNvGraphicFramePr>
+              <a:graphicFrameLocks xmlns:a="http://schemas.openxmlformats.org/drawingml/2006/main" noChangeAspect="1"/>
+            </wp:cNvGraphicFramePr>
+            <a:graphic xmlns:a="http://schemas.openxmlformats.org/drawingml/2006/main">
+              <a:graphicData uri="http://schemas.openxmlformats.org/drawingml/2006/picture">
+                <pic:pic xmlns:pic="http://schemas.openxmlformats.org/drawingml/2006/picture">
+                  <pic:nvPicPr>
+                    <pic:cNvPr id="319355910" name="Picture 1" descr="A screenshot of a computer&#10;&#10;AI-generated content may be incorrect."/>
+                    <pic:cNvPicPr/>
+                  </pic:nvPicPr>
+                  <pic:blipFill>
+                    <a:blip r:embed="rId28"/>
+                    <a:stretch>
+                      <a:fillRect/>
+                    </a:stretch>
+                  </pic:blipFill>
+                  <pic:spPr>
+                    <a:xfrm>
+                      <a:off x="0" y="0"/>
+                      <a:ext cx="5486400" cy="1938020"/>
+                    </a:xfrm>
+                    <a:prstGeom prst="rect">
+                      <a:avLst/>
+                    </a:prstGeom>
+                  </pic:spPr>
+                </pic:pic>
+              </a:graphicData>
+            </a:graphic>
+          </wp:inline>
+        </w:drawing>
+      </w:r>
+    </w:p>
+    <w:p>
+      <w:pPr>
+        <w:rPr>
+          <w:lang w:val="el-GR"/>
+        </w:rPr>
+      </w:pPr>
+      <w:r>
+        <w:rPr>
+          <w:lang w:val="el-GR"/>
+        </w:rPr>
+        <w:br w:type="page"/>
+      </w:r>
+    </w:p>
+    <w:p>
+      <w:pPr>
+        <w:rPr>
+          <w:lang w:val="el-GR"/>
+        </w:rPr>
+      </w:pPr>
+      <w:r>
+        <w:rPr>
+          <w:lang w:val="el-GR"/>
+        </w:rPr>
+        <w:lastRenderedPageBreak/>
+        <w:t>Έπειτα συνδέουμε τους θετικούς πόλους των διακοπτών</w:t>
+      </w:r>
+      <w:r>
+        <w:rPr>
+          <w:lang w:val="el-GR"/>
+        </w:rPr>
+        <w:t>.</w:t>
+      </w:r>
+      <w:r>
+        <w:rPr>
+          <w:lang w:val="el-GR"/>
+        </w:rPr>
+        <w:drawing>
+          <wp:inline distT="0" distB="0" distL="0" distR="0" wp14:anchorId="0B0A273F" wp14:editId="4C761B82">
+            <wp:extent cx="5486400" cy="1938020"/>
+            <wp:effectExtent l="0" t="0" r="0" b="5080"/>
+            <wp:docPr id="695107725" name="Picture 1" descr="A screenshot of a computer&#10;&#10;AI-generated content may be incorrect."/>
+            <wp:cNvGraphicFramePr>
+              <a:graphicFrameLocks xmlns:a="http://schemas.openxmlformats.org/drawingml/2006/main" noChangeAspect="1"/>
+            </wp:cNvGraphicFramePr>
+            <a:graphic xmlns:a="http://schemas.openxmlformats.org/drawingml/2006/main">
+              <a:graphicData uri="http://schemas.openxmlformats.org/drawingml/2006/picture">
+                <pic:pic xmlns:pic="http://schemas.openxmlformats.org/drawingml/2006/picture">
+                  <pic:nvPicPr>
+                    <pic:cNvPr id="695107725" name="Picture 1" descr="A screenshot of a computer&#10;&#10;AI-generated content may be incorrect."/>
+                    <pic:cNvPicPr/>
+                  </pic:nvPicPr>
+                  <pic:blipFill>
+                    <a:blip r:embed="rId29"/>
+                    <a:stretch>
+                      <a:fillRect/>
+                    </a:stretch>
+                  </pic:blipFill>
+                  <pic:spPr>
+                    <a:xfrm>
+                      <a:off x="0" y="0"/>
+                      <a:ext cx="5486400" cy="1938020"/>
+                    </a:xfrm>
+                    <a:prstGeom prst="rect">
+                      <a:avLst/>
+                    </a:prstGeom>
+                  </pic:spPr>
+                </pic:pic>
+              </a:graphicData>
+            </a:graphic>
+          </wp:inline>
+        </w:drawing>
+      </w:r>
+    </w:p>
+    <w:p>
+      <w:pPr>
+        <w:rPr>
+          <w:lang w:val="el-GR"/>
+        </w:rPr>
+      </w:pPr>
+    </w:p>
+    <w:p>
+      <w:pPr>
+        <w:rPr>
+          <w:noProof/>
+          <w:lang w:val="el-GR"/>
+        </w:rPr>
+      </w:pPr>
+      <w:r>
+        <w:rPr>
+          <w:noProof/>
+          <w:lang w:val="el-GR"/>
+        </w:rPr>
+        <mc:AlternateContent>
+          <mc:Choice Requires="wpi">
+            <w:drawing>
+              <wp:anchor distT="0" distB="0" distL="114300" distR="114300" simplePos="0" relativeHeight="251686912" behindDoc="0" locked="0" layoutInCell="1" allowOverlap="1" wp14:anchorId="5CEDCA22" wp14:editId="5927FB49">
+                <wp:simplePos x="0" y="0"/>
+                <wp:positionH relativeFrom="column">
+                  <wp:posOffset>3412621</wp:posOffset>
+                </wp:positionH>
+                <wp:positionV relativeFrom="paragraph">
+                  <wp:posOffset>1000021</wp:posOffset>
+                </wp:positionV>
+                <wp:extent cx="360" cy="244080"/>
+                <wp:effectExtent l="57150" t="57150" r="57150" b="41910"/>
+                <wp:wrapNone/>
+                <wp:docPr id="2022655738" name="Ink 35"/>
+                <wp:cNvGraphicFramePr/>
+                <a:graphic xmlns:a="http://schemas.openxmlformats.org/drawingml/2006/main">
+                  <a:graphicData uri="http://schemas.microsoft.com/office/word/2010/wordprocessingInk">
+                    <w14:contentPart bwMode="auto" r:id="rId30">
+                      <w14:nvContentPartPr>
+                        <w14:cNvContentPartPr/>
+                      </w14:nvContentPartPr>
+                      <w14:xfrm>
+                        <a:off x="0" y="0"/>
+                        <a:ext cx="360" cy="244080"/>
+                      </w14:xfrm>
+                    </w14:contentPart>
+                  </a:graphicData>
+                </a:graphic>
+              </wp:anchor>
+            </w:drawing>
+          </mc:Choice>
+          <mc:Fallback>
+            <w:pict>
+              <v:shapetype w14:anchorId="69795EF0" id="_x0000_t75" coordsize="21600,21600" o:spt="75" o:preferrelative="t" path="m@4@5l@4@11@9@11@9@5xe" filled="f" stroked="f">
+                <v:stroke joinstyle="miter"/>
+                <v:formulas>
+                  <v:f eqn="if lineDrawn pixelLineWidth 0"/>
+                  <v:f eqn="sum @0 1 0"/>
+                  <v:f eqn="sum 0 0 @1"/>
+                  <v:f eqn="prod @2 1 2"/>
+                  <v:f eqn="prod @3 21600 pixelWidth"/>
+                  <v:f eqn="prod @3 21600 pixelHeight"/>
+                  <v:f eqn="sum @0 0 1"/>
+                  <v:f eqn="prod @6 1 2"/>
+                  <v:f eqn="prod @7 21600 pixelWidth"/>
+                  <v:f eqn="sum @8 21600 0"/>
+                  <v:f eqn="prod @7 21600 pixelHeight"/>
+                  <v:f eqn="sum @10 21600 0"/>
+                </v:formulas>
+                <v:path o:extrusionok="f" gradientshapeok="t" o:connecttype="rect"/>
+                <o:lock v:ext="edit" aspectratio="t"/>
+              </v:shapetype>
+              <v:shape id="Ink 35" o:spid="_x0000_s1026" type="#_x0000_t75" style="position:absolute;margin-left:268pt;margin-top:78.05pt;width:1.45pt;height:20.6pt;z-index:251686912;visibility:visible;mso-wrap-style:square;mso-wrap-distance-left:9pt;mso-wrap-distance-top:0;mso-wrap-distance-right:9pt;mso-wrap-distance-bottom:0;mso-position-horizontal:absolute;mso-position-horizontal-relative:text;mso-position-vertical:absolute;mso-position-vertical-relative:text" o:gfxdata="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">
+                <v:imagedata r:id="rId31" o:title=""/>
+              </v:shape>
+            </w:pict>
+          </mc:Fallback>
+        </mc:AlternateContent>
+      </w:r>
+      <w:r>
+        <w:rPr>
+          <w:lang w:val="el-GR"/>
+        </w:rPr>
+        <w:t xml:space="preserve">Στην συνέχεια, συνδέουμε τον αρνητικό πόλο </w:t>
+      </w:r>
+      <w:r>
+        <w:rPr>
+          <w:lang w:val="el-GR"/>
+        </w:rPr>
+        <w:t>του</w:t>
+      </w:r>
+      <w:r>
+        <w:rPr>
+          <w:lang w:val="el-GR"/>
+        </w:rPr>
+        <w:t xml:space="preserve"> </w:t>
+      </w:r>
+      <w:r>
+        <w:rPr>
+          <w:rFonts w:eastAsiaTheme="minorEastAsia"/>
+          <w:lang w:val="el-GR"/>
+        </w:rPr>
+        <w:t>λαμπτήρα</w:t>
+      </w:r>
+      <w:r>
+        <w:rPr>
+          <w:lang w:val="el-GR"/>
+        </w:rPr>
+        <w:t>.</w:t>
+      </w:r>
+      <w:r>
+        <w:rPr>
+          <w:noProof/>
+          <w:lang w:val="el-GR"/>
+        </w:rPr>
+        <w:t xml:space="preserve"> </w:t>
+      </w:r>
+      <w:r>
+        <w:rPr>
+          <w:lang w:val="el-GR"/>
+        </w:rPr>
+        <w:drawing>
+          <wp:inline distT="0" distB="0" distL="0" distR="0" wp14:anchorId="0AF1F9F9" wp14:editId="309C729C">
+            <wp:extent cx="5486400" cy="1938020"/>
+            <wp:effectExtent l="0" t="0" r="0" b="5080"/>
+            <wp:docPr id="601432094" name="Picture 1" descr="A screenshot of a computer&#10;&#10;AI-generated content may be incorrect."/>
+            <wp:cNvGraphicFramePr>
+              <a:graphicFrameLocks xmlns:a="http://schemas.openxmlformats.org/drawingml/2006/main" noChangeAspect="1"/>
+            </wp:cNvGraphicFramePr>
+            <a:graphic xmlns:a="http://schemas.openxmlformats.org/drawingml/2006/main">
+              <a:graphicData uri="http://schemas.openxmlformats.org/drawingml/2006/picture">
+                <pic:pic xmlns:pic="http://schemas.openxmlformats.org/drawingml/2006/picture">
+                  <pic:nvPicPr>
+                    <pic:cNvPr id="601432094" name="Picture 1" descr="A screenshot of a computer&#10;&#10;AI-generated content may be incorrect."/>
+                    <pic:cNvPicPr/>
+                  </pic:nvPicPr>
+                  <pic:blipFill>
+                    <a:blip r:embed="rId32"/>
+                    <a:stretch>
+                      <a:fillRect/>
+                    </a:stretch>
+                  </pic:blipFill>
+                  <pic:spPr>
+                    <a:xfrm>
+                      <a:off x="0" y="0"/>
+                      <a:ext cx="5486400" cy="1938020"/>
+                    </a:xfrm>
+                    <a:prstGeom prst="rect">
+                      <a:avLst/>
+                    </a:prstGeom>
+                  </pic:spPr>
+                </pic:pic>
+              </a:graphicData>
+            </a:graphic>
+          </wp:inline>
+        </w:drawing>
+      </w:r>
+    </w:p>
+    <w:p>
+      <w:pPr>
+        <w:rPr>
+          <w:noProof/>
+          <w:lang w:val="el-GR"/>
+        </w:rPr>
+      </w:pPr>
+      <w:r>
+        <w:rPr>
+          <w:noProof/>
+          <w:lang w:val="el-GR"/>
+        </w:rPr>
+        <w:br w:type="page"/>
+      </w:r>
+    </w:p>
+    <w:p>
+      <w:pPr>
+        <w:rPr>
+          <w:noProof/>
+          <w:lang w:val="el-GR"/>
+        </w:rPr>
+      </w:pPr>
+      <w:r>
+        <w:rPr>
+          <w:noProof/>
+          <w:lang w:val="el-GR"/>
+        </w:rPr>
+        <w:lastRenderedPageBreak/>
+        <w:t>Τώρα, είμαστε έτοιμοι να χρησιμοποιήσουμε τις λογικές πύλες.</w:t>
+      </w:r>
+    </w:p>
+    <w:p>
+      <w:pPr>
+        <w:rPr>
+          <w:lang w:val="el-GR"/>
+        </w:rPr>
+      </w:pPr>
+    </w:p>
+    <w:p>
+      <w:pPr>
+        <w:rPr>
+          <w:lang w:val="el-GR"/>
+        </w:rPr>
+      </w:pPr>
+      <w:r>
+        <w:rPr>
+          <w:lang w:val="el-GR"/>
+        </w:rPr>
+        <w:t>Ας πούμε για παράδειγμα ότι θ</w:t>
+      </w:r>
+      <w:r>
+        <w:rPr>
+          <w:lang w:val="el-GR"/>
+        </w:rPr>
+        <w:t xml:space="preserve">έλουμε η λάμπα να </w:t>
+      </w:r>
+      <w:r>
+        <w:rPr>
+          <w:lang w:val="el-GR"/>
+        </w:rPr>
+        <w:t>φωτίζει</w:t>
+      </w:r>
+      <w:r>
+        <w:rPr>
+          <w:lang w:val="el-GR"/>
+        </w:rPr>
+        <w:t>, αν ο διακόπτης 1 ή 2</w:t>
+      </w:r>
+      <w:r>
+        <w:rPr>
+          <w:lang w:val="el-GR"/>
+        </w:rPr>
+        <w:t xml:space="preserve"> </w:t>
+      </w:r>
+      <w:r>
+        <w:rPr>
+          <w:lang w:val="el-GR"/>
+        </w:rPr>
+        <w:t>είναι κλειστ</w:t>
+      </w:r>
+      <w:r>
+        <w:rPr>
+          <w:lang w:val="el-GR"/>
+        </w:rPr>
+        <w:t>ός</w:t>
+      </w:r>
+      <w:r>
+        <w:rPr>
+          <w:lang w:val="el-GR"/>
+        </w:rPr>
+        <w:t xml:space="preserve"> και οι διακόπτες 3 και 4 είναι κλειστοί.</w:t>
+      </w:r>
+    </w:p>
+    <w:p>
+      <w:pPr>
+        <w:rPr>
+          <w:rFonts w:eastAsiaTheme="minorEastAsia"/>
+          <w:lang w:val="el-GR"/>
+        </w:rPr>
+      </w:pPr>
+      <w:r>
+        <w:rPr>
+          <w:rFonts w:eastAsiaTheme="minorEastAsia"/>
+          <w:noProof/>
+          <w:lang w:val="el-GR"/>
+        </w:rPr>
+        <w:drawing>
+          <wp:anchor distT="0" distB="0" distL="114300" distR="114300" simplePos="0" relativeHeight="251687936" behindDoc="0" locked="0" layoutInCell="1" allowOverlap="1" wp14:anchorId="6FC6665F" wp14:editId="407B3405">
+            <wp:simplePos x="0" y="0"/>
+            <wp:positionH relativeFrom="column">
+              <wp:posOffset>1905</wp:posOffset>
+            </wp:positionH>
+            <wp:positionV relativeFrom="paragraph">
+              <wp:posOffset>227026</wp:posOffset>
+            </wp:positionV>
+            <wp:extent cx="2283460" cy="1109980"/>
+            <wp:effectExtent l="0" t="0" r="0" b="0"/>
+            <wp:wrapNone/>
+            <wp:docPr id="636222157" name="Picture 36"/>
+            <wp:cNvGraphicFramePr>
+              <a:graphicFrameLocks xmlns:a="http://schemas.openxmlformats.org/drawingml/2006/main" noChangeAspect="1"/>
+            </wp:cNvGraphicFramePr>
+            <a:graphic xmlns:a="http://schemas.openxmlformats.org/drawingml/2006/main">
+              <a:graphicData uri="http://schemas.openxmlformats.org/drawingml/2006/picture">
+                <pic:pic xmlns:pic="http://schemas.openxmlformats.org/drawingml/2006/picture">
+                  <pic:nvPicPr>
+                    <pic:cNvPr id="0" name="Picture 2"/>
+                    <pic:cNvPicPr>
+                      <a:picLocks noChangeAspect="1" noChangeArrowheads="1"/>
+                    </pic:cNvPicPr>
+                  </pic:nvPicPr>
+                  <pic:blipFill>
+                    <a:blip r:embed="rId33">
+                      <a:extLst>
+                        <a:ext uri="{28A0092B-C50C-407E-A947-70E740481C1C}">
+                          <a14:useLocalDpi xmlns:a14="http://schemas.microsoft.com/office/drawing/2010/main" val="0"/>
+                        </a:ext>
+                      </a:extLst>
+                    </a:blip>
+                    <a:srcRect/>
+                    <a:stretch>
+                      <a:fillRect/>
+                    </a:stretch>
+                  </pic:blipFill>
+                  <pic:spPr bwMode="auto">
+                    <a:xfrm>
+                      <a:off x="0" y="0"/>
+                      <a:ext cx="2283460" cy="1109980"/>
+                    </a:xfrm>
+                    <a:prstGeom prst="rect">
+                      <a:avLst/>
+                    </a:prstGeom>
+                    <a:noFill/>
+                    <a:ln>
+                      <a:noFill/>
+                    </a:ln>
+                  </pic:spPr>
+                </pic:pic>
+              </a:graphicData>
+            </a:graphic>
+            <wp14:sizeRelH relativeFrom="page">
+              <wp14:pctWidth>0</wp14:pctWidth>
+            </wp14:sizeRelH>
+            <wp14:sizeRelV relativeFrom="page">
+              <wp14:pctHeight>0</wp14:pctHeight>
+            </wp14:sizeRelV>
+          </wp:anchor>
+        </w:drawing>
+      </w:r>
+      <w:r>
+        <w:rPr>
+          <w:lang w:val="el-GR"/>
+        </w:rPr>
+        <w:t>Δηλαδή</w:t>
+      </w:r>
+      <w:r>
+        <w:rPr>
+          <w:lang w:val="el-GR"/>
+        </w:rPr>
+        <w:t xml:space="preserve">: </w:t>
+      </w:r>
+      <m:oMath>
+        <m:r>
+          <w:rPr>
+            <w:rFonts w:ascii="Cambria Math" w:hAnsi="Cambria Math"/>
+            <w:lang w:val="el-GR"/>
+          </w:rPr>
+          <m:t>Y</m:t>
+        </m:r>
+        <m:r>
+          <w:rPr>
+            <w:rFonts w:ascii="Cambria Math" w:hAnsi="Cambria Math"/>
+            <w:lang w:val="el-GR"/>
+          </w:rPr>
+          <m:t>=</m:t>
+        </m:r>
+        <m:r>
+          <w:rPr>
+            <w:rFonts w:ascii="Cambria Math" w:hAnsi="Cambria Math"/>
+            <w:lang w:val="el-GR"/>
+          </w:rPr>
+          <m:t>(</m:t>
+        </m:r>
+        <m:r>
+          <w:rPr>
+            <w:rFonts w:ascii="Cambria Math" w:hAnsi="Cambria Math"/>
+          </w:rPr>
+          <m:t>A</m:t>
+        </m:r>
+        <m:r>
+          <w:rPr>
+            <w:rFonts w:ascii="Cambria Math" w:hAnsi="Cambria Math"/>
+            <w:lang w:val="el-GR"/>
+          </w:rPr>
+          <m:t>+</m:t>
+        </m:r>
+        <m:r>
+          <w:rPr>
+            <w:rFonts w:ascii="Cambria Math" w:hAnsi="Cambria Math"/>
+            <w:lang w:val="el-GR"/>
+          </w:rPr>
+          <m:t>B)</m:t>
+        </m:r>
+        <m:r>
+          <w:rPr>
+            <w:rFonts w:ascii="Cambria Math" w:hAnsi="Cambria Math"/>
+            <w:lang w:val="el-GR"/>
+          </w:rPr>
+          <m:t>⋅</m:t>
+        </m:r>
+        <m:r>
+          <w:rPr>
+            <w:rFonts w:ascii="Cambria Math" w:hAnsi="Cambria Math"/>
+            <w:lang w:val="el-GR"/>
+          </w:rPr>
+          <m:t>CD</m:t>
+        </m:r>
+      </m:oMath>
+    </w:p>
+    <w:p>
+      <w:pPr>
+        <w:rPr>
+          <w:rFonts w:eastAsiaTheme="minorEastAsia"/>
+          <w:lang w:val="el-GR"/>
+        </w:rPr>
+      </w:pPr>
+    </w:p>
+    <w:p>
+      <w:pPr>
+        <w:rPr>
+          <w:rFonts w:eastAsiaTheme="minorEastAsia"/>
+          <w:lang w:val="el-GR"/>
+        </w:rPr>
+      </w:pPr>
+    </w:p>
+    <w:p>
+      <w:pPr>
+        <w:rPr>
+          <w:rFonts w:eastAsiaTheme="minorEastAsia"/>
+          <w:lang w:val="el-GR"/>
+        </w:rPr>
+      </w:pPr>
+    </w:p>
+    <w:p>
+      <w:pPr>
+        <w:rPr>
+          <w:rFonts w:eastAsiaTheme="minorEastAsia"/>
+          <w:lang w:val="el-GR"/>
+        </w:rPr>
+      </w:pPr>
+    </w:p>
+    <w:p>
+      <w:pPr>
+        <w:rPr>
+          <w:rFonts w:eastAsiaTheme="minorEastAsia"/>
+          <w:lang w:val="el-GR"/>
+        </w:rPr>
+      </w:pPr>
+      <w:r>
+        <w:rPr>
+          <w:noProof/>
+        </w:rPr>
+        <mc:AlternateContent>
+          <mc:Choice Requires="wpg">
+            <w:drawing>
+              <wp:anchor distT="0" distB="0" distL="114300" distR="114300" simplePos="0" relativeHeight="251685888" behindDoc="0" locked="0" layoutInCell="1" allowOverlap="1" wp14:anchorId="4C9FD502" wp14:editId="56E1673B">
+                <wp:simplePos x="0" y="0"/>
+                <wp:positionH relativeFrom="column">
+                  <wp:posOffset>92075</wp:posOffset>
+                </wp:positionH>
+                <wp:positionV relativeFrom="paragraph">
+                  <wp:posOffset>224211</wp:posOffset>
+                </wp:positionV>
+                <wp:extent cx="3724910" cy="257175"/>
+                <wp:effectExtent l="0" t="0" r="8890" b="9525"/>
+                <wp:wrapNone/>
+                <wp:docPr id="1550509740" name="Group 26"/>
+                <wp:cNvGraphicFramePr/>
+                <a:graphic xmlns:a="http://schemas.openxmlformats.org/drawingml/2006/main">
+                  <a:graphicData uri="http://schemas.microsoft.com/office/word/2010/wordprocessingGroup">
+                    <wpg:wgp>
+                      <wpg:cNvGrpSpPr/>
+                      <wpg:grpSpPr>
+                        <a:xfrm>
+                          <a:off x="0" y="0"/>
+                          <a:ext cx="3724910" cy="257175"/>
+                          <a:chOff x="0" y="0"/>
+                          <a:chExt cx="3724986" cy="257175"/>
+                        </a:xfrm>
+                      </wpg:grpSpPr>
+                      <wps:wsp>
+                        <wps:cNvPr id="1748625617" name="Text Box 25"/>
+                        <wps:cNvSpPr txBox="1"/>
+                        <wps:spPr>
+                          <a:xfrm>
+                            <a:off x="2982036" y="0"/>
+                            <a:ext cx="742950" cy="257175"/>
+                          </a:xfrm>
+                          <a:prstGeom prst="rect">
+                            <a:avLst/>
+                          </a:prstGeom>
+                          <a:solidFill>
+                            <a:schemeClr val="lt1"/>
+                          </a:solidFill>
+                          <a:ln w="6350">
+                            <a:noFill/>
+                          </a:ln>
+                        </wps:spPr>
+                        <wps:txbx>
+                          <w:txbxContent>
+                            <w:p>
+                              <w:r>
+                                <w:t>74HC</w:t>
+                              </w:r>
+                              <w:r>
+                                <w:t>32</w:t>
+                              </w:r>
+                            </w:p>
+                          </w:txbxContent>
+                        </wps:txbx>
+                        <wps:bodyPr rot="0" spcFirstLastPara="0" vertOverflow="overflow" horzOverflow="overflow" vert="horz" wrap="square" lIns="91440" tIns="45720" rIns="91440" bIns="45720" numCol="1" spcCol="0" rtlCol="0" fromWordArt="0" anchor="t" anchorCtr="0" forceAA="0" compatLnSpc="1">
+                          <a:prstTxWarp prst="textNoShape">
+                            <a:avLst/>
+                          </a:prstTxWarp>
+                          <a:noAutofit/>
+                        </wps:bodyPr>
+                      </wps:wsp>
+                      <wps:wsp>
+                        <wps:cNvPr id="2119924189" name="Text Box 25"/>
+                        <wps:cNvSpPr txBox="1"/>
+                        <wps:spPr>
+                          <a:xfrm>
+                            <a:off x="0" y="0"/>
+                            <a:ext cx="742950" cy="257175"/>
+                          </a:xfrm>
+                          <a:prstGeom prst="rect">
+                            <a:avLst/>
+                          </a:prstGeom>
+                          <a:solidFill>
+                            <a:schemeClr val="lt1"/>
+                          </a:solidFill>
+                          <a:ln w="6350">
+                            <a:noFill/>
+                          </a:ln>
+                        </wps:spPr>
+                        <wps:txbx>
+                          <w:txbxContent>
+                            <w:p>
+                              <w:r>
+                                <w:t>74HC</w:t>
+                              </w:r>
+                              <w:r>
+                                <w:t>08</w:t>
+                              </w:r>
+                            </w:p>
+                          </w:txbxContent>
+                        </wps:txbx>
+                        <wps:bodyPr rot="0" spcFirstLastPara="0" vertOverflow="overflow" horzOverflow="overflow" vert="horz" wrap="square" lIns="91440" tIns="45720" rIns="91440" bIns="45720" numCol="1" spcCol="0" rtlCol="0" fromWordArt="0" anchor="t" anchorCtr="0" forceAA="0" compatLnSpc="1">
+                          <a:prstTxWarp prst="textNoShape">
+                            <a:avLst/>
+                          </a:prstTxWarp>
+                          <a:noAutofit/>
+                        </wps:bodyPr>
+                      </wps:wsp>
+                    </wpg:wgp>
+                  </a:graphicData>
+                </a:graphic>
+                <wp14:sizeRelV relativeFrom="margin">
+                  <wp14:pctHeight>0</wp14:pctHeight>
+                </wp14:sizeRelV>
+              </wp:anchor>
+            </w:drawing>
+          </mc:Choice>
+          <mc:Fallback>
+            <w:pict>
+              <v:group w14:anchorId="4C9FD502" id="Group 26" o:spid="_x0000_s1027" style="position:absolute;margin-left:7.25pt;margin-top:17.65pt;width:293.3pt;height:20.25pt;z-index:251685888;mso-height-relative:margin" coordsize="37249,2571" o:gfxdata="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">
+                <v:shape id="Text Box 25" o:spid="_x0000_s1028" type="#_x0000_t202" style="position:absolute;left:29820;width:7429;height:2571;visibility:visible;mso-wrap-style:square;v-text-anchor:top" o:gfxdata="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" fillcolor="white [3201]" stroked="f" strokeweight=".5pt">
+                  <v:textbox>
+                    <w:txbxContent>
+                      <w:p>
+                        <w:r>
+                          <w:t>74HC</w:t>
+                        </w:r>
+                        <w:r>
+                          <w:t>32</w:t>
+                        </w:r>
+                      </w:p>
+                    </w:txbxContent>
+                  </v:textbox>
+                </v:shape>
+                <v:shape id="Text Box 25" o:spid="_x0000_s1029" type="#_x0000_t202" style="position:absolute;width:7429;height:2571;visibility:visible;mso-wrap-style:square;v-text-anchor:top" o:gfxdata="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" fillcolor="white [3201]" stroked="f" strokeweight=".5pt">
+                  <v:textbox>
+                    <w:txbxContent>
+                      <w:p>
+                        <w:r>
+                          <w:t>74HC</w:t>
+                        </w:r>
+                        <w:r>
+                          <w:t>08</w:t>
+                        </w:r>
+                      </w:p>
+                    </w:txbxContent>
+                  </v:textbox>
+                </v:shape>
+              </v:group>
+            </w:pict>
+          </mc:Fallback>
+        </mc:AlternateContent>
+      </w:r>
+      <w:r>
+        <w:rPr>
+          <w:rFonts w:eastAsiaTheme="minorEastAsia"/>
+          <w:lang w:val="el-GR"/>
+        </w:rPr>
+        <w:t>Για να το πετύχουμε αυτό, πρέπει πρώτα να δούμε την δομή των 2 τσιπ:</w:t>
+      </w:r>
+      <w:r>
+        <w:rPr>
+          <w:noProof/>
+        </w:rPr>
+        <w:drawing>
+          <wp:inline distT="0" distB="0" distL="0" distR="0" wp14:anchorId="709A4C35" wp14:editId="5EA4AA80">
+            <wp:extent cx="5486400" cy="1962150"/>
+            <wp:effectExtent l="0" t="0" r="0" b="0"/>
+            <wp:docPr id="1596005544" name="Picture 24" descr="A diagram of a circuit board&#10;&#10;AI-generated content may be incorrect."/>
+            <wp:cNvGraphicFramePr>
+              <a:graphicFrameLocks xmlns:a="http://schemas.openxmlformats.org/drawingml/2006/main" noChangeAspect="1"/>
+            </wp:cNvGraphicFramePr>
+            <a:graphic xmlns:a="http://schemas.openxmlformats.org/drawingml/2006/main">
+              <a:graphicData uri="http://schemas.openxmlformats.org/drawingml/2006/picture">
+                <pic:pic xmlns:pic="http://schemas.openxmlformats.org/drawingml/2006/picture">
+                  <pic:nvPicPr>
+                    <pic:cNvPr id="1596005544" name="Picture 24" descr="A diagram of a circuit board&#10;&#10;AI-generated content may be incorrect."/>
+                    <pic:cNvPicPr>
+                      <a:picLocks noChangeAspect="1" noChangeArrowheads="1"/>
+                    </pic:cNvPicPr>
+                  </pic:nvPicPr>
+                  <pic:blipFill rotWithShape="1">
+                    <a:blip r:embed="rId34">
+                      <a:extLst>
+                        <a:ext uri="{28A0092B-C50C-407E-A947-70E740481C1C}">
+                          <a14:useLocalDpi xmlns:a14="http://schemas.microsoft.com/office/drawing/2010/main" val="0"/>
+                        </a:ext>
+                      </a:extLst>
+                    </a:blip>
+                    <a:srcRect t="34309" b="34309"/>
+                    <a:stretch/>
+                  </pic:blipFill>
+                  <pic:spPr bwMode="auto">
+                    <a:xfrm>
+                      <a:off x="0" y="0"/>
+                      <a:ext cx="5486400" cy="1962150"/>
+                    </a:xfrm>
+                    <a:prstGeom prst="rect">
+                      <a:avLst/>
+                    </a:prstGeom>
+                    <a:noFill/>
+                    <a:ln>
+                      <a:noFill/>
+                    </a:ln>
+                    <a:extLst>
+                      <a:ext uri="{53640926-AAD7-44D8-BBD7-CCE9431645EC}">
+                        <a14:shadowObscured xmlns:a14="http://schemas.microsoft.com/office/drawing/2010/main"/>
+                      </a:ext>
+                    </a:extLst>
+                  </pic:spPr>
+                </pic:pic>
+              </a:graphicData>
+            </a:graphic>
+          </wp:inline>
+        </w:drawing>
+      </w:r>
+    </w:p>
+    <w:p>
+      <w:pPr>
+        <w:rPr>
+          <w:rFonts w:eastAsiaTheme="minorEastAsia"/>
+          <w:lang w:val="el-GR"/>
+        </w:rPr>
+      </w:pPr>
+    </w:p>
+    <w:p>
+      <w:pPr>
+        <w:rPr>
+          <w:rFonts w:eastAsiaTheme="minorEastAsia"/>
+          <w:lang w:val="el-GR"/>
+        </w:rPr>
+      </w:pPr>
+      <w:r>
+        <w:rPr>
+          <w:rFonts w:eastAsiaTheme="minorEastAsia"/>
+          <w:lang w:val="el-GR"/>
+        </w:rPr>
+        <w:t>Αφού γνωρίζουμε τώρα που είναι οι εισόδοι</w:t>
+      </w:r>
+      <w:r>
+        <w:rPr>
+          <w:rFonts w:eastAsiaTheme="minorEastAsia"/>
+          <w:lang w:val="el-GR"/>
+        </w:rPr>
+        <w:t xml:space="preserve">, </w:t>
+      </w:r>
+      <w:r>
+        <w:rPr>
+          <w:rFonts w:eastAsiaTheme="minorEastAsia"/>
+          <w:lang w:val="el-GR"/>
+        </w:rPr>
+        <w:t xml:space="preserve">συνδέουμε τους διακόπτες 1 &amp; 2 με </w:t>
+      </w:r>
+      <w:r>
+        <w:rPr>
+          <w:rFonts w:eastAsiaTheme="minorEastAsia"/>
+          <w:lang w:val="el-GR"/>
+        </w:rPr>
+        <w:t>τις εισόδους</w:t>
+      </w:r>
+      <w:r>
+        <w:rPr>
+          <w:rFonts w:eastAsiaTheme="minorEastAsia"/>
+          <w:lang w:val="el-GR"/>
+        </w:rPr>
+        <w:t xml:space="preserve"> </w:t>
+      </w:r>
+      <w:r>
+        <w:rPr>
+          <w:rFonts w:eastAsiaTheme="minorEastAsia"/>
+          <w:lang w:val="el-GR"/>
+        </w:rPr>
+        <w:t xml:space="preserve">μιας </w:t>
+      </w:r>
+      <w:r>
+        <w:rPr>
+          <w:rFonts w:eastAsiaTheme="minorEastAsia"/>
+          <w:lang w:val="el-GR"/>
+        </w:rPr>
+        <w:t>πύλ</w:t>
+      </w:r>
+      <w:r>
+        <w:rPr>
+          <w:rFonts w:eastAsiaTheme="minorEastAsia"/>
+          <w:lang w:val="el-GR"/>
+        </w:rPr>
+        <w:t>ης</w:t>
+      </w:r>
+      <w:r>
+        <w:rPr>
+          <w:rFonts w:eastAsiaTheme="minorEastAsia"/>
+          <w:lang w:val="el-GR"/>
+        </w:rPr>
+        <w:t xml:space="preserve"> </w:t>
+      </w:r>
+      <w:r>
+        <w:rPr>
+          <w:rFonts w:eastAsiaTheme="minorEastAsia"/>
+        </w:rPr>
+        <w:t>OR</w:t>
+      </w:r>
+      <w:r>
+        <w:rPr>
+          <w:rFonts w:eastAsiaTheme="minorEastAsia"/>
+          <w:lang w:val="el-GR"/>
+        </w:rPr>
+        <w:t>.</w:t>
+      </w:r>
+      <w:r>
+        <w:rPr>
+          <w:rFonts w:eastAsiaTheme="minorEastAsia"/>
+          <w:lang w:val="el-GR"/>
+        </w:rPr>
+        <w:drawing>
+          <wp:inline distT="0" distB="0" distL="0" distR="0" wp14:anchorId="7E3D1F9C" wp14:editId="073F7FF7">
+            <wp:extent cx="5486400" cy="1938020"/>
+            <wp:effectExtent l="0" t="0" r="0" b="5080"/>
+            <wp:docPr id="1858352772" name="Picture 1" descr="A screenshot of a computer&#10;&#10;AI-generated content may be incorrect."/>
+            <wp:cNvGraphicFramePr>
+              <a:graphicFrameLocks xmlns:a="http://schemas.openxmlformats.org/drawingml/2006/main" noChangeAspect="1"/>
+            </wp:cNvGraphicFramePr>
+            <a:graphic xmlns:a="http://schemas.openxmlformats.org/drawingml/2006/main">
+              <a:graphicData uri="http://schemas.openxmlformats.org/drawingml/2006/picture">
+                <pic:pic xmlns:pic="http://schemas.openxmlformats.org/drawingml/2006/picture">
+                  <pic:nvPicPr>
+                    <pic:cNvPr id="1858352772" name="Picture 1" descr="A screenshot of a computer&#10;&#10;AI-generated content may be incorrect."/>
+                    <pic:cNvPicPr/>
+                  </pic:nvPicPr>
+                  <pic:blipFill>
+                    <a:blip r:embed="rId35"/>
+                    <a:stretch>
+                      <a:fillRect/>
+                    </a:stretch>
+                  </pic:blipFill>
+                  <pic:spPr>
+                    <a:xfrm>
+                      <a:off x="0" y="0"/>
+                      <a:ext cx="5486400" cy="1938020"/>
+                    </a:xfrm>
+                    <a:prstGeom prst="rect">
+                      <a:avLst/>
+                    </a:prstGeom>
+                  </pic:spPr>
+                </pic:pic>
+              </a:graphicData>
+            </a:graphic>
+          </wp:inline>
+        </w:drawing>
+      </w:r>
+    </w:p>
+    <w:p>
+      <w:pPr>
+        <w:rPr>
+          <w:rFonts w:eastAsiaTheme="minorEastAsia"/>
+          <w:lang w:val="el-GR"/>
+        </w:rPr>
+      </w:pPr>
+      <w:r>
+        <w:rPr>
+          <w:rFonts w:eastAsiaTheme="minorEastAsia"/>
+          <w:lang w:val="el-GR"/>
+        </w:rPr>
+        <w:br w:type="page"/>
+      </w:r>
+    </w:p>
+    <w:p>
+      <w:pPr>
+        <w:rPr>
+          <w:rFonts w:eastAsiaTheme="minorEastAsia"/>
+          <w:lang w:val="el-GR"/>
+        </w:rPr>
+      </w:pPr>
+      <w:r>
+        <w:rPr>
+          <w:rFonts w:eastAsiaTheme="minorEastAsia"/>
+          <w:lang w:val="el-GR"/>
+        </w:rPr>
+        <w:lastRenderedPageBreak/>
+        <w:t xml:space="preserve">Έπειτα, </w:t>
+      </w:r>
+      <w:r>
+        <w:rPr>
+          <w:rFonts w:eastAsiaTheme="minorEastAsia"/>
+          <w:lang w:val="el-GR"/>
+        </w:rPr>
+        <w:t xml:space="preserve">συνδέουμε τους διακόπτες </w:t>
+      </w:r>
+      <w:r>
+        <w:rPr>
+          <w:rFonts w:eastAsiaTheme="minorEastAsia"/>
+          <w:lang w:val="el-GR"/>
+        </w:rPr>
+        <w:t>3</w:t>
+      </w:r>
+      <w:r>
+        <w:rPr>
+          <w:rFonts w:eastAsiaTheme="minorEastAsia"/>
+          <w:lang w:val="el-GR"/>
+        </w:rPr>
+        <w:t xml:space="preserve"> &amp; </w:t>
+      </w:r>
+      <w:r>
+        <w:rPr>
+          <w:rFonts w:eastAsiaTheme="minorEastAsia"/>
+          <w:lang w:val="el-GR"/>
+        </w:rPr>
+        <w:t>4</w:t>
+      </w:r>
+      <w:r>
+        <w:rPr>
+          <w:rFonts w:eastAsiaTheme="minorEastAsia"/>
+          <w:lang w:val="el-GR"/>
+        </w:rPr>
+        <w:t xml:space="preserve"> </w:t>
+      </w:r>
+      <w:r>
+        <w:rPr>
+          <w:rFonts w:eastAsiaTheme="minorEastAsia"/>
+          <w:lang w:val="el-GR"/>
+        </w:rPr>
+        <w:t xml:space="preserve">με </w:t>
+      </w:r>
+      <w:r>
+        <w:rPr>
+          <w:rFonts w:eastAsiaTheme="minorEastAsia"/>
+          <w:lang w:val="el-GR"/>
+        </w:rPr>
+        <w:t>τις εισόδους</w:t>
+      </w:r>
+      <w:r>
+        <w:rPr>
+          <w:rFonts w:eastAsiaTheme="minorEastAsia"/>
+          <w:lang w:val="el-GR"/>
+        </w:rPr>
+        <w:t xml:space="preserve"> </w:t>
+      </w:r>
+      <w:r>
+        <w:rPr>
+          <w:rFonts w:eastAsiaTheme="minorEastAsia"/>
+          <w:lang w:val="el-GR"/>
+        </w:rPr>
+        <w:t xml:space="preserve">μιας </w:t>
+      </w:r>
+      <w:r>
+        <w:rPr>
+          <w:rFonts w:eastAsiaTheme="minorEastAsia"/>
+          <w:lang w:val="el-GR"/>
+        </w:rPr>
+        <w:t>πύλ</w:t>
+      </w:r>
+      <w:r>
+        <w:rPr>
+          <w:rFonts w:eastAsiaTheme="minorEastAsia"/>
+          <w:lang w:val="el-GR"/>
+        </w:rPr>
+        <w:t>ης</w:t>
+      </w:r>
+      <w:r>
+        <w:rPr>
+          <w:rFonts w:eastAsiaTheme="minorEastAsia"/>
+          <w:lang w:val="el-GR"/>
+        </w:rPr>
+        <w:t xml:space="preserve"> </w:t>
+      </w:r>
+      <w:r>
+        <w:rPr>
+          <w:rFonts w:eastAsiaTheme="minorEastAsia"/>
+        </w:rPr>
+        <w:t>AND</w:t>
+      </w:r>
+      <w:r>
+        <w:rPr>
+          <w:rFonts w:eastAsiaTheme="minorEastAsia"/>
+          <w:lang w:val="el-GR"/>
+        </w:rPr>
+        <w:t>.</w:t>
+      </w:r>
+      <w:r>
+        <w:rPr>
+          <w:rFonts w:eastAsiaTheme="minorEastAsia"/>
+          <w:lang w:val="el-GR"/>
+        </w:rPr>
+        <w:drawing>
+          <wp:inline distT="0" distB="0" distL="0" distR="0" wp14:anchorId="33F223BF" wp14:editId="4366E2FE">
+            <wp:extent cx="5486400" cy="1938020"/>
+            <wp:effectExtent l="0" t="0" r="0" b="5080"/>
+            <wp:docPr id="212901978" name="Picture 1" descr="A screenshot of a computer&#10;&#10;AI-generated content may be incorrect."/>
+            <wp:cNvGraphicFramePr>
+              <a:graphicFrameLocks xmlns:a="http://schemas.openxmlformats.org/drawingml/2006/main" noChangeAspect="1"/>
+            </wp:cNvGraphicFramePr>
+            <a:graphic xmlns:a="http://schemas.openxmlformats.org/drawingml/2006/main">
+              <a:graphicData uri="http://schemas.openxmlformats.org/drawingml/2006/picture">
+                <pic:pic xmlns:pic="http://schemas.openxmlformats.org/drawingml/2006/picture">
+                  <pic:nvPicPr>
+                    <pic:cNvPr id="212901978" name="Picture 1" descr="A screenshot of a computer&#10;&#10;AI-generated content may be incorrect."/>
+                    <pic:cNvPicPr/>
+                  </pic:nvPicPr>
+                  <pic:blipFill>
+                    <a:blip r:embed="rId36"/>
+                    <a:stretch>
+                      <a:fillRect/>
+                    </a:stretch>
+                  </pic:blipFill>
+                  <pic:spPr>
+                    <a:xfrm>
+                      <a:off x="0" y="0"/>
+                      <a:ext cx="5486400" cy="1938020"/>
+                    </a:xfrm>
+                    <a:prstGeom prst="rect">
+                      <a:avLst/>
+                    </a:prstGeom>
+                  </pic:spPr>
+                </pic:pic>
+              </a:graphicData>
+            </a:graphic>
+          </wp:inline>
+        </w:drawing>
+      </w:r>
+    </w:p>
+    <w:p>
+      <w:pPr>
+        <w:rPr>
+          <w:rFonts w:eastAsiaTheme="minorEastAsia"/>
+          <w:lang w:val="el-GR"/>
+        </w:rPr>
+      </w:pPr>
+    </w:p>
+    <w:p>
+      <w:pPr>
+        <w:rPr>
+          <w:rFonts w:eastAsiaTheme="minorEastAsia"/>
+          <w:lang w:val="el-GR"/>
+        </w:rPr>
+      </w:pPr>
+      <w:r>
+        <w:rPr>
+          <w:rFonts w:eastAsiaTheme="minorEastAsia"/>
+          <w:lang w:val="el-GR"/>
+        </w:rPr>
+        <w:t xml:space="preserve">Στην συνέχεια, συνδέουμε τις εξόδους της </w:t>
+      </w:r>
+      <w:r>
+        <w:rPr>
+          <w:rFonts w:eastAsiaTheme="minorEastAsia"/>
+        </w:rPr>
+        <w:t>AND</w:t>
+      </w:r>
+      <w:r>
+        <w:rPr>
+          <w:rFonts w:eastAsiaTheme="minorEastAsia"/>
+          <w:lang w:val="el-GR"/>
+        </w:rPr>
+        <w:t xml:space="preserve"> και </w:t>
+      </w:r>
+      <w:r>
+        <w:rPr>
+          <w:rFonts w:eastAsiaTheme="minorEastAsia"/>
+        </w:rPr>
+        <w:t>OR</w:t>
+      </w:r>
+      <w:r>
+        <w:rPr>
+          <w:rFonts w:eastAsiaTheme="minorEastAsia"/>
+          <w:lang w:val="el-GR"/>
+        </w:rPr>
+        <w:t xml:space="preserve"> με </w:t>
+      </w:r>
+      <w:r>
+        <w:rPr>
+          <w:rFonts w:eastAsiaTheme="minorEastAsia"/>
+          <w:lang w:val="el-GR"/>
+        </w:rPr>
+        <w:t>μια</w:t>
+      </w:r>
+      <w:r>
+        <w:rPr>
+          <w:rFonts w:eastAsiaTheme="minorEastAsia"/>
+          <w:lang w:val="el-GR"/>
+        </w:rPr>
+        <w:t xml:space="preserve"> άλλη πύλη </w:t>
+      </w:r>
+      <w:r>
+        <w:rPr>
+          <w:rFonts w:eastAsiaTheme="minorEastAsia"/>
+        </w:rPr>
+        <w:t>AND</w:t>
+      </w:r>
+      <w:r>
+        <w:rPr>
+          <w:rFonts w:eastAsiaTheme="minorEastAsia"/>
+          <w:lang w:val="el-GR"/>
+        </w:rPr>
+        <w:t>.</w:t>
+      </w:r>
+      <w:r>
+        <w:rPr>
+          <w:rFonts w:eastAsiaTheme="minorEastAsia"/>
+          <w:lang w:val="el-GR"/>
+        </w:rPr>
+        <w:drawing>
+          <wp:inline distT="0" distB="0" distL="0" distR="0" wp14:anchorId="76649F7A" wp14:editId="5FAD25BA">
+            <wp:extent cx="5486400" cy="1938020"/>
+            <wp:effectExtent l="0" t="0" r="0" b="5080"/>
+            <wp:docPr id="1228105622" name="Picture 1" descr="A screenshot of a computer&#10;&#10;AI-generated content may be incorrect."/>
+            <wp:cNvGraphicFramePr>
+              <a:graphicFrameLocks xmlns:a="http://schemas.openxmlformats.org/drawingml/2006/main" noChangeAspect="1"/>
+            </wp:cNvGraphicFramePr>
+            <a:graphic xmlns:a="http://schemas.openxmlformats.org/drawingml/2006/main">
+              <a:graphicData uri="http://schemas.openxmlformats.org/drawingml/2006/picture">
+                <pic:pic xmlns:pic="http://schemas.openxmlformats.org/drawingml/2006/picture">
+                  <pic:nvPicPr>
+                    <pic:cNvPr id="1228105622" name="Picture 1" descr="A screenshot of a computer&#10;&#10;AI-generated content may be incorrect."/>
+                    <pic:cNvPicPr/>
+                  </pic:nvPicPr>
+                  <pic:blipFill>
+                    <a:blip r:embed="rId37"/>
+                    <a:stretch>
+                      <a:fillRect/>
+                    </a:stretch>
+                  </pic:blipFill>
+                  <pic:spPr>
+                    <a:xfrm>
+                      <a:off x="0" y="0"/>
+                      <a:ext cx="5486400" cy="1938020"/>
+                    </a:xfrm>
+                    <a:prstGeom prst="rect">
+                      <a:avLst/>
+                    </a:prstGeom>
+                  </pic:spPr>
+                </pic:pic>
+              </a:graphicData>
+            </a:graphic>
+          </wp:inline>
+        </w:drawing>
+      </w:r>
+    </w:p>
+    <w:p>
+      <w:pPr>
+        <w:rPr>
+          <w:rFonts w:eastAsiaTheme="minorEastAsia"/>
+          <w:lang w:val="el-GR"/>
+        </w:rPr>
+      </w:pPr>
+    </w:p>
+    <w:p>
+      <w:pPr>
+        <w:rPr>
+          <w:rFonts w:eastAsiaTheme="minorEastAsia"/>
+        </w:rPr>
+      </w:pPr>
+      <w:r>
+        <w:rPr>
+          <w:rFonts w:eastAsiaTheme="minorEastAsia"/>
+          <w:lang w:val="el-GR"/>
+        </w:rPr>
+        <w:t>Τέλος, συνδέουμε την έξοδο</w:t>
+      </w:r>
+      <w:r>
+        <w:rPr>
+          <w:rFonts w:eastAsiaTheme="minorEastAsia"/>
+          <w:lang w:val="el-GR"/>
+        </w:rPr>
+        <w:t xml:space="preserve"> της </w:t>
+      </w:r>
+      <w:r>
+        <w:rPr>
+          <w:rFonts w:eastAsiaTheme="minorEastAsia"/>
+        </w:rPr>
+        <w:t>AND</w:t>
+      </w:r>
+      <w:r>
+        <w:rPr>
+          <w:rFonts w:eastAsiaTheme="minorEastAsia"/>
+          <w:lang w:val="el-GR"/>
+        </w:rPr>
+        <w:t xml:space="preserve"> με τον λαμπτήρα.</w:t>
+      </w:r>
+      <w:r>
+        <w:rPr>
+          <w:rFonts w:eastAsiaTheme="minorEastAsia"/>
+        </w:rPr>
+        <w:drawing>
+          <wp:inline distT="0" distB="0" distL="0" distR="0" wp14:anchorId="0BEAC255" wp14:editId="479E9398">
+            <wp:extent cx="5486400" cy="1938020"/>
+            <wp:effectExtent l="0" t="0" r="0" b="5080"/>
+            <wp:docPr id="1660356939" name="Picture 1" descr="A computer screen shot of a circuit board&#10;&#10;AI-generated content may be incorrect."/>
+            <wp:cNvGraphicFramePr>
+              <a:graphicFrameLocks xmlns:a="http://schemas.openxmlformats.org/drawingml/2006/main" noChangeAspect="1"/>
+            </wp:cNvGraphicFramePr>
+            <a:graphic xmlns:a="http://schemas.openxmlformats.org/drawingml/2006/main">
+              <a:graphicData uri="http://schemas.openxmlformats.org/drawingml/2006/picture">
+                <pic:pic xmlns:pic="http://schemas.openxmlformats.org/drawingml/2006/picture">
+                  <pic:nvPicPr>
+                    <pic:cNvPr id="1660356939" name="Picture 1" descr="A computer screen shot of a circuit board&#10;&#10;AI-generated content may be incorrect."/>
+                    <pic:cNvPicPr/>
+                  </pic:nvPicPr>
+                  <pic:blipFill>
+                    <a:blip r:embed="rId38"/>
+                    <a:stretch>
+                      <a:fillRect/>
+                    </a:stretch>
+                  </pic:blipFill>
+                  <pic:spPr>
+                    <a:xfrm>
+                      <a:off x="0" y="0"/>
+                      <a:ext cx="5486400" cy="1938020"/>
+                    </a:xfrm>
+                    <a:prstGeom prst="rect">
+                      <a:avLst/>
+                    </a:prstGeom>
+                  </pic:spPr>
+                </pic:pic>
+              </a:graphicData>
+            </a:graphic>
+          </wp:inline>
+        </w:drawing>
+      </w:r>
     </w:p>
     <w:sectPr>
       <w:pgSz w:w="12240" w:h="15840"/>
@@ -30491,6 +31907,92 @@
 <file path=word/numbering.xml><?xml version="1.0" encoding="utf-8"?>
 <w:numbering xmlns:wpc="http://schemas.microsoft.com/office/word/2010/wordprocessingCanvas" xmlns:cx="http://schemas.microsoft.com/office/drawing/2014/chartex" xmlns:cx1="http://schemas.microsoft.com/office/drawing/2015/9/8/chartex" xmlns:cx2="http://schemas.microsoft.com/office/drawing/2015/10/21/chartex" xmlns:cx3="http://schemas.microsoft.com/office/drawing/2016/5/9/chartex" xmlns:cx4="http://schemas.microsoft.com/office/drawing/2016/5/10/chartex" xmlns:cx5="http://schemas.microsoft.com/office/drawing/2016/5/11/chartex" xmlns:cx6="http://schemas.microsoft.com/office/drawing/2016/5/12/chartex" xmlns:cx7="http://schemas.microsoft.com/office/drawing/2016/5/13/chartex" xmlns:cx8="http://schemas.microsoft.com/office/drawing/2016/5/14/chartex" xmlns:mc="http://schemas.openxmlformats.org/markup-compatibility/2006" xmlns:aink="http://schemas.microsoft.com/office/drawing/2016/ink" xmlns:am3d="http://schemas.microsoft.com/office/drawing/2017/model3d" xmlns:o="urn:schemas-microsoft-com:office:office" xmlns:oel="http://schemas.microsoft.com/office/2019/extlst" xmlns:r="http://schemas.openxmlformats.org/officeDocument/2006/relationships" xmlns:m="http://schemas.openxmlformats.org/officeDocument/2006/math" xmlns:v="urn:schemas-microsoft-com:vml" xmlns:wp14="http://schemas.microsoft.com/office/word/2010/wordprocessingDrawing" xmlns:wp="http://schemas.openxmlformats.org/drawingml/2006/wordprocessingDrawing" xmlns:w10="urn:schemas-microsoft-com:office:word" xmlns:w="http://schemas.openxmlformats.org/wordprocessingml/2006/main" xmlns:w14="http://schemas.microsoft.com/office/word/2010/wordml" xmlns:w15="http://schemas.microsoft.com/office/word/2012/wordml" xmlns:w16cex="http://schemas.microsoft.com/office/word/2018/wordml/cex" xmlns:w16cid="http://schemas.microsoft.com/office/word/2016/wordml/cid" xmlns:w16="http://schemas.microsoft.com/office/word/2018/wordml" xmlns:w16du="http://schemas.microsoft.com/office/word/2023/wordml/word16du" xmlns:w16sdtdh="http://schemas.microsoft.com/office/word/2020/wordml/sdtdatahash" xmlns:w16sdtfl="http://schemas.microsoft.com/office/word/2024/wordml/sdtformatlock" xmlns:w16se="http://schemas.microsoft.com/office/word/2015/wordml/symex" xmlns:wpg="http://schemas.microsoft.com/office/word/2010/wordprocessingGroup" xmlns:wpi="http://schemas.microsoft.com/office/word/2010/wordprocessingInk" xmlns:wne="http://schemas.microsoft.com/office/word/2006/wordml" xmlns:wps="http://schemas.microsoft.com/office/word/2010/wordprocessingShape" mc:Ignorable="w14 w15 w16se w16cid w16 w16cex w16sdtdh w16sdtfl w16du wp14">
   <w:abstractNum w:abstractNumId="0" w15:restartNumberingAfterBreak="0">
+    <w:nsid w:val="330221F8"/>
+    <w:multiLevelType w:val="hybridMultilevel"/>
+    <w:tmpl w:val="A6D25F88"/>
+    <w:lvl w:ilvl="0" w:tplc="0809000F">
+      <w:start w:val="1"/>
+      <w:numFmt w:val="decimal"/>
+      <w:lvlText w:val="%1."/>
+      <w:lvlJc w:val="left"/>
+      <w:pPr>
+        <w:ind w:left="720" w:hanging="360"/>
+      </w:pPr>
+    </w:lvl>
+    <w:lvl w:ilvl="1" w:tplc="08090019" w:tentative="1">
+      <w:start w:val="1"/>
+      <w:numFmt w:val="lowerLetter"/>
+      <w:lvlText w:val="%2."/>
+      <w:lvlJc w:val="left"/>
+      <w:pPr>
+        <w:ind w:left="1440" w:hanging="360"/>
+      </w:pPr>
+    </w:lvl>
+    <w:lvl w:ilvl="2" w:tplc="0809001B" w:tentative="1">
+      <w:start w:val="1"/>
+      <w:numFmt w:val="lowerRoman"/>
+      <w:lvlText w:val="%3."/>
+      <w:lvlJc w:val="right"/>
+      <w:pPr>
+        <w:ind w:left="2160" w:hanging="180"/>
+      </w:pPr>
+    </w:lvl>
+    <w:lvl w:ilvl="3" w:tplc="0809000F" w:tentative="1">
+      <w:start w:val="1"/>
+      <w:numFmt w:val="decimal"/>
+      <w:lvlText w:val="%4."/>
+      <w:lvlJc w:val="left"/>
+      <w:pPr>
+        <w:ind w:left="2880" w:hanging="360"/>
+      </w:pPr>
+    </w:lvl>
+    <w:lvl w:ilvl="4" w:tplc="08090019" w:tentative="1">
+      <w:start w:val="1"/>
+      <w:numFmt w:val="lowerLetter"/>
+      <w:lvlText w:val="%5."/>
+      <w:lvlJc w:val="left"/>
+      <w:pPr>
+        <w:ind w:left="3600" w:hanging="360"/>
+      </w:pPr>
+    </w:lvl>
+    <w:lvl w:ilvl="5" w:tplc="0809001B" w:tentative="1">
+      <w:start w:val="1"/>
+      <w:numFmt w:val="lowerRoman"/>
+      <w:lvlText w:val="%6."/>
+      <w:lvlJc w:val="right"/>
+      <w:pPr>
+        <w:ind w:left="4320" w:hanging="180"/>
+      </w:pPr>
+    </w:lvl>
+    <w:lvl w:ilvl="6" w:tplc="0809000F" w:tentative="1">
+      <w:start w:val="1"/>
+      <w:numFmt w:val="decimal"/>
+      <w:lvlText w:val="%7."/>
+      <w:lvlJc w:val="left"/>
+      <w:pPr>
+        <w:ind w:left="5040" w:hanging="360"/>
+      </w:pPr>
+    </w:lvl>
+    <w:lvl w:ilvl="7" w:tplc="08090019" w:tentative="1">
+      <w:start w:val="1"/>
+      <w:numFmt w:val="lowerLetter"/>
+      <w:lvlText w:val="%8."/>
+      <w:lvlJc w:val="left"/>
+      <w:pPr>
+        <w:ind w:left="5760" w:hanging="360"/>
+      </w:pPr>
+    </w:lvl>
+    <w:lvl w:ilvl="8" w:tplc="0809001B" w:tentative="1">
+      <w:start w:val="1"/>
+      <w:numFmt w:val="lowerRoman"/>
+      <w:lvlText w:val="%9."/>
+      <w:lvlJc w:val="right"/>
+      <w:pPr>
+        <w:ind w:left="6480" w:hanging="180"/>
+      </w:pPr>
+    </w:lvl>
+  </w:abstractNum>
+  <w:abstractNum w:abstractNumId="1" w15:restartNumberingAfterBreak="0">
     <w:nsid w:val="3A620778"/>
     <w:multiLevelType w:val="hybridMultilevel"/>
     <w:tmpl w:val="C53C12D6"/>
@@ -30603,7 +32105,7 @@
       </w:rPr>
     </w:lvl>
   </w:abstractNum>
-  <w:abstractNum w:abstractNumId="1" w15:restartNumberingAfterBreak="0">
+  <w:abstractNum w:abstractNumId="2" w15:restartNumberingAfterBreak="0">
     <w:nsid w:val="47D20FA4"/>
     <w:multiLevelType w:val="hybridMultilevel"/>
     <w:tmpl w:val="75FA58E2"/>
@@ -30689,11 +32191,103 @@
       </w:pPr>
     </w:lvl>
   </w:abstractNum>
+  <w:abstractNum w:abstractNumId="3" w15:restartNumberingAfterBreak="0">
+    <w:nsid w:val="7D75484A"/>
+    <w:multiLevelType w:val="hybridMultilevel"/>
+    <w:tmpl w:val="D5048344"/>
+    <w:lvl w:ilvl="0" w:tplc="0809000F">
+      <w:start w:val="1"/>
+      <w:numFmt w:val="decimal"/>
+      <w:lvlText w:val="%1."/>
+      <w:lvlJc w:val="left"/>
+      <w:pPr>
+        <w:ind w:left="720" w:hanging="360"/>
+      </w:pPr>
+    </w:lvl>
+    <w:lvl w:ilvl="1" w:tplc="08090019" w:tentative="1">
+      <w:start w:val="1"/>
+      <w:numFmt w:val="lowerLetter"/>
+      <w:lvlText w:val="%2."/>
+      <w:lvlJc w:val="left"/>
+      <w:pPr>
+        <w:ind w:left="1440" w:hanging="360"/>
+      </w:pPr>
+    </w:lvl>
+    <w:lvl w:ilvl="2" w:tplc="0809001B" w:tentative="1">
+      <w:start w:val="1"/>
+      <w:numFmt w:val="lowerRoman"/>
+      <w:lvlText w:val="%3."/>
+      <w:lvlJc w:val="right"/>
+      <w:pPr>
+        <w:ind w:left="2160" w:hanging="180"/>
+      </w:pPr>
+    </w:lvl>
+    <w:lvl w:ilvl="3" w:tplc="0809000F" w:tentative="1">
+      <w:start w:val="1"/>
+      <w:numFmt w:val="decimal"/>
+      <w:lvlText w:val="%4."/>
+      <w:lvlJc w:val="left"/>
+      <w:pPr>
+        <w:ind w:left="2880" w:hanging="360"/>
+      </w:pPr>
+    </w:lvl>
+    <w:lvl w:ilvl="4" w:tplc="08090019" w:tentative="1">
+      <w:start w:val="1"/>
+      <w:numFmt w:val="lowerLetter"/>
+      <w:lvlText w:val="%5."/>
+      <w:lvlJc w:val="left"/>
+      <w:pPr>
+        <w:ind w:left="3600" w:hanging="360"/>
+      </w:pPr>
+    </w:lvl>
+    <w:lvl w:ilvl="5" w:tplc="0809001B" w:tentative="1">
+      <w:start w:val="1"/>
+      <w:numFmt w:val="lowerRoman"/>
+      <w:lvlText w:val="%6."/>
+      <w:lvlJc w:val="right"/>
+      <w:pPr>
+        <w:ind w:left="4320" w:hanging="180"/>
+      </w:pPr>
+    </w:lvl>
+    <w:lvl w:ilvl="6" w:tplc="0809000F" w:tentative="1">
+      <w:start w:val="1"/>
+      <w:numFmt w:val="decimal"/>
+      <w:lvlText w:val="%7."/>
+      <w:lvlJc w:val="left"/>
+      <w:pPr>
+        <w:ind w:left="5040" w:hanging="360"/>
+      </w:pPr>
+    </w:lvl>
+    <w:lvl w:ilvl="7" w:tplc="08090019" w:tentative="1">
+      <w:start w:val="1"/>
+      <w:numFmt w:val="lowerLetter"/>
+      <w:lvlText w:val="%8."/>
+      <w:lvlJc w:val="left"/>
+      <w:pPr>
+        <w:ind w:left="5760" w:hanging="360"/>
+      </w:pPr>
+    </w:lvl>
+    <w:lvl w:ilvl="8" w:tplc="0809001B" w:tentative="1">
+      <w:start w:val="1"/>
+      <w:numFmt w:val="lowerRoman"/>
+      <w:lvlText w:val="%9."/>
+      <w:lvlJc w:val="right"/>
+      <w:pPr>
+        <w:ind w:left="6480" w:hanging="180"/>
+      </w:pPr>
+    </w:lvl>
+  </w:abstractNum>
   <w:num w:numId="1" w16cid:durableId="1834419314">
+    <w:abstractNumId w:val="2"/>
+  </w:num>
+  <w:num w:numId="2" w16cid:durableId="1968395364">
     <w:abstractNumId w:val="1"/>
   </w:num>
-  <w:num w:numId="2" w16cid:durableId="1968395364">
+  <w:num w:numId="3" w16cid:durableId="115880086">
     <w:abstractNumId w:val="0"/>
+  </w:num>
+  <w:num w:numId="4" w16cid:durableId="1334607700">
+    <w:abstractNumId w:val="3"/>
   </w:num>
 </w:numbering>
 </file>
@@ -31715,6 +33309,33 @@
 </w:styles>
 </file>
 
+<file path=word/ink/ink1.xml><?xml version="1.0" encoding="utf-8"?>
+<inkml:ink xmlns:inkml="http://www.w3.org/2003/InkML">
+  <inkml:definitions>
+    <inkml:context xml:id="ctx0">
+      <inkml:inkSource xml:id="inkSrc0">
+        <inkml:traceFormat>
+          <inkml:channel name="X" type="integer" min="-2.14748E9" max="2.14748E9" units="cm"/>
+          <inkml:channel name="Y" type="integer" min="-2.14748E9" max="2.14748E9" units="cm"/>
+        </inkml:traceFormat>
+        <inkml:channelProperties>
+          <inkml:channelProperty channel="X" name="resolution" value="1000" units="1/cm"/>
+          <inkml:channelProperty channel="Y" name="resolution" value="1000" units="1/cm"/>
+        </inkml:channelProperties>
+      </inkml:inkSource>
+      <inkml:timestamp xml:id="ts0" timeString="2025-05-07T08:02:02.444"/>
+    </inkml:context>
+    <inkml:brush xml:id="br0">
+      <inkml:brushProperty name="width" value="0.05" units="cm"/>
+      <inkml:brushProperty name="height" value="0.05" units="cm"/>
+      <inkml:brushProperty name="color" value="#333333"/>
+      <inkml:brushProperty name="ignorePressure" value="1"/>
+    </inkml:brush>
+  </inkml:definitions>
+  <inkml:trace contextRef="#ctx0" brushRef="#br0">0 677,'0'-668,"0"659</inkml:trace>
+</inkml:ink>
+</file>
+
 <file path=word/theme/theme1.xml><?xml version="1.0" encoding="utf-8"?>
 <a:theme xmlns:a="http://schemas.openxmlformats.org/drawingml/2006/main" name="Office Theme">
   <a:themeElements>

</xml_diff>

<commit_message>
Increased pdf image quality at the cost of a couple extra megabytes.
</commit_message>
<xml_diff>
--- a/Επαναληπτικές Σημειώσεις/Ψηφιακά Ηλεκτρονικά/Εξετάσεις [2024-25] Επανάληψη Ψηφιακά Ηλεκτρονικά.docx
+++ b/Επαναληπτικές Σημειώσεις/Ψηφιακά Ηλεκτρονικά/Εξετάσεις [2024-25] Επανάληψη Ψηφιακά Ηλεκτρονικά.docx
@@ -2326,7 +2326,7 @@
                 </mc:Choice>
                 <mc:Fallback>
                   <w:pict>
-                    <v:shapetype w14:anchorId="6A957931" id="_x0000_t32" coordsize="21600,21600" o:spt="32" o:oned="t" path="m,l21600,21600e" filled="f">
+                    <v:shapetype w14:anchorId="35DDB9CE" id="_x0000_t32" coordsize="21600,21600" o:spt="32" o:oned="t" path="m,l21600,21600e" filled="f">
                       <v:path arrowok="t" fillok="f" o:connecttype="none"/>
                       <o:lock v:ext="edit" shapetype="t"/>
                     </v:shapetype>
@@ -3893,7 +3893,7 @@
                 </mc:Choice>
                 <mc:Fallback>
                   <w:pict>
-                    <v:shape w14:anchorId="132FE124" id="Straight Arrow Connector 10" o:spid="_x0000_s1026" type="#_x0000_t32" style="position:absolute;margin-left:7.65pt;margin-top:6.5pt;width:24.1pt;height:16.35pt;z-index:251660288;visibility:visible;mso-wrap-style:square;mso-width-percent:0;mso-height-percent:0;mso-wrap-distance-left:9pt;mso-wrap-distance-top:0;mso-wrap-distance-right:9pt;mso-wrap-distance-bottom:0;mso-position-horizontal:absolute;mso-position-horizontal-relative:text;mso-position-vertical:absolute;mso-position-vertical-relative:text;mso-width-percent:0;mso-height-percent:0;mso-width-relative:margin;mso-height-relative:margin" o:gfxdata="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" strokecolor="#ffc000" strokeweight="1.5pt">
+                    <v:shape w14:anchorId="1F48DB15" id="Straight Arrow Connector 10" o:spid="_x0000_s1026" type="#_x0000_t32" style="position:absolute;margin-left:7.65pt;margin-top:6.5pt;width:24.1pt;height:16.35pt;z-index:251660288;visibility:visible;mso-wrap-style:square;mso-width-percent:0;mso-height-percent:0;mso-wrap-distance-left:9pt;mso-wrap-distance-top:0;mso-wrap-distance-right:9pt;mso-wrap-distance-bottom:0;mso-position-horizontal:absolute;mso-position-horizontal-relative:text;mso-position-vertical:absolute;mso-position-vertical-relative:text;mso-width-percent:0;mso-height-percent:0;mso-width-relative:margin;mso-height-relative:margin" o:gfxdata="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" strokecolor="#ffc000" strokeweight="1.5pt">
                       <v:stroke endarrow="block" joinstyle="miter"/>
                     </v:shape>
                   </w:pict>
@@ -4119,7 +4119,7 @@
                 </mc:Choice>
                 <mc:Fallback>
                   <w:pict>
-                    <v:shape w14:anchorId="7380964E" id="Straight Arrow Connector 10" o:spid="_x0000_s1026" type="#_x0000_t32" style="position:absolute;margin-left:7.65pt;margin-top:3.25pt;width:24.1pt;height:16.35pt;flip:y;z-index:251659264;visibility:visible;mso-wrap-style:square;mso-width-percent:0;mso-height-percent:0;mso-wrap-distance-left:9pt;mso-wrap-distance-top:0;mso-wrap-distance-right:9pt;mso-wrap-distance-bottom:0;mso-position-horizontal:absolute;mso-position-horizontal-relative:text;mso-position-vertical:absolute;mso-position-vertical-relative:text;mso-width-percent:0;mso-height-percent:0;mso-width-relative:margin;mso-height-relative:margin" o:gfxdata="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" strokecolor="#0f9ed5 [3207]" strokeweight="1.5pt">
+                    <v:shape w14:anchorId="1043EDF8" id="Straight Arrow Connector 10" o:spid="_x0000_s1026" type="#_x0000_t32" style="position:absolute;margin-left:7.65pt;margin-top:3.25pt;width:24.1pt;height:16.35pt;flip:y;z-index:251659264;visibility:visible;mso-wrap-style:square;mso-width-percent:0;mso-height-percent:0;mso-wrap-distance-left:9pt;mso-wrap-distance-top:0;mso-wrap-distance-right:9pt;mso-wrap-distance-bottom:0;mso-position-horizontal:absolute;mso-position-horizontal-relative:text;mso-position-vertical:absolute;mso-position-vertical-relative:text;mso-width-percent:0;mso-height-percent:0;mso-width-relative:margin;mso-height-relative:margin" o:gfxdata="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" strokecolor="#0f9ed5 [3207]" strokeweight="1.5pt">
                       <v:stroke endarrow="block" joinstyle="miter"/>
                     </v:shape>
                   </w:pict>
@@ -6948,7 +6948,7 @@
           </mc:Choice>
           <mc:Fallback>
             <w:pict>
-              <v:shape w14:anchorId="25C795CE" id="Straight Arrow Connector 5" o:spid="_x0000_s1026" type="#_x0000_t32" style="position:absolute;margin-left:255.55pt;margin-top:38.4pt;width:0;height:20pt;flip:y;z-index:251662336;visibility:visible;mso-wrap-style:square;mso-wrap-distance-left:9pt;mso-wrap-distance-top:0;mso-wrap-distance-right:9pt;mso-wrap-distance-bottom:0;mso-position-horizontal:absolute;mso-position-horizontal-relative:text;mso-position-vertical:absolute;mso-position-vertical-relative:text" o:gfxdata="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" strokecolor="#156082 [3204]" strokeweight="1.5pt">
+              <v:shape w14:anchorId="08FCAE92" id="Straight Arrow Connector 5" o:spid="_x0000_s1026" type="#_x0000_t32" style="position:absolute;margin-left:255.55pt;margin-top:38.4pt;width:0;height:20pt;flip:y;z-index:251662336;visibility:visible;mso-wrap-style:square;mso-wrap-distance-left:9pt;mso-wrap-distance-top:0;mso-wrap-distance-right:9pt;mso-wrap-distance-bottom:0;mso-position-horizontal:absolute;mso-position-horizontal-relative:text;mso-position-vertical:absolute;mso-position-vertical-relative:text" o:gfxdata="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" strokecolor="#156082 [3204]" strokeweight="1.5pt">
                 <v:stroke endarrow="block" joinstyle="miter"/>
               </v:shape>
             </w:pict>
@@ -7857,7 +7857,7 @@
                 </mc:Choice>
                 <mc:Fallback>
                   <w:pict>
-                    <v:shape w14:anchorId="6AC5F176" id="Straight Arrow Connector 5" o:spid="_x0000_s1026" type="#_x0000_t32" style="position:absolute;margin-left:48.45pt;margin-top:15.75pt;width:0;height:20pt;flip:y;z-index:251664384;visibility:visible;mso-wrap-style:square;mso-wrap-distance-left:9pt;mso-wrap-distance-top:0;mso-wrap-distance-right:9pt;mso-wrap-distance-bottom:0;mso-position-horizontal:absolute;mso-position-horizontal-relative:text;mso-position-vertical:absolute;mso-position-vertical-relative:text" o:gfxdata="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" strokecolor="#156082 [3204]" strokeweight="1.5pt">
+                    <v:shape w14:anchorId="29814380" id="Straight Arrow Connector 5" o:spid="_x0000_s1026" type="#_x0000_t32" style="position:absolute;margin-left:48.45pt;margin-top:15.75pt;width:0;height:20pt;flip:y;z-index:251664384;visibility:visible;mso-wrap-style:square;mso-wrap-distance-left:9pt;mso-wrap-distance-top:0;mso-wrap-distance-right:9pt;mso-wrap-distance-bottom:0;mso-position-horizontal:absolute;mso-position-horizontal-relative:text;mso-position-vertical:absolute;mso-position-vertical-relative:text" o:gfxdata="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" strokecolor="#156082 [3204]" strokeweight="1.5pt">
                       <v:stroke endarrow="block" joinstyle="miter"/>
                     </v:shape>
                   </w:pict>
@@ -12221,7 +12221,7 @@
                       </mc:Choice>
                       <mc:Fallback>
                         <w:pict>
-                          <v:shapetype w14:anchorId="5D3E41BE" id="_x0000_t88" coordsize="21600,21600" o:spt="88" adj="1800,10800" path="m,qx10800@0l10800@2qy21600@11,10800@3l10800@1qy,21600e" filled="f">
+                          <v:shapetype w14:anchorId="139351E8" id="_x0000_t88" coordsize="21600,21600" o:spt="88" adj="1800,10800" path="m,qx10800@0l10800@2qy21600@11,10800@3l10800@1qy,21600e" filled="f">
                             <v:formulas>
                               <v:f eqn="val #0"/>
                               <v:f eqn="sum 21600 0 #0"/>
@@ -13527,7 +13527,7 @@
                       </mc:Choice>
                       <mc:Fallback>
                         <w:pict>
-                          <v:shape w14:anchorId="289DA662" id="Right Brace 13" o:spid="_x0000_s1026" type="#_x0000_t88" style="position:absolute;margin-left:-.8pt;margin-top:-23.35pt;width:7.5pt;height:57.3pt;z-index:251668480;visibility:visible;mso-wrap-style:square;mso-height-percent:0;mso-wrap-distance-left:9pt;mso-wrap-distance-top:0;mso-wrap-distance-right:9pt;mso-wrap-distance-bottom:0;mso-position-horizontal:absolute;mso-position-horizontal-relative:text;mso-position-vertical:absolute;mso-position-vertical-relative:text;mso-height-percent:0;mso-height-relative:margin;v-text-anchor:middle" o:gfxdata="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" adj="236" strokecolor="#0f9ed5 [3207]" strokeweight="1.5pt">
+                          <v:shape w14:anchorId="6EC33AF6" id="Right Brace 13" o:spid="_x0000_s1026" type="#_x0000_t88" style="position:absolute;margin-left:-.8pt;margin-top:-23.35pt;width:7.5pt;height:57.3pt;z-index:251668480;visibility:visible;mso-wrap-style:square;mso-height-percent:0;mso-wrap-distance-left:9pt;mso-wrap-distance-top:0;mso-wrap-distance-right:9pt;mso-wrap-distance-bottom:0;mso-position-horizontal:absolute;mso-position-horizontal-relative:text;mso-position-vertical:absolute;mso-position-vertical-relative:text;mso-height-percent:0;mso-height-relative:margin;v-text-anchor:middle" o:gfxdata="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" adj="236" strokecolor="#0f9ed5 [3207]" strokeweight="1.5pt">
                             <v:stroke joinstyle="miter"/>
                           </v:shape>
                         </w:pict>
@@ -13975,7 +13975,7 @@
                       </mc:Choice>
                       <mc:Fallback>
                         <w:pict>
-                          <v:shapetype w14:anchorId="052F6564" id="_x0000_t34" coordsize="21600,21600" o:spt="34" o:oned="t" adj="10800" path="m,l@0,0@0,21600,21600,21600e" filled="f">
+                          <v:shapetype w14:anchorId="7389ECF2" id="_x0000_t34" coordsize="21600,21600" o:spt="34" o:oned="t" adj="10800" path="m,l@0,0@0,21600,21600,21600e" filled="f">
                             <v:stroke joinstyle="miter"/>
                             <v:formulas>
                               <v:f eqn="val #0"/>
@@ -14493,7 +14493,7 @@
                       </mc:Choice>
                       <mc:Fallback>
                         <w:pict>
-                          <v:shape w14:anchorId="3093B038" id="Right Brace 13" o:spid="_x0000_s1026" type="#_x0000_t88" style="position:absolute;margin-left:-1.85pt;margin-top:2.45pt;width:7.5pt;height:57.3pt;z-index:251669504;visibility:visible;mso-wrap-style:square;mso-height-percent:0;mso-wrap-distance-left:9pt;mso-wrap-distance-top:0;mso-wrap-distance-right:9pt;mso-wrap-distance-bottom:0;mso-position-horizontal:absolute;mso-position-horizontal-relative:text;mso-position-vertical:absolute;mso-position-vertical-relative:text;mso-height-percent:0;mso-height-relative:margin;v-text-anchor:middle" o:gfxdata="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" adj="236" strokecolor="#0f9ed5 [3207]" strokeweight="1.5pt">
+                          <v:shape w14:anchorId="12D86E60" id="Right Brace 13" o:spid="_x0000_s1026" type="#_x0000_t88" style="position:absolute;margin-left:-1.85pt;margin-top:2.45pt;width:7.5pt;height:57.3pt;z-index:251669504;visibility:visible;mso-wrap-style:square;mso-height-percent:0;mso-wrap-distance-left:9pt;mso-wrap-distance-top:0;mso-wrap-distance-right:9pt;mso-wrap-distance-bottom:0;mso-position-horizontal:absolute;mso-position-horizontal-relative:text;mso-position-vertical:absolute;mso-position-vertical-relative:text;mso-height-percent:0;mso-height-relative:margin;v-text-anchor:middle" o:gfxdata="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" adj="236" strokecolor="#0f9ed5 [3207]" strokeweight="1.5pt">
                             <v:stroke joinstyle="miter"/>
                           </v:shape>
                         </w:pict>
@@ -16319,7 +16319,7 @@
                       </mc:Choice>
                       <mc:Fallback>
                         <w:pict>
-                          <v:shape w14:anchorId="041A5872" id="Right Brace 13" o:spid="_x0000_s1026" type="#_x0000_t88" style="position:absolute;margin-left:-.8pt;margin-top:-23.35pt;width:7.5pt;height:57.3pt;z-index:251670528;visibility:visible;mso-wrap-style:square;mso-height-percent:0;mso-wrap-distance-left:9pt;mso-wrap-distance-top:0;mso-wrap-distance-right:9pt;mso-wrap-distance-bottom:0;mso-position-horizontal:absolute;mso-position-horizontal-relative:text;mso-position-vertical:absolute;mso-position-vertical-relative:text;mso-height-percent:0;mso-height-relative:margin;v-text-anchor:middle" o:gfxdata="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" adj="236" strokecolor="#0f9ed5 [3207]" strokeweight="1.5pt">
+                          <v:shape w14:anchorId="46B90578" id="Right Brace 13" o:spid="_x0000_s1026" type="#_x0000_t88" style="position:absolute;margin-left:-.8pt;margin-top:-23.35pt;width:7.5pt;height:57.3pt;z-index:251670528;visibility:visible;mso-wrap-style:square;mso-height-percent:0;mso-wrap-distance-left:9pt;mso-wrap-distance-top:0;mso-wrap-distance-right:9pt;mso-wrap-distance-bottom:0;mso-position-horizontal:absolute;mso-position-horizontal-relative:text;mso-position-vertical:absolute;mso-position-vertical-relative:text;mso-height-percent:0;mso-height-relative:margin;v-text-anchor:middle" o:gfxdata="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" adj="236" strokecolor="#0f9ed5 [3207]" strokeweight="1.5pt">
                             <v:stroke joinstyle="miter"/>
                           </v:shape>
                         </w:pict>
@@ -27864,7 +27864,7 @@
                       </mc:Choice>
                       <mc:Fallback>
                         <w:pict>
-                          <v:roundrect w14:anchorId="1C6C28E1" id="Rectangle: Rounded Corners 1" o:spid="_x0000_s1026" style="position:absolute;margin-left:-3.8pt;margin-top:1.5pt;width:41.3pt;height:10.35pt;z-index:251672576;visibility:visible;mso-wrap-style:square;mso-width-percent:0;mso-height-percent:0;mso-wrap-distance-left:9pt;mso-wrap-distance-top:0;mso-wrap-distance-right:9pt;mso-wrap-distance-bottom:0;mso-position-horizontal:absolute;mso-position-horizontal-relative:text;mso-position-vertical:absolute;mso-position-vertical-relative:text;mso-width-percent:0;mso-height-percent:0;mso-width-relative:margin;mso-height-relative:margin;v-text-anchor:middle" arcsize="10923f" o:gfxdata="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" filled="f" strokecolor="#47d459 [1942]" strokeweight="1.5pt">
+                          <v:roundrect w14:anchorId="46C1861B" id="Rectangle: Rounded Corners 1" o:spid="_x0000_s1026" style="position:absolute;margin-left:-3.8pt;margin-top:1.5pt;width:41.3pt;height:10.35pt;z-index:251672576;visibility:visible;mso-wrap-style:square;mso-width-percent:0;mso-height-percent:0;mso-wrap-distance-left:9pt;mso-wrap-distance-top:0;mso-wrap-distance-right:9pt;mso-wrap-distance-bottom:0;mso-position-horizontal:absolute;mso-position-horizontal-relative:text;mso-position-vertical:absolute;mso-position-vertical-relative:text;mso-width-percent:0;mso-height-percent:0;mso-width-relative:margin;mso-height-relative:margin;v-text-anchor:middle" arcsize="10923f" o:gfxdata="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" filled="f" strokecolor="#47d459 [1942]" strokeweight="1.5pt">
                             <v:stroke joinstyle="miter"/>
                           </v:roundrect>
                         </w:pict>
@@ -28067,7 +28067,7 @@
                       </mc:Choice>
                       <mc:Fallback>
                         <w:pict>
-                          <v:roundrect w14:anchorId="54EA4D54" id="Rectangle: Rounded Corners 1" o:spid="_x0000_s1026" style="position:absolute;margin-left:-25.85pt;margin-top:1.7pt;width:41.3pt;height:10.35pt;z-index:251673600;visibility:visible;mso-wrap-style:square;mso-width-percent:0;mso-height-percent:0;mso-wrap-distance-left:9pt;mso-wrap-distance-top:0;mso-wrap-distance-right:9pt;mso-wrap-distance-bottom:0;mso-position-horizontal:absolute;mso-position-horizontal-relative:text;mso-position-vertical:absolute;mso-position-vertical-relative:text;mso-width-percent:0;mso-height-percent:0;mso-width-relative:margin;mso-height-relative:margin;v-text-anchor:middle" arcsize="10923f" o:gfxdata="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" filled="f" strokecolor="#47d459 [1942]" strokeweight="1.5pt">
+                          <v:roundrect w14:anchorId="44732493" id="Rectangle: Rounded Corners 1" o:spid="_x0000_s1026" style="position:absolute;margin-left:-25.85pt;margin-top:1.7pt;width:41.3pt;height:10.35pt;z-index:251673600;visibility:visible;mso-wrap-style:square;mso-width-percent:0;mso-height-percent:0;mso-wrap-distance-left:9pt;mso-wrap-distance-top:0;mso-wrap-distance-right:9pt;mso-wrap-distance-bottom:0;mso-position-horizontal:absolute;mso-position-horizontal-relative:text;mso-position-vertical:absolute;mso-position-vertical-relative:text;mso-width-percent:0;mso-height-percent:0;mso-width-relative:margin;mso-height-relative:margin;v-text-anchor:middle" arcsize="10923f" o:gfxdata="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" filled="f" strokecolor="#47d459 [1942]" strokeweight="1.5pt">
                             <v:stroke joinstyle="miter"/>
                           </v:roundrect>
                         </w:pict>
@@ -28293,7 +28293,7 @@
                       </mc:Choice>
                       <mc:Fallback>
                         <w:pict>
-                          <v:shapetype w14:anchorId="4511CFC9" id="_x0000_t86" coordsize="21600,21600" o:spt="86" adj="1800" path="m,qx21600@0l21600@1qy,21600e" filled="f">
+                          <v:shapetype w14:anchorId="3CE9F31C" id="_x0000_t86" coordsize="21600,21600" o:spt="86" adj="1800" path="m,qx21600@0l21600@1qy,21600e" filled="f">
                             <v:formulas>
                               <v:f eqn="val #0"/>
                               <v:f eqn="sum 21600 0 #0"/>
@@ -28599,7 +28599,7 @@
                       </mc:Choice>
                       <mc:Fallback>
                         <w:pict>
-                          <v:roundrect w14:anchorId="22EEFA66" id="Rectangle: Rounded Corners 1" o:spid="_x0000_s1026" style="position:absolute;margin-left:-3.7pt;margin-top:1.3pt;width:41.3pt;height:27.9pt;z-index:251674624;visibility:visible;mso-wrap-style:square;mso-width-percent:0;mso-height-percent:0;mso-wrap-distance-left:9pt;mso-wrap-distance-top:0;mso-wrap-distance-right:9pt;mso-wrap-distance-bottom:0;mso-position-horizontal:absolute;mso-position-horizontal-relative:text;mso-position-vertical:absolute;mso-position-vertical-relative:text;mso-width-percent:0;mso-height-percent:0;mso-width-relative:margin;mso-height-relative:margin;v-text-anchor:middle" arcsize="10923f" o:gfxdata="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" filled="f" strokecolor="#47d459 [1942]" strokeweight="1.5pt">
+                          <v:roundrect w14:anchorId="21AB162C" id="Rectangle: Rounded Corners 1" o:spid="_x0000_s1026" style="position:absolute;margin-left:-3.7pt;margin-top:1.3pt;width:41.3pt;height:27.9pt;z-index:251674624;visibility:visible;mso-wrap-style:square;mso-width-percent:0;mso-height-percent:0;mso-wrap-distance-left:9pt;mso-wrap-distance-top:0;mso-wrap-distance-right:9pt;mso-wrap-distance-bottom:0;mso-position-horizontal:absolute;mso-position-horizontal-relative:text;mso-position-vertical:absolute;mso-position-vertical-relative:text;mso-width-percent:0;mso-height-percent:0;mso-width-relative:margin;mso-height-relative:margin;v-text-anchor:middle" arcsize="10923f" o:gfxdata="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" filled="f" strokecolor="#47d459 [1942]" strokeweight="1.5pt">
                             <v:stroke joinstyle="miter"/>
                           </v:roundrect>
                         </w:pict>
@@ -28779,7 +28779,7 @@
                       </mc:Choice>
                       <mc:Fallback>
                         <w:pict>
-                          <v:roundrect w14:anchorId="7624D760" id="Rectangle: Rounded Corners 1" o:spid="_x0000_s1026" style="position:absolute;margin-left:-2.4pt;margin-top:.9pt;width:85.35pt;height:28.95pt;z-index:251677696;visibility:visible;mso-wrap-style:square;mso-width-percent:0;mso-height-percent:0;mso-wrap-distance-left:9pt;mso-wrap-distance-top:0;mso-wrap-distance-right:9pt;mso-wrap-distance-bottom:0;mso-position-horizontal:absolute;mso-position-horizontal-relative:text;mso-position-vertical:absolute;mso-position-vertical-relative:text;mso-width-percent:0;mso-height-percent:0;mso-width-relative:margin;mso-height-relative:margin;v-text-anchor:middle" arcsize="10923f" o:gfxdata="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" filled="f" strokecolor="#d86dcb [1944]" strokeweight="1.5pt">
+                          <v:roundrect w14:anchorId="7A289252" id="Rectangle: Rounded Corners 1" o:spid="_x0000_s1026" style="position:absolute;margin-left:-2.4pt;margin-top:.9pt;width:85.35pt;height:28.95pt;z-index:251677696;visibility:visible;mso-wrap-style:square;mso-width-percent:0;mso-height-percent:0;mso-wrap-distance-left:9pt;mso-wrap-distance-top:0;mso-wrap-distance-right:9pt;mso-wrap-distance-bottom:0;mso-position-horizontal:absolute;mso-position-horizontal-relative:text;mso-position-vertical:absolute;mso-position-vertical-relative:text;mso-width-percent:0;mso-height-percent:0;mso-width-relative:margin;mso-height-relative:margin;v-text-anchor:middle" arcsize="10923f" o:gfxdata="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" filled="f" strokecolor="#d86dcb [1944]" strokeweight="1.5pt">
                             <v:stroke joinstyle="miter"/>
                           </v:roundrect>
                         </w:pict>
@@ -28910,7 +28910,7 @@
                       </mc:Choice>
                       <mc:Fallback>
                         <w:pict>
-                          <v:shape w14:anchorId="6D100559" id="Right Bracket 2" o:spid="_x0000_s1026" type="#_x0000_t86" style="position:absolute;margin-left:9.95pt;margin-top:5.2pt;width:14.25pt;height:36.15pt;rotation:-90;z-index:251676672;visibility:visible;mso-wrap-style:square;mso-width-percent:0;mso-height-percent:0;mso-wrap-distance-left:9pt;mso-wrap-distance-top:0;mso-wrap-distance-right:9pt;mso-wrap-distance-bottom:0;mso-position-horizontal:absolute;mso-position-horizontal-relative:text;mso-position-vertical:absolute;mso-position-vertical-relative:text;mso-width-percent:0;mso-height-percent:0;mso-width-relative:margin;mso-height-relative:margin;v-text-anchor:middle" o:gfxdata="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" adj="2078" strokecolor="#47d459 [1942]" strokeweight="1.5pt">
+                          <v:shape w14:anchorId="1BC209FC" id="Right Bracket 2" o:spid="_x0000_s1026" type="#_x0000_t86" style="position:absolute;margin-left:9.95pt;margin-top:5.2pt;width:14.25pt;height:36.15pt;rotation:-90;z-index:251676672;visibility:visible;mso-wrap-style:square;mso-width-percent:0;mso-height-percent:0;mso-wrap-distance-left:9pt;mso-wrap-distance-top:0;mso-wrap-distance-right:9pt;mso-wrap-distance-bottom:0;mso-position-horizontal:absolute;mso-position-horizontal-relative:text;mso-position-vertical:absolute;mso-position-vertical-relative:text;mso-width-percent:0;mso-height-percent:0;mso-width-relative:margin;mso-height-relative:margin;v-text-anchor:middle" o:gfxdata="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" adj="2078" strokecolor="#47d459 [1942]" strokeweight="1.5pt">
                             <v:stroke joinstyle="miter"/>
                           </v:shape>
                         </w:pict>
@@ -29612,7 +29612,7 @@
                 </mc:Choice>
                 <mc:Fallback>
                   <w:pict>
-                    <v:shape w14:anchorId="7EAC5F97" id="Right Bracket 2" o:spid="_x0000_s1026" type="#_x0000_t86" style="position:absolute;margin-left:1.65pt;margin-top:1pt;width:10.7pt;height:11.75pt;rotation:30;z-index:251681792;visibility:visible;mso-wrap-style:square;mso-wrap-distance-left:9pt;mso-wrap-distance-top:0;mso-wrap-distance-right:9pt;mso-wrap-distance-bottom:0;mso-position-horizontal:absolute;mso-position-horizontal-relative:text;mso-position-vertical:absolute;mso-position-vertical-relative:text;v-text-anchor:middle" o:gfxdata="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" adj="4808" strokecolor="#47d459 [1942]" strokeweight="1.5pt">
+                    <v:shape w14:anchorId="3AEDADA1" id="Right Bracket 2" o:spid="_x0000_s1026" type="#_x0000_t86" style="position:absolute;margin-left:1.65pt;margin-top:1pt;width:10.7pt;height:11.75pt;rotation:30;z-index:251681792;visibility:visible;mso-wrap-style:square;mso-wrap-distance-left:9pt;mso-wrap-distance-top:0;mso-wrap-distance-right:9pt;mso-wrap-distance-bottom:0;mso-position-horizontal:absolute;mso-position-horizontal-relative:text;mso-position-vertical:absolute;mso-position-vertical-relative:text;v-text-anchor:middle" o:gfxdata="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" adj="4808" strokecolor="#47d459 [1942]" strokeweight="1.5pt">
                       <v:stroke joinstyle="miter"/>
                     </v:shape>
                   </w:pict>
@@ -29755,7 +29755,7 @@
                 </mc:Choice>
                 <mc:Fallback>
                   <w:pict>
-                    <v:shape w14:anchorId="3242A149" id="Right Bracket 2" o:spid="_x0000_s1026" type="#_x0000_t86" style="position:absolute;margin-left:1.65pt;margin-top:1.6pt;width:10.75pt;height:11.75pt;rotation:150;z-index:251678720;visibility:visible;mso-wrap-style:square;mso-wrap-distance-left:9pt;mso-wrap-distance-top:0;mso-wrap-distance-right:9pt;mso-wrap-distance-bottom:0;mso-position-horizontal:absolute;mso-position-horizontal-relative:text;mso-position-vertical:absolute;mso-position-vertical-relative:text;v-text-anchor:middle" o:gfxdata="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" adj="4822" strokecolor="#47d459 [1942]" strokeweight="1.5pt">
+                    <v:shape w14:anchorId="11DB3D76" id="Right Bracket 2" o:spid="_x0000_s1026" type="#_x0000_t86" style="position:absolute;margin-left:1.65pt;margin-top:1.6pt;width:10.75pt;height:11.75pt;rotation:150;z-index:251678720;visibility:visible;mso-wrap-style:square;mso-wrap-distance-left:9pt;mso-wrap-distance-top:0;mso-wrap-distance-right:9pt;mso-wrap-distance-bottom:0;mso-position-horizontal:absolute;mso-position-horizontal-relative:text;mso-position-vertical:absolute;mso-position-vertical-relative:text;v-text-anchor:middle" o:gfxdata="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" adj="4822" strokecolor="#47d459 [1942]" strokeweight="1.5pt">
                       <v:stroke joinstyle="miter"/>
                     </v:shape>
                   </w:pict>
@@ -29988,7 +29988,7 @@
                 </mc:Choice>
                 <mc:Fallback>
                   <w:pict>
-                    <v:shape w14:anchorId="17687F39" id="Right Bracket 2" o:spid="_x0000_s1026" type="#_x0000_t86" style="position:absolute;margin-left:-.3pt;margin-top:15.4pt;width:10.7pt;height:11.75pt;rotation:-30;z-index:251679744;visibility:visible;mso-wrap-style:square;mso-wrap-distance-left:9pt;mso-wrap-distance-top:0;mso-wrap-distance-right:9pt;mso-wrap-distance-bottom:0;mso-position-horizontal:absolute;mso-position-horizontal-relative:text;mso-position-vertical:absolute;mso-position-vertical-relative:text;v-text-anchor:middle" o:gfxdata="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" adj="4808" strokecolor="#47d459 [1942]" strokeweight="1.5pt">
+                    <v:shape w14:anchorId="55B0C7D2" id="Right Bracket 2" o:spid="_x0000_s1026" type="#_x0000_t86" style="position:absolute;margin-left:-.3pt;margin-top:15.4pt;width:10.7pt;height:11.75pt;rotation:-30;z-index:251679744;visibility:visible;mso-wrap-style:square;mso-wrap-distance-left:9pt;mso-wrap-distance-top:0;mso-wrap-distance-right:9pt;mso-wrap-distance-bottom:0;mso-position-horizontal:absolute;mso-position-horizontal-relative:text;mso-position-vertical:absolute;mso-position-vertical-relative:text;v-text-anchor:middle" o:gfxdata="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" adj="4808" strokecolor="#47d459 [1942]" strokeweight="1.5pt">
                       <v:stroke joinstyle="miter"/>
                     </v:shape>
                   </w:pict>
@@ -30134,7 +30134,7 @@
                 </mc:Choice>
                 <mc:Fallback>
                   <w:pict>
-                    <v:shape w14:anchorId="60FE1D5E" id="Right Bracket 2" o:spid="_x0000_s1026" type="#_x0000_t86" style="position:absolute;margin-left:1.6pt;margin-top:15.25pt;width:10.7pt;height:11.75pt;rotation:-150;z-index:251680768;visibility:visible;mso-wrap-style:square;mso-wrap-distance-left:9pt;mso-wrap-distance-top:0;mso-wrap-distance-right:9pt;mso-wrap-distance-bottom:0;mso-position-horizontal:absolute;mso-position-horizontal-relative:text;mso-position-vertical:absolute;mso-position-vertical-relative:text;v-text-anchor:middle" o:gfxdata="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" adj="4808" strokecolor="#47d459 [1942]" strokeweight="1.5pt">
+                    <v:shape w14:anchorId="462D9F2D" id="Right Bracket 2" o:spid="_x0000_s1026" type="#_x0000_t86" style="position:absolute;margin-left:1.6pt;margin-top:15.25pt;width:10.7pt;height:11.75pt;rotation:-150;z-index:251680768;visibility:visible;mso-wrap-style:square;mso-wrap-distance-left:9pt;mso-wrap-distance-top:0;mso-wrap-distance-right:9pt;mso-wrap-distance-bottom:0;mso-position-horizontal:absolute;mso-position-horizontal-relative:text;mso-position-vertical:absolute;mso-position-vertical-relative:text;v-text-anchor:middle" o:gfxdata="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" adj="4808" strokecolor="#47d459 [1942]" strokeweight="1.5pt">
                       <v:stroke joinstyle="miter"/>
                     </v:shape>
                   </w:pict>
@@ -30795,7 +30795,7 @@
           </mc:Choice>
           <mc:Fallback>
             <w:pict>
-              <v:shapetype w14:anchorId="69795EF0" id="_x0000_t75" coordsize="21600,21600" o:spt="75" o:preferrelative="t" path="m@4@5l@4@11@9@11@9@5xe" filled="f" stroked="f">
+              <v:shapetype w14:anchorId="5FAC32C9" id="_x0000_t75" coordsize="21600,21600" o:spt="75" o:preferrelative="t" path="m@4@5l@4@11@9@11@9@5xe" filled="f" stroked="f">
                 <v:stroke joinstyle="miter"/>
                 <v:formulas>
                   <v:f eqn="if lineDrawn pixelLineWidth 0"/>

</xml_diff>

<commit_message>
Made some minor corrections to the psifiaka electronica notes.
</commit_message>
<xml_diff>
--- a/Επαναληπτικές Σημειώσεις/Ψηφιακά Ηλεκτρονικά/Εξετάσεις [2024-25] Επανάληψη Ψηφιακά Ηλεκτρονικά.docx
+++ b/Επαναληπτικές Σημειώσεις/Ψηφιακά Ηλεκτρονικά/Εξετάσεις [2024-25] Επανάληψη Ψηφιακά Ηλεκτρονικά.docx
@@ -32,6 +32,13 @@
           <w:lang w:val="el-GR"/>
         </w:rPr>
         <w:t>Ψηφιακά Ηλεκτρονικά</w:t>
+      </w:r>
+      <w:r>
+        <w:rPr>
+          <w:rFonts w:cs="Arial"/>
+          <w:lang w:val="el-GR"/>
+        </w:rPr>
+        <w:t xml:space="preserve"> (Β’ Λυκείου)</w:t>
       </w:r>
     </w:p>
     <w:sdt>
@@ -297,14 +304,10 @@
           <w:hyperlink w:anchor="_Toc197553473" w:history="1">
             <w:r>
               <w:rPr>
-                <w:rStyle w:val="Hyperlink"/>
-                <w:rFonts w:cs="Arial"/>
-                <w:noProof/>
                 <w:sz w:val="24"/>
                 <w:szCs w:val="24"/>
-                <w:lang w:val="el-GR"/>
-              </w:rPr>
-              <w:t>Μετατροπή Δεκαδικών Αριθμών σε Δυαδικούς Αριθμούς και το αντίστροφο</w:t>
+              </w:rPr>
+              <w:t>Μετατροπή Κλασματικών Δεκαδικών Αριθμών σε Δυαδικούς Αριθμούς και το αντίστροφο</w:t>
             </w:r>
             <w:r>
               <w:rPr>
@@ -2658,7 +2661,7 @@
                 </mc:Choice>
                 <mc:Fallback>
                   <w:pict>
-                    <v:shapetype w14:anchorId="29ED18A1" id="_x0000_t32" coordsize="21600,21600" o:spt="32" o:oned="t" path="m,l21600,21600e" filled="f">
+                    <v:shapetype w14:anchorId="7F238F5E" id="_x0000_t32" coordsize="21600,21600" o:spt="32" o:oned="t" path="m,l21600,21600e" filled="f">
                       <v:path arrowok="t" fillok="f" o:connecttype="none"/>
                       <o:lock v:ext="edit" shapetype="t"/>
                     </v:shapetype>
@@ -3804,7 +3807,21 @@
           <w:lang w:val="el-GR"/>
         </w:rPr>
         <w:lastRenderedPageBreak/>
-        <w:t xml:space="preserve">Μετατροπή Δεκαδικών Αριθμών σε Δυαδικούς Αριθμούς </w:t>
+        <w:t xml:space="preserve">Μετατροπή </w:t>
+      </w:r>
+      <w:r>
+        <w:rPr>
+          <w:rFonts w:eastAsiaTheme="minorEastAsia" w:cs="Arial"/>
+          <w:lang w:val="el-GR"/>
+        </w:rPr>
+        <w:t xml:space="preserve">Κλασματικών </w:t>
+      </w:r>
+      <w:r>
+        <w:rPr>
+          <w:rFonts w:eastAsiaTheme="minorEastAsia" w:cs="Arial"/>
+          <w:lang w:val="el-GR"/>
+        </w:rPr>
+        <w:t xml:space="preserve">Δεκαδικών Αριθμών σε Δυαδικούς Αριθμούς </w:t>
       </w:r>
       <w:r>
         <w:rPr>
@@ -3829,7 +3846,23 @@
           <w:iCs/>
           <w:lang w:val="el-GR"/>
         </w:rPr>
-        <w:t>Για να μετατρέψουμε δεκαδικούς σε δυαδικούς, πολλαπλασιάζουμε επί δύο μέχρι να φτάσουμε το 0 ή όταν παρατηρήσουμε επανάληψη ψηφίων όπως ποιο κάτω:</w:t>
+        <w:t xml:space="preserve">Για να μετατρέψουμε </w:t>
+      </w:r>
+      <w:r>
+        <w:rPr>
+          <w:i/>
+          <w:iCs/>
+          <w:lang w:val="el-GR"/>
+        </w:rPr>
+        <w:t>κλασματικούς δεκαδικούς</w:t>
+      </w:r>
+      <w:r>
+        <w:rPr>
+          <w:i/>
+          <w:iCs/>
+          <w:lang w:val="el-GR"/>
+        </w:rPr>
+        <w:t xml:space="preserve"> σε δυαδικούς, πολλαπλασιάζουμε επί δύο μέχρι να φτάσουμε το 0 ή όταν παρατηρήσουμε επανάληψη ψηφίων όπως ποιο κάτω:</w:t>
       </w:r>
     </w:p>
     <w:p>
@@ -4225,7 +4258,7 @@
                 </mc:Choice>
                 <mc:Fallback>
                   <w:pict>
-                    <v:shape w14:anchorId="7D3D04E0" id="Straight Arrow Connector 10" o:spid="_x0000_s1026" type="#_x0000_t32" style="position:absolute;margin-left:7.65pt;margin-top:6.5pt;width:24.1pt;height:16.35pt;z-index:251659264;visibility:visible;mso-wrap-style:square;mso-width-percent:0;mso-height-percent:0;mso-wrap-distance-left:9pt;mso-wrap-distance-top:0;mso-wrap-distance-right:9pt;mso-wrap-distance-bottom:0;mso-position-horizontal:absolute;mso-position-horizontal-relative:text;mso-position-vertical:absolute;mso-position-vertical-relative:text;mso-width-percent:0;mso-height-percent:0;mso-width-relative:margin;mso-height-relative:margin" o:gfxdata="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" strokecolor="#ffc000" strokeweight="1.5pt">
+                    <v:shape w14:anchorId="0B859363" id="Straight Arrow Connector 10" o:spid="_x0000_s1026" type="#_x0000_t32" style="position:absolute;margin-left:7.65pt;margin-top:6.5pt;width:24.1pt;height:16.35pt;z-index:251659264;visibility:visible;mso-wrap-style:square;mso-width-percent:0;mso-height-percent:0;mso-wrap-distance-left:9pt;mso-wrap-distance-top:0;mso-wrap-distance-right:9pt;mso-wrap-distance-bottom:0;mso-position-horizontal:absolute;mso-position-horizontal-relative:text;mso-position-vertical:absolute;mso-position-vertical-relative:text;mso-width-percent:0;mso-height-percent:0;mso-width-relative:margin;mso-height-relative:margin" o:gfxdata="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" strokecolor="#ffc000" strokeweight="1.5pt">
                       <v:stroke endarrow="block" joinstyle="miter"/>
                     </v:shape>
                   </w:pict>
@@ -4451,7 +4484,7 @@
                 </mc:Choice>
                 <mc:Fallback>
                   <w:pict>
-                    <v:shape w14:anchorId="76C6AEB1" id="Straight Arrow Connector 10" o:spid="_x0000_s1026" type="#_x0000_t32" style="position:absolute;margin-left:7.65pt;margin-top:3.25pt;width:24.1pt;height:16.35pt;flip:y;z-index:251658240;visibility:visible;mso-wrap-style:square;mso-width-percent:0;mso-height-percent:0;mso-wrap-distance-left:9pt;mso-wrap-distance-top:0;mso-wrap-distance-right:9pt;mso-wrap-distance-bottom:0;mso-position-horizontal:absolute;mso-position-horizontal-relative:text;mso-position-vertical:absolute;mso-position-vertical-relative:text;mso-width-percent:0;mso-height-percent:0;mso-width-relative:margin;mso-height-relative:margin" o:gfxdata="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" strokecolor="#0f9ed5 [3207]" strokeweight="1.5pt">
+                    <v:shape w14:anchorId="161E93CB" id="Straight Arrow Connector 10" o:spid="_x0000_s1026" type="#_x0000_t32" style="position:absolute;margin-left:7.65pt;margin-top:3.25pt;width:24.1pt;height:16.35pt;flip:y;z-index:251658240;visibility:visible;mso-wrap-style:square;mso-width-percent:0;mso-height-percent:0;mso-wrap-distance-left:9pt;mso-wrap-distance-top:0;mso-wrap-distance-right:9pt;mso-wrap-distance-bottom:0;mso-position-horizontal:absolute;mso-position-horizontal-relative:text;mso-position-vertical:absolute;mso-position-vertical-relative:text;mso-width-percent:0;mso-height-percent:0;mso-width-relative:margin;mso-height-relative:margin" o:gfxdata="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" strokecolor="#0f9ed5 [3207]" strokeweight="1.5pt">
                       <v:stroke endarrow="block" joinstyle="miter"/>
                     </v:shape>
                   </w:pict>
@@ -4769,7 +4802,6 @@
         <w:rPr>
           <w:i/>
           <w:iCs/>
-          <w:lang w:val="el-GR"/>
         </w:rPr>
       </w:pPr>
       <w:r>
@@ -4778,7 +4810,47 @@
           <w:iCs/>
           <w:lang w:val="el-GR"/>
         </w:rPr>
-        <w:t>Για να μετατρέψουμε δεκαδικούς σε δυαδικούς, απλά πολλαπλασιάζουμε επί δύο στις αρνητικές δυνάμεις των δεκάδων.</w:t>
+        <w:t>Για να μετατρέψουμε</w:t>
+      </w:r>
+      <w:r>
+        <w:rPr>
+          <w:i/>
+          <w:iCs/>
+          <w:lang w:val="el-GR"/>
+        </w:rPr>
+        <w:t xml:space="preserve"> </w:t>
+      </w:r>
+      <w:r>
+        <w:rPr>
+          <w:i/>
+          <w:iCs/>
+          <w:lang w:val="el-GR"/>
+        </w:rPr>
+        <w:t>κλασματικούς</w:t>
+      </w:r>
+      <w:r>
+        <w:rPr>
+          <w:i/>
+          <w:iCs/>
+          <w:lang w:val="el-GR"/>
+        </w:rPr>
+        <w:t xml:space="preserve"> δυαδικούς</w:t>
+      </w:r>
+      <w:r>
+        <w:rPr>
+          <w:i/>
+          <w:iCs/>
+          <w:lang w:val="el-GR"/>
+        </w:rPr>
+        <w:t xml:space="preserve"> σε δεκαδικούς</w:t>
+      </w:r>
+      <w:r>
+        <w:rPr>
+          <w:i/>
+          <w:iCs/>
+          <w:lang w:val="el-GR"/>
+        </w:rPr>
+        <w:t>, απλά πολλαπλασιάζουμε επί δύο στις αρνητικές δυνάμεις των δεκάδων.</w:t>
       </w:r>
     </w:p>
     <w:p>
@@ -7284,7 +7356,7 @@
           </mc:Choice>
           <mc:Fallback>
             <w:pict>
-              <v:shape w14:anchorId="545BBADE" id="Straight Arrow Connector 5" o:spid="_x0000_s1026" type="#_x0000_t32" style="position:absolute;margin-left:255.55pt;margin-top:38.4pt;width:0;height:20pt;flip:y;z-index:251661312;visibility:visible;mso-wrap-style:square;mso-wrap-distance-left:9pt;mso-wrap-distance-top:0;mso-wrap-distance-right:9pt;mso-wrap-distance-bottom:0;mso-position-horizontal:absolute;mso-position-horizontal-relative:text;mso-position-vertical:absolute;mso-position-vertical-relative:text" o:gfxdata="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" strokecolor="#156082 [3204]" strokeweight="1.5pt">
+              <v:shape w14:anchorId="78931D6B" id="Straight Arrow Connector 5" o:spid="_x0000_s1026" type="#_x0000_t32" style="position:absolute;margin-left:255.55pt;margin-top:38.4pt;width:0;height:20pt;flip:y;z-index:251661312;visibility:visible;mso-wrap-style:square;mso-wrap-distance-left:9pt;mso-wrap-distance-top:0;mso-wrap-distance-right:9pt;mso-wrap-distance-bottom:0;mso-position-horizontal:absolute;mso-position-horizontal-relative:text;mso-position-vertical:absolute;mso-position-vertical-relative:text" o:gfxdata="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" strokecolor="#156082 [3204]" strokeweight="1.5pt">
                 <v:stroke endarrow="block" joinstyle="miter"/>
               </v:shape>
             </w:pict>
@@ -8193,7 +8265,7 @@
                 </mc:Choice>
                 <mc:Fallback>
                   <w:pict>
-                    <v:shape w14:anchorId="00F579A4" id="Straight Arrow Connector 5" o:spid="_x0000_s1026" type="#_x0000_t32" style="position:absolute;margin-left:48.45pt;margin-top:15.75pt;width:0;height:20pt;flip:y;z-index:251663360;visibility:visible;mso-wrap-style:square;mso-wrap-distance-left:9pt;mso-wrap-distance-top:0;mso-wrap-distance-right:9pt;mso-wrap-distance-bottom:0;mso-position-horizontal:absolute;mso-position-horizontal-relative:text;mso-position-vertical:absolute;mso-position-vertical-relative:text" o:gfxdata="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" strokecolor="#156082 [3204]" strokeweight="1.5pt">
+                    <v:shape w14:anchorId="6113B44E" id="Straight Arrow Connector 5" o:spid="_x0000_s1026" type="#_x0000_t32" style="position:absolute;margin-left:48.45pt;margin-top:15.75pt;width:0;height:20pt;flip:y;z-index:251663360;visibility:visible;mso-wrap-style:square;mso-wrap-distance-left:9pt;mso-wrap-distance-top:0;mso-wrap-distance-right:9pt;mso-wrap-distance-bottom:0;mso-position-horizontal:absolute;mso-position-horizontal-relative:text;mso-position-vertical:absolute;mso-position-vertical-relative:text" o:gfxdata="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" strokecolor="#156082 [3204]" strokeweight="1.5pt">
                       <v:stroke endarrow="block" joinstyle="miter"/>
                     </v:shape>
                   </w:pict>
@@ -12557,7 +12629,7 @@
                       </mc:Choice>
                       <mc:Fallback>
                         <w:pict>
-                          <v:shapetype w14:anchorId="1F0594F7" id="_x0000_t88" coordsize="21600,21600" o:spt="88" adj="1800,10800" path="m,qx10800@0l10800@2qy21600@11,10800@3l10800@1qy,21600e" filled="f">
+                          <v:shapetype w14:anchorId="4ED8CEDE" id="_x0000_t88" coordsize="21600,21600" o:spt="88" adj="1800,10800" path="m,qx10800@0l10800@2qy21600@11,10800@3l10800@1qy,21600e" filled="f">
                             <v:formulas>
                               <v:f eqn="val #0"/>
                               <v:f eqn="sum 21600 0 #0"/>
@@ -13863,7 +13935,7 @@
                       </mc:Choice>
                       <mc:Fallback>
                         <w:pict>
-                          <v:shape w14:anchorId="1D4EF666" id="Right Brace 13" o:spid="_x0000_s1026" type="#_x0000_t88" style="position:absolute;margin-left:-.8pt;margin-top:-23.35pt;width:7.5pt;height:57.3pt;z-index:251667456;visibility:visible;mso-wrap-style:square;mso-height-percent:0;mso-wrap-distance-left:9pt;mso-wrap-distance-top:0;mso-wrap-distance-right:9pt;mso-wrap-distance-bottom:0;mso-position-horizontal:absolute;mso-position-horizontal-relative:text;mso-position-vertical:absolute;mso-position-vertical-relative:text;mso-height-percent:0;mso-height-relative:margin;v-text-anchor:middle" o:gfxdata="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" adj="236" strokecolor="#0f9ed5 [3207]" strokeweight="1.5pt">
+                          <v:shape w14:anchorId="52E2C10B" id="Right Brace 13" o:spid="_x0000_s1026" type="#_x0000_t88" style="position:absolute;margin-left:-.8pt;margin-top:-23.35pt;width:7.5pt;height:57.3pt;z-index:251667456;visibility:visible;mso-wrap-style:square;mso-height-percent:0;mso-wrap-distance-left:9pt;mso-wrap-distance-top:0;mso-wrap-distance-right:9pt;mso-wrap-distance-bottom:0;mso-position-horizontal:absolute;mso-position-horizontal-relative:text;mso-position-vertical:absolute;mso-position-vertical-relative:text;mso-height-percent:0;mso-height-relative:margin;v-text-anchor:middle" o:gfxdata="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" adj="236" strokecolor="#0f9ed5 [3207]" strokeweight="1.5pt">
                             <v:stroke joinstyle="miter"/>
                           </v:shape>
                         </w:pict>
@@ -14311,7 +14383,7 @@
                       </mc:Choice>
                       <mc:Fallback>
                         <w:pict>
-                          <v:shapetype w14:anchorId="27851435" id="_x0000_t34" coordsize="21600,21600" o:spt="34" o:oned="t" adj="10800" path="m,l@0,0@0,21600,21600,21600e" filled="f">
+                          <v:shapetype w14:anchorId="3CBAD019" id="_x0000_t34" coordsize="21600,21600" o:spt="34" o:oned="t" adj="10800" path="m,l@0,0@0,21600,21600,21600e" filled="f">
                             <v:stroke joinstyle="miter"/>
                             <v:formulas>
                               <v:f eqn="val #0"/>
@@ -14829,7 +14901,7 @@
                       </mc:Choice>
                       <mc:Fallback>
                         <w:pict>
-                          <v:shape w14:anchorId="7D551143" id="Right Brace 13" o:spid="_x0000_s1026" type="#_x0000_t88" style="position:absolute;margin-left:-1.85pt;margin-top:2.45pt;width:7.5pt;height:57.3pt;z-index:251668480;visibility:visible;mso-wrap-style:square;mso-height-percent:0;mso-wrap-distance-left:9pt;mso-wrap-distance-top:0;mso-wrap-distance-right:9pt;mso-wrap-distance-bottom:0;mso-position-horizontal:absolute;mso-position-horizontal-relative:text;mso-position-vertical:absolute;mso-position-vertical-relative:text;mso-height-percent:0;mso-height-relative:margin;v-text-anchor:middle" o:gfxdata="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" adj="236" strokecolor="#0f9ed5 [3207]" strokeweight="1.5pt">
+                          <v:shape w14:anchorId="5CB73578" id="Right Brace 13" o:spid="_x0000_s1026" type="#_x0000_t88" style="position:absolute;margin-left:-1.85pt;margin-top:2.45pt;width:7.5pt;height:57.3pt;z-index:251668480;visibility:visible;mso-wrap-style:square;mso-height-percent:0;mso-wrap-distance-left:9pt;mso-wrap-distance-top:0;mso-wrap-distance-right:9pt;mso-wrap-distance-bottom:0;mso-position-horizontal:absolute;mso-position-horizontal-relative:text;mso-position-vertical:absolute;mso-position-vertical-relative:text;mso-height-percent:0;mso-height-relative:margin;v-text-anchor:middle" o:gfxdata="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" adj="236" strokecolor="#0f9ed5 [3207]" strokeweight="1.5pt">
                             <v:stroke joinstyle="miter"/>
                           </v:shape>
                         </w:pict>
@@ -16655,7 +16727,7 @@
                       </mc:Choice>
                       <mc:Fallback>
                         <w:pict>
-                          <v:shape w14:anchorId="676A2E7B" id="Right Brace 13" o:spid="_x0000_s1026" type="#_x0000_t88" style="position:absolute;margin-left:-.8pt;margin-top:-23.35pt;width:7.5pt;height:57.3pt;z-index:251669504;visibility:visible;mso-wrap-style:square;mso-height-percent:0;mso-wrap-distance-left:9pt;mso-wrap-distance-top:0;mso-wrap-distance-right:9pt;mso-wrap-distance-bottom:0;mso-position-horizontal:absolute;mso-position-horizontal-relative:text;mso-position-vertical:absolute;mso-position-vertical-relative:text;mso-height-percent:0;mso-height-relative:margin;v-text-anchor:middle" o:gfxdata="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" adj="236" strokecolor="#0f9ed5 [3207]" strokeweight="1.5pt">
+                          <v:shape w14:anchorId="27247F2E" id="Right Brace 13" o:spid="_x0000_s1026" type="#_x0000_t88" style="position:absolute;margin-left:-.8pt;margin-top:-23.35pt;width:7.5pt;height:57.3pt;z-index:251669504;visibility:visible;mso-wrap-style:square;mso-height-percent:0;mso-wrap-distance-left:9pt;mso-wrap-distance-top:0;mso-wrap-distance-right:9pt;mso-wrap-distance-bottom:0;mso-position-horizontal:absolute;mso-position-horizontal-relative:text;mso-position-vertical:absolute;mso-position-vertical-relative:text;mso-height-percent:0;mso-height-relative:margin;v-text-anchor:middle" o:gfxdata="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" adj="236" strokecolor="#0f9ed5 [3207]" strokeweight="1.5pt">
                             <v:stroke joinstyle="miter"/>
                           </v:shape>
                         </w:pict>
@@ -28193,7 +28265,7 @@
                       </mc:Choice>
                       <mc:Fallback>
                         <w:pict>
-                          <v:roundrect w14:anchorId="5FD4E4CA" id="Rectangle: Rounded Corners 1" o:spid="_x0000_s1026" style="position:absolute;margin-left:-3.8pt;margin-top:1.5pt;width:41.3pt;height:10.35pt;z-index:251671552;visibility:visible;mso-wrap-style:square;mso-width-percent:0;mso-height-percent:0;mso-wrap-distance-left:9pt;mso-wrap-distance-top:0;mso-wrap-distance-right:9pt;mso-wrap-distance-bottom:0;mso-position-horizontal:absolute;mso-position-horizontal-relative:text;mso-position-vertical:absolute;mso-position-vertical-relative:text;mso-width-percent:0;mso-height-percent:0;mso-width-relative:margin;mso-height-relative:margin;v-text-anchor:middle" arcsize="10923f" o:gfxdata="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" filled="f" strokecolor="#47d459 [1942]" strokeweight="1.5pt">
+                          <v:roundrect w14:anchorId="74A88289" id="Rectangle: Rounded Corners 1" o:spid="_x0000_s1026" style="position:absolute;margin-left:-3.8pt;margin-top:1.5pt;width:41.3pt;height:10.35pt;z-index:251671552;visibility:visible;mso-wrap-style:square;mso-width-percent:0;mso-height-percent:0;mso-wrap-distance-left:9pt;mso-wrap-distance-top:0;mso-wrap-distance-right:9pt;mso-wrap-distance-bottom:0;mso-position-horizontal:absolute;mso-position-horizontal-relative:text;mso-position-vertical:absolute;mso-position-vertical-relative:text;mso-width-percent:0;mso-height-percent:0;mso-width-relative:margin;mso-height-relative:margin;v-text-anchor:middle" arcsize="10923f" o:gfxdata="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" filled="f" strokecolor="#47d459 [1942]" strokeweight="1.5pt">
                             <v:stroke joinstyle="miter"/>
                           </v:roundrect>
                         </w:pict>
@@ -28396,7 +28468,7 @@
                       </mc:Choice>
                       <mc:Fallback>
                         <w:pict>
-                          <v:roundrect w14:anchorId="4D084105" id="Rectangle: Rounded Corners 1" o:spid="_x0000_s1026" style="position:absolute;margin-left:-25.85pt;margin-top:1.7pt;width:41.3pt;height:10.35pt;z-index:251672576;visibility:visible;mso-wrap-style:square;mso-width-percent:0;mso-height-percent:0;mso-wrap-distance-left:9pt;mso-wrap-distance-top:0;mso-wrap-distance-right:9pt;mso-wrap-distance-bottom:0;mso-position-horizontal:absolute;mso-position-horizontal-relative:text;mso-position-vertical:absolute;mso-position-vertical-relative:text;mso-width-percent:0;mso-height-percent:0;mso-width-relative:margin;mso-height-relative:margin;v-text-anchor:middle" arcsize="10923f" o:gfxdata="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" filled="f" strokecolor="#47d459 [1942]" strokeweight="1.5pt">
+                          <v:roundrect w14:anchorId="53B44EB6" id="Rectangle: Rounded Corners 1" o:spid="_x0000_s1026" style="position:absolute;margin-left:-25.85pt;margin-top:1.7pt;width:41.3pt;height:10.35pt;z-index:251672576;visibility:visible;mso-wrap-style:square;mso-width-percent:0;mso-height-percent:0;mso-wrap-distance-left:9pt;mso-wrap-distance-top:0;mso-wrap-distance-right:9pt;mso-wrap-distance-bottom:0;mso-position-horizontal:absolute;mso-position-horizontal-relative:text;mso-position-vertical:absolute;mso-position-vertical-relative:text;mso-width-percent:0;mso-height-percent:0;mso-width-relative:margin;mso-height-relative:margin;v-text-anchor:middle" arcsize="10923f" o:gfxdata="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" filled="f" strokecolor="#47d459 [1942]" strokeweight="1.5pt">
                             <v:stroke joinstyle="miter"/>
                           </v:roundrect>
                         </w:pict>
@@ -28622,7 +28694,7 @@
                       </mc:Choice>
                       <mc:Fallback>
                         <w:pict>
-                          <v:shapetype w14:anchorId="7546FF77" id="_x0000_t86" coordsize="21600,21600" o:spt="86" adj="1800" path="m,qx21600@0l21600@1qy,21600e" filled="f">
+                          <v:shapetype w14:anchorId="08BB87F0" id="_x0000_t86" coordsize="21600,21600" o:spt="86" adj="1800" path="m,qx21600@0l21600@1qy,21600e" filled="f">
                             <v:formulas>
                               <v:f eqn="val #0"/>
                               <v:f eqn="sum 21600 0 #0"/>
@@ -28928,7 +29000,7 @@
                       </mc:Choice>
                       <mc:Fallback>
                         <w:pict>
-                          <v:roundrect w14:anchorId="5C59AC9B" id="Rectangle: Rounded Corners 1" o:spid="_x0000_s1026" style="position:absolute;margin-left:-3.7pt;margin-top:1.3pt;width:41.3pt;height:27.9pt;z-index:251673600;visibility:visible;mso-wrap-style:square;mso-width-percent:0;mso-height-percent:0;mso-wrap-distance-left:9pt;mso-wrap-distance-top:0;mso-wrap-distance-right:9pt;mso-wrap-distance-bottom:0;mso-position-horizontal:absolute;mso-position-horizontal-relative:text;mso-position-vertical:absolute;mso-position-vertical-relative:text;mso-width-percent:0;mso-height-percent:0;mso-width-relative:margin;mso-height-relative:margin;v-text-anchor:middle" arcsize="10923f" o:gfxdata="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" filled="f" strokecolor="#47d459 [1942]" strokeweight="1.5pt">
+                          <v:roundrect w14:anchorId="6B7B5F8C" id="Rectangle: Rounded Corners 1" o:spid="_x0000_s1026" style="position:absolute;margin-left:-3.7pt;margin-top:1.3pt;width:41.3pt;height:27.9pt;z-index:251673600;visibility:visible;mso-wrap-style:square;mso-width-percent:0;mso-height-percent:0;mso-wrap-distance-left:9pt;mso-wrap-distance-top:0;mso-wrap-distance-right:9pt;mso-wrap-distance-bottom:0;mso-position-horizontal:absolute;mso-position-horizontal-relative:text;mso-position-vertical:absolute;mso-position-vertical-relative:text;mso-width-percent:0;mso-height-percent:0;mso-width-relative:margin;mso-height-relative:margin;v-text-anchor:middle" arcsize="10923f" o:gfxdata="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" filled="f" strokecolor="#47d459 [1942]" strokeweight="1.5pt">
                             <v:stroke joinstyle="miter"/>
                           </v:roundrect>
                         </w:pict>
@@ -29108,7 +29180,7 @@
                       </mc:Choice>
                       <mc:Fallback>
                         <w:pict>
-                          <v:roundrect w14:anchorId="3B76D38F" id="Rectangle: Rounded Corners 1" o:spid="_x0000_s1026" style="position:absolute;margin-left:-2.4pt;margin-top:.9pt;width:85.35pt;height:28.95pt;z-index:251676672;visibility:visible;mso-wrap-style:square;mso-width-percent:0;mso-height-percent:0;mso-wrap-distance-left:9pt;mso-wrap-distance-top:0;mso-wrap-distance-right:9pt;mso-wrap-distance-bottom:0;mso-position-horizontal:absolute;mso-position-horizontal-relative:text;mso-position-vertical:absolute;mso-position-vertical-relative:text;mso-width-percent:0;mso-height-percent:0;mso-width-relative:margin;mso-height-relative:margin;v-text-anchor:middle" arcsize="10923f" o:gfxdata="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" filled="f" strokecolor="#d86dcb [1944]" strokeweight="1.5pt">
+                          <v:roundrect w14:anchorId="0C9987DA" id="Rectangle: Rounded Corners 1" o:spid="_x0000_s1026" style="position:absolute;margin-left:-2.4pt;margin-top:.9pt;width:85.35pt;height:28.95pt;z-index:251676672;visibility:visible;mso-wrap-style:square;mso-width-percent:0;mso-height-percent:0;mso-wrap-distance-left:9pt;mso-wrap-distance-top:0;mso-wrap-distance-right:9pt;mso-wrap-distance-bottom:0;mso-position-horizontal:absolute;mso-position-horizontal-relative:text;mso-position-vertical:absolute;mso-position-vertical-relative:text;mso-width-percent:0;mso-height-percent:0;mso-width-relative:margin;mso-height-relative:margin;v-text-anchor:middle" arcsize="10923f" o:gfxdata="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" filled="f" strokecolor="#d86dcb [1944]" strokeweight="1.5pt">
                             <v:stroke joinstyle="miter"/>
                           </v:roundrect>
                         </w:pict>
@@ -29239,7 +29311,7 @@
                       </mc:Choice>
                       <mc:Fallback>
                         <w:pict>
-                          <v:shape w14:anchorId="62A6A993" id="Right Bracket 2" o:spid="_x0000_s1026" type="#_x0000_t86" style="position:absolute;margin-left:9.95pt;margin-top:5.2pt;width:14.25pt;height:36.15pt;rotation:-90;z-index:251675648;visibility:visible;mso-wrap-style:square;mso-width-percent:0;mso-height-percent:0;mso-wrap-distance-left:9pt;mso-wrap-distance-top:0;mso-wrap-distance-right:9pt;mso-wrap-distance-bottom:0;mso-position-horizontal:absolute;mso-position-horizontal-relative:text;mso-position-vertical:absolute;mso-position-vertical-relative:text;mso-width-percent:0;mso-height-percent:0;mso-width-relative:margin;mso-height-relative:margin;v-text-anchor:middle" o:gfxdata="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" adj="2078" strokecolor="#47d459 [1942]" strokeweight="1.5pt">
+                          <v:shape w14:anchorId="501E07FC" id="Right Bracket 2" o:spid="_x0000_s1026" type="#_x0000_t86" style="position:absolute;margin-left:9.95pt;margin-top:5.2pt;width:14.25pt;height:36.15pt;rotation:-90;z-index:251675648;visibility:visible;mso-wrap-style:square;mso-width-percent:0;mso-height-percent:0;mso-wrap-distance-left:9pt;mso-wrap-distance-top:0;mso-wrap-distance-right:9pt;mso-wrap-distance-bottom:0;mso-position-horizontal:absolute;mso-position-horizontal-relative:text;mso-position-vertical:absolute;mso-position-vertical-relative:text;mso-width-percent:0;mso-height-percent:0;mso-width-relative:margin;mso-height-relative:margin;v-text-anchor:middle" o:gfxdata="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" adj="2078" strokecolor="#47d459 [1942]" strokeweight="1.5pt">
                             <v:stroke joinstyle="miter"/>
                           </v:shape>
                         </w:pict>
@@ -29941,7 +30013,7 @@
                 </mc:Choice>
                 <mc:Fallback>
                   <w:pict>
-                    <v:shape w14:anchorId="5634F181" id="Right Bracket 2" o:spid="_x0000_s1026" type="#_x0000_t86" style="position:absolute;margin-left:1.65pt;margin-top:1pt;width:10.7pt;height:11.75pt;rotation:30;z-index:251680768;visibility:visible;mso-wrap-style:square;mso-wrap-distance-left:9pt;mso-wrap-distance-top:0;mso-wrap-distance-right:9pt;mso-wrap-distance-bottom:0;mso-position-horizontal:absolute;mso-position-horizontal-relative:text;mso-position-vertical:absolute;mso-position-vertical-relative:text;v-text-anchor:middle" o:gfxdata="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" adj="4808" strokecolor="#47d459 [1942]" strokeweight="1.5pt">
+                    <v:shape w14:anchorId="4DADC101" id="Right Bracket 2" o:spid="_x0000_s1026" type="#_x0000_t86" style="position:absolute;margin-left:1.65pt;margin-top:1pt;width:10.7pt;height:11.75pt;rotation:30;z-index:251680768;visibility:visible;mso-wrap-style:square;mso-wrap-distance-left:9pt;mso-wrap-distance-top:0;mso-wrap-distance-right:9pt;mso-wrap-distance-bottom:0;mso-position-horizontal:absolute;mso-position-horizontal-relative:text;mso-position-vertical:absolute;mso-position-vertical-relative:text;v-text-anchor:middle" o:gfxdata="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" adj="4808" strokecolor="#47d459 [1942]" strokeweight="1.5pt">
                       <v:stroke joinstyle="miter"/>
                     </v:shape>
                   </w:pict>
@@ -30084,7 +30156,7 @@
                 </mc:Choice>
                 <mc:Fallback>
                   <w:pict>
-                    <v:shape w14:anchorId="65792FAA" id="Right Bracket 2" o:spid="_x0000_s1026" type="#_x0000_t86" style="position:absolute;margin-left:1.65pt;margin-top:1.6pt;width:10.75pt;height:11.75pt;rotation:150;z-index:251677696;visibility:visible;mso-wrap-style:square;mso-wrap-distance-left:9pt;mso-wrap-distance-top:0;mso-wrap-distance-right:9pt;mso-wrap-distance-bottom:0;mso-position-horizontal:absolute;mso-position-horizontal-relative:text;mso-position-vertical:absolute;mso-position-vertical-relative:text;v-text-anchor:middle" o:gfxdata="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" adj="4822" strokecolor="#47d459 [1942]" strokeweight="1.5pt">
+                    <v:shape w14:anchorId="28FF8568" id="Right Bracket 2" o:spid="_x0000_s1026" type="#_x0000_t86" style="position:absolute;margin-left:1.65pt;margin-top:1.6pt;width:10.75pt;height:11.75pt;rotation:150;z-index:251677696;visibility:visible;mso-wrap-style:square;mso-wrap-distance-left:9pt;mso-wrap-distance-top:0;mso-wrap-distance-right:9pt;mso-wrap-distance-bottom:0;mso-position-horizontal:absolute;mso-position-horizontal-relative:text;mso-position-vertical:absolute;mso-position-vertical-relative:text;v-text-anchor:middle" o:gfxdata="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" adj="4822" strokecolor="#47d459 [1942]" strokeweight="1.5pt">
                       <v:stroke joinstyle="miter"/>
                     </v:shape>
                   </w:pict>
@@ -30317,7 +30389,7 @@
                 </mc:Choice>
                 <mc:Fallback>
                   <w:pict>
-                    <v:shape w14:anchorId="69F0A2B9" id="Right Bracket 2" o:spid="_x0000_s1026" type="#_x0000_t86" style="position:absolute;margin-left:-.3pt;margin-top:15.4pt;width:10.7pt;height:11.75pt;rotation:-30;z-index:251678720;visibility:visible;mso-wrap-style:square;mso-wrap-distance-left:9pt;mso-wrap-distance-top:0;mso-wrap-distance-right:9pt;mso-wrap-distance-bottom:0;mso-position-horizontal:absolute;mso-position-horizontal-relative:text;mso-position-vertical:absolute;mso-position-vertical-relative:text;v-text-anchor:middle" o:gfxdata="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" adj="4808" strokecolor="#47d459 [1942]" strokeweight="1.5pt">
+                    <v:shape w14:anchorId="7850F73B" id="Right Bracket 2" o:spid="_x0000_s1026" type="#_x0000_t86" style="position:absolute;margin-left:-.3pt;margin-top:15.4pt;width:10.7pt;height:11.75pt;rotation:-30;z-index:251678720;visibility:visible;mso-wrap-style:square;mso-wrap-distance-left:9pt;mso-wrap-distance-top:0;mso-wrap-distance-right:9pt;mso-wrap-distance-bottom:0;mso-position-horizontal:absolute;mso-position-horizontal-relative:text;mso-position-vertical:absolute;mso-position-vertical-relative:text;v-text-anchor:middle" o:gfxdata="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" adj="4808" strokecolor="#47d459 [1942]" strokeweight="1.5pt">
                       <v:stroke joinstyle="miter"/>
                     </v:shape>
                   </w:pict>
@@ -30463,7 +30535,7 @@
                 </mc:Choice>
                 <mc:Fallback>
                   <w:pict>
-                    <v:shape w14:anchorId="65C11B5F" id="Right Bracket 2" o:spid="_x0000_s1026" type="#_x0000_t86" style="position:absolute;margin-left:1.6pt;margin-top:15.25pt;width:10.7pt;height:11.75pt;rotation:-150;z-index:251679744;visibility:visible;mso-wrap-style:square;mso-wrap-distance-left:9pt;mso-wrap-distance-top:0;mso-wrap-distance-right:9pt;mso-wrap-distance-bottom:0;mso-position-horizontal:absolute;mso-position-horizontal-relative:text;mso-position-vertical:absolute;mso-position-vertical-relative:text;v-text-anchor:middle" o:gfxdata="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" adj="4808" strokecolor="#47d459 [1942]" strokeweight="1.5pt">
+                    <v:shape w14:anchorId="4E8929CF" id="Right Bracket 2" o:spid="_x0000_s1026" type="#_x0000_t86" style="position:absolute;margin-left:1.6pt;margin-top:15.25pt;width:10.7pt;height:11.75pt;rotation:-150;z-index:251679744;visibility:visible;mso-wrap-style:square;mso-wrap-distance-left:9pt;mso-wrap-distance-top:0;mso-wrap-distance-right:9pt;mso-wrap-distance-bottom:0;mso-position-horizontal:absolute;mso-position-horizontal-relative:text;mso-position-vertical:absolute;mso-position-vertical-relative:text;v-text-anchor:middle" o:gfxdata="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" adj="4808" strokecolor="#47d459 [1942]" strokeweight="1.5pt">
                       <v:stroke joinstyle="miter"/>
                     </v:shape>
                   </w:pict>
@@ -30775,6 +30847,11 @@
       </w:r>
     </w:p>
     <w:p>
+      <w:pPr>
+        <w:rPr>
+          <w:lang w:val="el-GR"/>
+        </w:rPr>
+      </w:pPr>
       <m:oMath>
         <m:r>
           <w:rPr>
@@ -30829,21 +30906,7 @@
           <w:rFonts w:eastAsiaTheme="minorEastAsia"/>
           <w:lang w:val="el-GR"/>
         </w:rPr>
-        <w:t xml:space="preserve">Αυτή η συνάρτηση </w:t>
-      </w:r>
-      <w:r>
-        <w:rPr>
-          <w:rFonts w:eastAsiaTheme="minorEastAsia"/>
-          <w:lang w:val="el-GR"/>
-        </w:rPr>
-        <w:t xml:space="preserve">δεν </w:t>
-      </w:r>
-      <w:r>
-        <w:rPr>
-          <w:rFonts w:eastAsiaTheme="minorEastAsia"/>
-          <w:lang w:val="el-GR"/>
-        </w:rPr>
-        <w:t>είναι στην κανονική της μορφή</w:t>
+        <w:t>Αυτή η συνάρτηση δεν είναι στην κανονική της μορφή</w:t>
       </w:r>
       <w:r>
         <w:rPr>
@@ -30852,13 +30915,19 @@
         <w:t>.</w:t>
       </w:r>
     </w:p>
-    <w:p/>
     <w:p>
       <w:pPr>
         <w:rPr>
           <w:lang w:val="el-GR"/>
         </w:rPr>
       </w:pPr>
+    </w:p>
+    <w:p>
+      <w:pPr>
+        <w:rPr>
+          <w:lang w:val="el-GR"/>
+        </w:rPr>
+      </w:pPr>
       <w:r>
         <w:rPr>
           <w:lang w:val="el-GR"/>
@@ -30935,13 +31004,7 @@
         <w:rPr>
           <w:lang w:val="el-GR"/>
         </w:rPr>
-        <w:t xml:space="preserve">Όταν προσθέτουμε τα γινόμενα των όρων της συνάρτησης. </w:t>
-      </w:r>
-      <w:r>
-        <w:rPr>
-          <w:lang w:val="el-GR"/>
-        </w:rPr>
-        <w:t>Για παράδειγμα:</w:t>
+        <w:t>Όταν προσθέτουμε τα γινόμενα των όρων της συνάρτησης. Για παράδειγμα:</w:t>
       </w:r>
     </w:p>
     <w:p>
@@ -31030,14 +31093,7 @@
           <w:rFonts w:eastAsiaTheme="minorEastAsia"/>
           <w:lang w:val="el-GR"/>
         </w:rPr>
-        <w:t xml:space="preserve">Αυτή η συνάρτηση είναι </w:t>
-      </w:r>
-      <w:r>
-        <w:rPr>
-          <w:rFonts w:eastAsiaTheme="minorEastAsia"/>
-          <w:lang w:val="el-GR"/>
-        </w:rPr>
-        <w:t>άθροισμα όρων γινομένου.</w:t>
+        <w:t>Αυτή η συνάρτηση είναι άθροισμα όρων γινομένου.</w:t>
       </w:r>
     </w:p>
     <w:p>
@@ -31154,14 +31210,7 @@
             <w:rFonts w:ascii="Cambria Math" w:hAnsi="Cambria Math"/>
             <w:lang w:val="el-GR"/>
           </w:rPr>
-          <m:t>Υ=</m:t>
-        </m:r>
-        <m:r>
-          <w:rPr>
-            <w:rFonts w:ascii="Cambria Math" w:hAnsi="Cambria Math"/>
-            <w:lang w:val="el-GR"/>
-          </w:rPr>
-          <m:t>(</m:t>
+          <m:t>Υ=(</m:t>
         </m:r>
         <m:r>
           <w:rPr>
@@ -31187,14 +31236,7 @@
             <w:rFonts w:ascii="Cambria Math" w:hAnsi="Cambria Math"/>
             <w:lang w:val="el-GR"/>
           </w:rPr>
-          <m:t>)</m:t>
-        </m:r>
-        <m:r>
-          <w:rPr>
-            <w:rFonts w:ascii="Cambria Math" w:hAnsi="Cambria Math"/>
-            <w:lang w:val="el-GR"/>
-          </w:rPr>
-          <m:t>⋅(</m:t>
+          <m:t>)⋅(</m:t>
         </m:r>
         <m:acc>
           <m:accPr>
@@ -31233,14 +31275,7 @@
             <w:rFonts w:ascii="Cambria Math" w:eastAsiaTheme="minorEastAsia" w:hAnsi="Cambria Math"/>
             <w:lang w:val="el-GR"/>
           </w:rPr>
-          <m:t>)</m:t>
-        </m:r>
-        <m:r>
-          <w:rPr>
-            <w:rFonts w:ascii="Cambria Math" w:eastAsiaTheme="minorEastAsia" w:hAnsi="Cambria Math"/>
-            <w:lang w:val="el-GR"/>
-          </w:rPr>
-          <m:t xml:space="preserve"> →</m:t>
+          <m:t>) →</m:t>
         </m:r>
       </m:oMath>
       <w:r>
@@ -31780,7 +31815,7 @@
           </mc:Choice>
           <mc:Fallback>
             <w:pict>
-              <v:shapetype w14:anchorId="21A70909" id="_x0000_t75" coordsize="21600,21600" o:spt="75" o:preferrelative="t" path="m@4@5l@4@11@9@11@9@5xe" filled="f" stroked="f">
+              <v:shapetype w14:anchorId="2CA92303" id="_x0000_t75" coordsize="21600,21600" o:spt="75" o:preferrelative="t" path="m@4@5l@4@11@9@11@9@5xe" filled="f" stroked="f">
                 <v:stroke joinstyle="miter"/>
                 <v:formulas>
                   <v:f eqn="if lineDrawn pixelLineWidth 0"/>
@@ -33327,7 +33362,13 @@
         <w:t>:</w:t>
       </w:r>
     </w:p>
-    <w:p/>
+    <w:p>
+      <w:pPr>
+        <w:rPr>
+          <w:lang w:val="el-GR"/>
+        </w:rPr>
+      </w:pPr>
+    </w:p>
     <w:p>
       <w:pPr>
         <w:rPr>
@@ -34960,24 +35001,7 @@
           <w:lang w:val="el-GR"/>
         </w:rPr>
         <w:br/>
-      </w:r>
-      <w:r>
-        <w:rPr>
-          <w:lang w:val="el-GR"/>
-        </w:rPr>
-        <w:t>«</w:t>
-      </w:r>
-      <w:r>
-        <w:rPr>
-          <w:lang w:val="el-GR"/>
-        </w:rPr>
-        <w:t>Οι μηχανές λειτουργούν αν ισούνται με 1</w:t>
-      </w:r>
-      <w:r>
-        <w:rPr>
-          <w:lang w:val="el-GR"/>
-        </w:rPr>
-        <w:t>.»</w:t>
+        <w:t>«Οι μηχανές λειτουργούν αν ισούνται με 1.»</w:t>
       </w:r>
       <w:r>
         <w:rPr>
@@ -34997,6 +35021,11 @@
       </w:r>
     </w:p>
     <w:p>
+      <w:pPr>
+        <w:rPr>
+          <w:lang w:val="el-GR"/>
+        </w:rPr>
+      </w:pPr>
       <w:bookmarkStart w:id="23" w:name="_Hlk197551390"/>
     </w:p>
     <w:p>
@@ -35125,13 +35154,7 @@
           <w:rPr>
             <w:rFonts w:ascii="Cambria Math" w:hAnsi="Cambria Math"/>
           </w:rPr>
-          <m:t>A</m:t>
-        </m:r>
-        <m:r>
-          <w:rPr>
-            <w:rFonts w:ascii="Cambria Math" w:hAnsi="Cambria Math"/>
-          </w:rPr>
-          <m:t>B</m:t>
+          <m:t>AB</m:t>
         </m:r>
         <m:acc>
           <m:accPr>
@@ -35194,19 +35217,7 @@
         <w:rPr>
           <w:lang w:val="el-GR"/>
         </w:rPr>
-        <w:t xml:space="preserve"> – </w:t>
-      </w:r>
-      <w:r>
-        <w:rPr>
-          <w:lang w:val="el-GR"/>
-        </w:rPr>
-        <w:t>Απλοποίηση Συνάρτησης</w:t>
-      </w:r>
-      <w:r>
-        <w:rPr>
-          <w:lang w:val="el-GR"/>
-        </w:rPr>
-        <w:t>:</w:t>
+        <w:t xml:space="preserve"> – Απλοποίηση Συνάρτησης:</w:t>
       </w:r>
     </w:p>
     <w:p>
@@ -35214,6 +35225,7 @@
         <w:rPr>
           <w:rFonts w:eastAsiaTheme="minorEastAsia"/>
           <w:iCs/>
+          <w:lang w:val="el-GR"/>
         </w:rPr>
       </w:pPr>
       <w:r>
@@ -35314,6 +35326,9 @@
           </m:e>
         </m:acc>
         <m:r>
+          <m:rPr>
+            <m:sty m:val="p"/>
+          </m:rPr>
           <w:rPr>
             <w:rFonts w:ascii="Cambria Math" w:hAnsi="Cambria Math"/>
             <w:lang w:val="el-GR"/>
@@ -35429,6 +35444,9 @@
           </m:e>
         </m:acc>
         <m:r>
+          <m:rPr>
+            <m:sty m:val="p"/>
+          </m:rPr>
           <w:rPr>
             <w:rFonts w:ascii="Cambria Math" w:hAnsi="Cambria Math"/>
             <w:lang w:val="el-GR"/>
@@ -35491,6 +35509,9 @@
           </m:e>
         </m:acc>
         <m:r>
+          <m:rPr>
+            <m:sty m:val="p"/>
+          </m:rPr>
           <w:rPr>
             <w:rFonts w:ascii="Cambria Math" w:hAnsi="Cambria Math"/>
             <w:lang w:val="el-GR"/>
@@ -35579,6 +35600,9 @@
           </m:e>
         </m:d>
         <m:r>
+          <m:rPr>
+            <m:sty m:val="p"/>
+          </m:rPr>
           <w:rPr>
             <w:rFonts w:ascii="Cambria Math" w:hAnsi="Cambria Math"/>
             <w:lang w:val="el-GR"/>
@@ -35648,6 +35672,9 @@
           </m:e>
         </m:d>
         <m:r>
+          <m:rPr>
+            <m:sty m:val="p"/>
+          </m:rPr>
           <w:rPr>
             <w:rFonts w:ascii="Cambria Math" w:hAnsi="Cambria Math"/>
             <w:lang w:val="el-GR"/>
@@ -35698,6 +35725,7 @@
           <w:rFonts w:eastAsiaTheme="minorEastAsia"/>
           <w:i/>
           <w:iCs/>
+          <w:lang w:val="el-GR"/>
         </w:rPr>
       </w:pPr>
     </w:p>

</xml_diff>